<commit_message>
updated the log (really I'm just testing the Git for Windows commit tool via the context menu - I don't have a local VM anymore!)
</commit_message>
<xml_diff>
--- a/doc/project_log.docx
+++ b/doc/project_log.docx
@@ -59,16 +59,8 @@
           <w:rFonts w:ascii="Courier New" w:hAnsi="Courier New" w:cs="Courier New"/>
         </w:rPr>
         <w:tab/>
-        <w:t xml:space="preserve">I called it </w:t>
-      </w:r>
-      <w:proofErr w:type="spellStart"/>
-      <w:r>
-        <w:rPr>
-          <w:rFonts w:ascii="Courier New" w:hAnsi="Courier New" w:cs="Courier New"/>
-        </w:rPr>
-        <w:t>TachyonCluster_Master</w:t>
-      </w:r>
-      <w:proofErr w:type="spellEnd"/>
+        <w:t>I called it TachyonCluster_Master</w:t>
+      </w:r>
     </w:p>
     <w:p>
       <w:pPr>
@@ -134,22 +126,7 @@
           <w:rFonts w:ascii="Courier New" w:hAnsi="Courier New" w:cs="Courier New"/>
         </w:rPr>
         <w:tab/>
-      </w:r>
-      <w:proofErr w:type="spellStart"/>
-      <w:proofErr w:type="gramStart"/>
-      <w:r>
-        <w:rPr>
-          <w:rFonts w:ascii="Courier New" w:hAnsi="Courier New" w:cs="Courier New"/>
-        </w:rPr>
-        <w:t>sudo</w:t>
-      </w:r>
-      <w:proofErr w:type="spellEnd"/>
-      <w:proofErr w:type="gramEnd"/>
-      <w:r>
-        <w:rPr>
-          <w:rFonts w:ascii="Courier New" w:hAnsi="Courier New" w:cs="Courier New"/>
-        </w:rPr>
-        <w:t xml:space="preserve"> apt-get install openjdk-7-jre</w:t>
+        <w:t>sudo apt-get install openjdk-7-jre</w:t>
       </w:r>
     </w:p>
     <w:p>
@@ -186,60 +163,36 @@
           <w:rFonts w:ascii="Courier New" w:hAnsi="Courier New" w:cs="Courier New"/>
         </w:rPr>
       </w:pPr>
-      <w:proofErr w:type="gramStart"/>
-      <w:r>
-        <w:rPr>
-          <w:rFonts w:ascii="Courier New" w:hAnsi="Courier New" w:cs="Courier New"/>
-        </w:rPr>
-        <w:t>the</w:t>
-      </w:r>
-      <w:proofErr w:type="gramEnd"/>
-      <w:r>
-        <w:rPr>
-          <w:rFonts w:ascii="Courier New" w:hAnsi="Courier New" w:cs="Courier New"/>
-        </w:rPr>
-        <w:t xml:space="preserve"> user's name is </w:t>
-      </w:r>
-      <w:proofErr w:type="spellStart"/>
-      <w:r>
-        <w:rPr>
-          <w:rFonts w:ascii="Courier New" w:hAnsi="Courier New" w:cs="Courier New"/>
-        </w:rPr>
-        <w:t>nieltown</w:t>
-      </w:r>
-      <w:proofErr w:type="spellEnd"/>
-    </w:p>
-    <w:p>
-      <w:pPr>
-        <w:rPr>
-          <w:rFonts w:ascii="Courier New" w:hAnsi="Courier New" w:cs="Courier New"/>
-        </w:rPr>
-      </w:pPr>
-      <w:r>
-        <w:rPr>
-          <w:rFonts w:ascii="Courier New" w:hAnsi="Courier New" w:cs="Courier New"/>
-        </w:rPr>
-        <w:tab/>
-      </w:r>
-      <w:r>
-        <w:rPr>
-          <w:rFonts w:ascii="Courier New" w:hAnsi="Courier New" w:cs="Courier New"/>
-        </w:rPr>
-        <w:tab/>
-      </w:r>
-      <w:proofErr w:type="gramStart"/>
-      <w:r>
-        <w:rPr>
-          <w:rFonts w:ascii="Courier New" w:hAnsi="Courier New" w:cs="Courier New"/>
-        </w:rPr>
-        <w:t>saved</w:t>
-      </w:r>
-      <w:proofErr w:type="gramEnd"/>
-      <w:r>
-        <w:rPr>
-          <w:rFonts w:ascii="Courier New" w:hAnsi="Courier New" w:cs="Courier New"/>
-        </w:rPr>
-        <w:t xml:space="preserve"> the credential in credential.csv</w:t>
+      <w:r>
+        <w:rPr>
+          <w:rFonts w:ascii="Courier New" w:hAnsi="Courier New" w:cs="Courier New"/>
+        </w:rPr>
+        <w:t>the user's name is nieltown</w:t>
+      </w:r>
+    </w:p>
+    <w:p>
+      <w:pPr>
+        <w:rPr>
+          <w:rFonts w:ascii="Courier New" w:hAnsi="Courier New" w:cs="Courier New"/>
+        </w:rPr>
+      </w:pPr>
+      <w:r>
+        <w:rPr>
+          <w:rFonts w:ascii="Courier New" w:hAnsi="Courier New" w:cs="Courier New"/>
+        </w:rPr>
+        <w:tab/>
+      </w:r>
+      <w:r>
+        <w:rPr>
+          <w:rFonts w:ascii="Courier New" w:hAnsi="Courier New" w:cs="Courier New"/>
+        </w:rPr>
+        <w:tab/>
+      </w:r>
+      <w:r>
+        <w:rPr>
+          <w:rFonts w:ascii="Courier New" w:hAnsi="Courier New" w:cs="Courier New"/>
+        </w:rPr>
+        <w:t>saved the credential in credential.csv</w:t>
       </w:r>
     </w:p>
     <w:p>
@@ -329,20 +282,7 @@
           <w:rFonts w:ascii="Courier New" w:hAnsi="Courier New" w:cs="Courier New"/>
         </w:rPr>
         <w:tab/>
-      </w:r>
-      <w:proofErr w:type="gramStart"/>
-      <w:r>
-        <w:rPr>
-          <w:rFonts w:ascii="Courier New" w:hAnsi="Courier New" w:cs="Courier New"/>
-        </w:rPr>
-        <w:t>put</w:t>
-      </w:r>
-      <w:proofErr w:type="gramEnd"/>
-      <w:r>
-        <w:rPr>
-          <w:rFonts w:ascii="Courier New" w:hAnsi="Courier New" w:cs="Courier New"/>
-        </w:rPr>
-        <w:t xml:space="preserve"> it in /etc/profile.d/ec2-api-tools.sh</w:t>
+        <w:t>put it in /etc/profile.d/ec2-api-tools.sh</w:t>
       </w:r>
     </w:p>
     <w:p>
@@ -415,19 +355,11 @@
           <w:rFonts w:ascii="Courier New" w:hAnsi="Courier New" w:cs="Courier New"/>
         </w:rPr>
       </w:pPr>
-      <w:proofErr w:type="gramStart"/>
-      <w:r>
-        <w:rPr>
-          <w:rFonts w:ascii="Courier New" w:hAnsi="Courier New" w:cs="Courier New"/>
-        </w:rPr>
-        <w:t>had</w:t>
-      </w:r>
-      <w:proofErr w:type="gramEnd"/>
-      <w:r>
-        <w:rPr>
-          <w:rFonts w:ascii="Courier New" w:hAnsi="Courier New" w:cs="Courier New"/>
-        </w:rPr>
-        <w:t xml:space="preserve"> to set up 4 different environment variables for the keys</w:t>
+      <w:r>
+        <w:rPr>
+          <w:rFonts w:ascii="Courier New" w:hAnsi="Courier New" w:cs="Courier New"/>
+        </w:rPr>
+        <w:t>had to set up 4 different environment variables for the keys</w:t>
       </w:r>
     </w:p>
     <w:p>
@@ -484,21 +416,7 @@
         <w:rPr>
           <w:rFonts w:ascii="Courier New" w:hAnsi="Courier New" w:cs="Courier New"/>
         </w:rPr>
-        <w:t xml:space="preserve"> </w:t>
-      </w:r>
-      <w:proofErr w:type="gramStart"/>
-      <w:r>
-        <w:rPr>
-          <w:rFonts w:ascii="Courier New" w:hAnsi="Courier New" w:cs="Courier New"/>
-        </w:rPr>
-        <w:t>Up</w:t>
-      </w:r>
-      <w:proofErr w:type="gramEnd"/>
-      <w:r>
-        <w:rPr>
-          <w:rFonts w:ascii="Courier New" w:hAnsi="Courier New" w:cs="Courier New"/>
-        </w:rPr>
-        <w:t xml:space="preserve"> Spark &amp;</w:t>
+        <w:t xml:space="preserve"> Up Spark &amp;</w:t>
       </w:r>
       <w:r>
         <w:rPr>
@@ -551,7 +469,6 @@
         <w:rPr>
           <w:rFonts w:ascii="Courier New" w:hAnsi="Courier New" w:cs="Courier New"/>
         </w:rPr>
-        <w:lastRenderedPageBreak/>
         <w:tab/>
       </w:r>
       <w:hyperlink r:id="rId5" w:history="1">
@@ -588,21 +505,7 @@
           <w:rFonts w:ascii="Courier New" w:hAnsi="Courier New" w:cs="Courier New"/>
         </w:rPr>
         <w:tab/>
-        <w:t xml:space="preserve">I did all of this from </w:t>
-      </w:r>
-      <w:proofErr w:type="spellStart"/>
-      <w:r>
-        <w:rPr>
-          <w:rFonts w:ascii="Courier New" w:hAnsi="Courier New" w:cs="Courier New"/>
-        </w:rPr>
-        <w:t>TachyonCluster_Master</w:t>
-      </w:r>
-      <w:proofErr w:type="spellEnd"/>
-      <w:r>
-        <w:rPr>
-          <w:rFonts w:ascii="Courier New" w:hAnsi="Courier New" w:cs="Courier New"/>
-        </w:rPr>
-        <w:t xml:space="preserve">, specifying </w:t>
+        <w:t xml:space="preserve">I did all of this from TachyonCluster_Master, specifying </w:t>
       </w:r>
     </w:p>
     <w:p>
@@ -635,6 +538,7 @@
         <w:rPr>
           <w:rFonts w:ascii="Courier New" w:hAnsi="Courier New" w:cs="Courier New"/>
         </w:rPr>
+        <w:lastRenderedPageBreak/>
         <w:tab/>
       </w:r>
       <w:r>
@@ -704,58 +608,28 @@
           <w:rFonts w:ascii="Courier New" w:hAnsi="Courier New" w:cs="Courier New"/>
         </w:rPr>
         <w:tab/>
-        <w:t xml:space="preserve">-k </w:t>
-      </w:r>
-      <w:proofErr w:type="spellStart"/>
-      <w:r>
-        <w:rPr>
-          <w:rFonts w:ascii="Courier New" w:hAnsi="Courier New" w:cs="Courier New"/>
-        </w:rPr>
-        <w:t>DriveStoredKey</w:t>
-      </w:r>
-      <w:proofErr w:type="spellEnd"/>
-    </w:p>
-    <w:p>
-      <w:pPr>
-        <w:rPr>
-          <w:rFonts w:ascii="Courier New" w:hAnsi="Courier New" w:cs="Courier New"/>
-        </w:rPr>
-      </w:pPr>
-      <w:r>
-        <w:rPr>
-          <w:rFonts w:ascii="Courier New" w:hAnsi="Courier New" w:cs="Courier New"/>
-        </w:rPr>
-        <w:tab/>
-      </w:r>
-      <w:r>
-        <w:rPr>
-          <w:rFonts w:ascii="Courier New" w:hAnsi="Courier New" w:cs="Courier New"/>
-        </w:rPr>
-        <w:tab/>
-        <w:t>-</w:t>
-      </w:r>
-      <w:proofErr w:type="spellStart"/>
-      <w:r>
-        <w:rPr>
-          <w:rFonts w:ascii="Courier New" w:hAnsi="Courier New" w:cs="Courier New"/>
-        </w:rPr>
-        <w:t>i</w:t>
-      </w:r>
-      <w:proofErr w:type="spellEnd"/>
-      <w:r>
-        <w:rPr>
-          <w:rFonts w:ascii="Courier New" w:hAnsi="Courier New" w:cs="Courier New"/>
-        </w:rPr>
-        <w:t xml:space="preserve"> ~/keys/</w:t>
-      </w:r>
-      <w:proofErr w:type="spellStart"/>
-      <w:r>
-        <w:rPr>
-          <w:rFonts w:ascii="Courier New" w:hAnsi="Courier New" w:cs="Courier New"/>
-        </w:rPr>
-        <w:t>DriveStoredKey.pem</w:t>
-      </w:r>
-      <w:proofErr w:type="spellEnd"/>
+        <w:t>-k DriveStoredKey</w:t>
+      </w:r>
+    </w:p>
+    <w:p>
+      <w:pPr>
+        <w:rPr>
+          <w:rFonts w:ascii="Courier New" w:hAnsi="Courier New" w:cs="Courier New"/>
+        </w:rPr>
+      </w:pPr>
+      <w:r>
+        <w:rPr>
+          <w:rFonts w:ascii="Courier New" w:hAnsi="Courier New" w:cs="Courier New"/>
+        </w:rPr>
+        <w:tab/>
+      </w:r>
+      <w:r>
+        <w:rPr>
+          <w:rFonts w:ascii="Courier New" w:hAnsi="Courier New" w:cs="Courier New"/>
+        </w:rPr>
+        <w:tab/>
+        <w:t>-i ~/keys/DriveStoredKey.pem</w:t>
+      </w:r>
     </w:p>
     <w:p>
       <w:pPr>
@@ -1043,21 +917,7 @@
         <w:rPr>
           <w:rFonts w:ascii="Courier New" w:hAnsi="Courier New" w:cs="Courier New"/>
         </w:rPr>
-        <w:t xml:space="preserve">Took a long time (I did say to wait 600 seconds after all), but it did a lot of setup on the servers it created (software installation, </w:t>
-      </w:r>
-      <w:proofErr w:type="spellStart"/>
-      <w:r>
-        <w:rPr>
-          <w:rFonts w:ascii="Courier New" w:hAnsi="Courier New" w:cs="Courier New"/>
-        </w:rPr>
-        <w:t>etc</w:t>
-      </w:r>
-      <w:proofErr w:type="spellEnd"/>
-      <w:r>
-        <w:rPr>
-          <w:rFonts w:ascii="Courier New" w:hAnsi="Courier New" w:cs="Courier New"/>
-        </w:rPr>
-        <w:t>)</w:t>
+        <w:t>Took a long time (I did say to wait 600 seconds after all), but it did a lot of setup on the servers it created (software installation, etc)</w:t>
       </w:r>
       <w:r>
         <w:rPr>
@@ -1136,7 +996,6 @@
         <w:rPr>
           <w:rFonts w:ascii="Courier New" w:hAnsi="Courier New" w:cs="Courier New"/>
         </w:rPr>
-        <w:lastRenderedPageBreak/>
         <w:t>Hadoop (1.0.4)</w:t>
       </w:r>
     </w:p>
@@ -1203,61 +1062,11 @@
           <w:rFonts w:ascii="Courier New" w:hAnsi="Courier New" w:cs="Courier New"/>
         </w:rPr>
       </w:pPr>
-      <w:proofErr w:type="gramStart"/>
-      <w:r>
-        <w:rPr>
-          <w:rFonts w:ascii="Courier New" w:hAnsi="Courier New" w:cs="Courier New"/>
-        </w:rPr>
-        <w:t>./</w:t>
-      </w:r>
-      <w:proofErr w:type="gramEnd"/>
-      <w:r>
-        <w:rPr>
-          <w:rFonts w:ascii="Courier New" w:hAnsi="Courier New" w:cs="Courier New"/>
-        </w:rPr>
-        <w:t xml:space="preserve">spark-ec2 -k </w:t>
-      </w:r>
-      <w:proofErr w:type="spellStart"/>
-      <w:r>
-        <w:rPr>
-          <w:rFonts w:ascii="Courier New" w:hAnsi="Courier New" w:cs="Courier New"/>
-        </w:rPr>
-        <w:t>DriveStoredKey</w:t>
-      </w:r>
-      <w:proofErr w:type="spellEnd"/>
-      <w:r>
-        <w:rPr>
-          <w:rFonts w:ascii="Courier New" w:hAnsi="Courier New" w:cs="Courier New"/>
-        </w:rPr>
-        <w:t xml:space="preserve"> -</w:t>
-      </w:r>
-      <w:proofErr w:type="spellStart"/>
-      <w:r>
-        <w:rPr>
-          <w:rFonts w:ascii="Courier New" w:hAnsi="Courier New" w:cs="Courier New"/>
-        </w:rPr>
-        <w:t>i</w:t>
-      </w:r>
-      <w:proofErr w:type="spellEnd"/>
-      <w:r>
-        <w:rPr>
-          <w:rFonts w:ascii="Courier New" w:hAnsi="Courier New" w:cs="Courier New"/>
-        </w:rPr>
-        <w:t xml:space="preserve"> ~/keys/</w:t>
-      </w:r>
-      <w:proofErr w:type="spellStart"/>
-      <w:r>
-        <w:rPr>
-          <w:rFonts w:ascii="Courier New" w:hAnsi="Courier New" w:cs="Courier New"/>
-        </w:rPr>
-        <w:t>DriveStoredKey.pem</w:t>
-      </w:r>
-      <w:proofErr w:type="spellEnd"/>
-      <w:r>
-        <w:rPr>
-          <w:rFonts w:ascii="Courier New" w:hAnsi="Courier New" w:cs="Courier New"/>
-        </w:rPr>
-        <w:t xml:space="preserve"> </w:t>
+      <w:r>
+        <w:rPr>
+          <w:rFonts w:ascii="Courier New" w:hAnsi="Courier New" w:cs="Courier New"/>
+        </w:rPr>
+        <w:t xml:space="preserve">./spark-ec2 -k DriveStoredKey -i ~/keys/DriveStoredKey.pem </w:t>
       </w:r>
       <w:r>
         <w:rPr>
@@ -1278,46 +1087,31 @@
         </w:rPr>
         <w:tab/>
       </w:r>
-      <w:proofErr w:type="gramStart"/>
-      <w:r>
-        <w:rPr>
-          <w:rFonts w:ascii="Courier New" w:hAnsi="Courier New" w:cs="Courier New"/>
-        </w:rPr>
-        <w:t>login</w:t>
-      </w:r>
-      <w:proofErr w:type="gramEnd"/>
-      <w:r>
-        <w:rPr>
-          <w:rFonts w:ascii="Courier New" w:hAnsi="Courier New" w:cs="Courier New"/>
-        </w:rPr>
-        <w:t xml:space="preserve"> </w:t>
-      </w:r>
-      <w:proofErr w:type="spellStart"/>
-      <w:r>
-        <w:rPr>
-          <w:rFonts w:ascii="Courier New" w:hAnsi="Courier New" w:cs="Courier New"/>
-        </w:rPr>
-        <w:t>CloudMatrixTachyonCluster</w:t>
-      </w:r>
-      <w:proofErr w:type="spellEnd"/>
-    </w:p>
-    <w:p>
-      <w:pPr>
-        <w:rPr>
-          <w:rFonts w:ascii="Courier New" w:hAnsi="Courier New" w:cs="Courier New"/>
-        </w:rPr>
-      </w:pPr>
-    </w:p>
-    <w:p>
-      <w:pPr>
-        <w:rPr>
-          <w:rFonts w:ascii="Courier New" w:hAnsi="Courier New" w:cs="Courier New"/>
-        </w:rPr>
-      </w:pPr>
-      <w:r>
-        <w:rPr>
-          <w:rFonts w:ascii="Courier New" w:hAnsi="Courier New" w:cs="Courier New"/>
-        </w:rPr>
+      <w:r>
+        <w:rPr>
+          <w:rFonts w:ascii="Courier New" w:hAnsi="Courier New" w:cs="Courier New"/>
+        </w:rPr>
+        <w:t>login CloudMatrixTachyonCluster</w:t>
+      </w:r>
+    </w:p>
+    <w:p>
+      <w:pPr>
+        <w:rPr>
+          <w:rFonts w:ascii="Courier New" w:hAnsi="Courier New" w:cs="Courier New"/>
+        </w:rPr>
+      </w:pPr>
+    </w:p>
+    <w:p>
+      <w:pPr>
+        <w:rPr>
+          <w:rFonts w:ascii="Courier New" w:hAnsi="Courier New" w:cs="Courier New"/>
+        </w:rPr>
+      </w:pPr>
+      <w:r>
+        <w:rPr>
+          <w:rFonts w:ascii="Courier New" w:hAnsi="Courier New" w:cs="Courier New"/>
+        </w:rPr>
+        <w:lastRenderedPageBreak/>
         <w:t>And it logged me into the Cluster</w:t>
       </w:r>
     </w:p>
@@ -1399,113 +1193,49 @@
         <w:rPr>
           <w:rFonts w:ascii="Courier New" w:hAnsi="Courier New" w:cs="Courier New"/>
         </w:rPr>
-        <w:t>I ran ‘</w:t>
-      </w:r>
-      <w:proofErr w:type="spellStart"/>
-      <w:r>
-        <w:rPr>
-          <w:rFonts w:ascii="Courier New" w:hAnsi="Courier New" w:cs="Courier New"/>
-        </w:rPr>
-        <w:t>sudo</w:t>
-      </w:r>
-      <w:proofErr w:type="spellEnd"/>
-      <w:r>
-        <w:rPr>
-          <w:rFonts w:ascii="Courier New" w:hAnsi="Courier New" w:cs="Courier New"/>
-        </w:rPr>
-        <w:t xml:space="preserve"> yum update’ and updated all my shit (446 M)</w:t>
-      </w:r>
-    </w:p>
-    <w:p>
-      <w:pPr>
-        <w:rPr>
-          <w:rFonts w:ascii="Courier New" w:hAnsi="Courier New" w:cs="Courier New"/>
-        </w:rPr>
-      </w:pPr>
-    </w:p>
-    <w:p>
-      <w:pPr>
-        <w:rPr>
-          <w:rFonts w:ascii="Courier New" w:hAnsi="Courier New" w:cs="Courier New"/>
-        </w:rPr>
-      </w:pPr>
-      <w:r>
-        <w:rPr>
-          <w:rFonts w:ascii="Courier New" w:hAnsi="Courier New" w:cs="Courier New"/>
-        </w:rPr>
-        <w:t xml:space="preserve">4. Setting up </w:t>
-      </w:r>
-      <w:proofErr w:type="spellStart"/>
-      <w:r>
-        <w:rPr>
-          <w:rFonts w:ascii="Courier New" w:hAnsi="Courier New" w:cs="Courier New"/>
-        </w:rPr>
-        <w:t>Git</w:t>
-      </w:r>
-      <w:proofErr w:type="spellEnd"/>
-      <w:r>
-        <w:rPr>
-          <w:rFonts w:ascii="Courier New" w:hAnsi="Courier New" w:cs="Courier New"/>
-        </w:rPr>
-        <w:t xml:space="preserve"> on my local VM</w:t>
-      </w:r>
-    </w:p>
-    <w:p>
-      <w:pPr>
-        <w:rPr>
-          <w:rFonts w:ascii="Courier New" w:hAnsi="Courier New" w:cs="Courier New"/>
-        </w:rPr>
-      </w:pPr>
-    </w:p>
-    <w:p>
-      <w:pPr>
-        <w:rPr>
-          <w:rFonts w:ascii="Courier New" w:hAnsi="Courier New" w:cs="Courier New"/>
-        </w:rPr>
-      </w:pPr>
-      <w:r>
-        <w:rPr>
-          <w:rFonts w:ascii="Courier New" w:hAnsi="Courier New" w:cs="Courier New"/>
-        </w:rPr>
-        <w:tab/>
-        <w:t xml:space="preserve">This is the local VM on my own desktop.  I set up </w:t>
-      </w:r>
-      <w:proofErr w:type="spellStart"/>
-      <w:r>
-        <w:rPr>
-          <w:rFonts w:ascii="Courier New" w:hAnsi="Courier New" w:cs="Courier New"/>
-        </w:rPr>
-        <w:t>Git</w:t>
-      </w:r>
-      <w:proofErr w:type="spellEnd"/>
-      <w:r>
-        <w:rPr>
-          <w:rFonts w:ascii="Courier New" w:hAnsi="Courier New" w:cs="Courier New"/>
-        </w:rPr>
-        <w:t xml:space="preserve"> on it in the same directory as the Eclipse project, i.e. /home/</w:t>
-      </w:r>
-      <w:proofErr w:type="spellStart"/>
-      <w:r>
-        <w:rPr>
-          <w:rFonts w:ascii="Courier New" w:hAnsi="Courier New" w:cs="Courier New"/>
-        </w:rPr>
-        <w:t>nieltown</w:t>
-      </w:r>
-      <w:proofErr w:type="spellEnd"/>
-      <w:r>
-        <w:rPr>
-          <w:rFonts w:ascii="Courier New" w:hAnsi="Courier New" w:cs="Courier New"/>
-        </w:rPr>
-        <w:t>/</w:t>
-      </w:r>
-      <w:proofErr w:type="spellStart"/>
-      <w:r>
-        <w:rPr>
-          <w:rFonts w:ascii="Courier New" w:hAnsi="Courier New" w:cs="Courier New"/>
-        </w:rPr>
-        <w:t>cloudmatrix</w:t>
-      </w:r>
-      <w:proofErr w:type="spellEnd"/>
+        <w:t>I ran ‘sudo yum update’ and updated all my shit (446 M)</w:t>
+      </w:r>
+    </w:p>
+    <w:p>
+      <w:pPr>
+        <w:rPr>
+          <w:rFonts w:ascii="Courier New" w:hAnsi="Courier New" w:cs="Courier New"/>
+        </w:rPr>
+      </w:pPr>
+    </w:p>
+    <w:p>
+      <w:pPr>
+        <w:rPr>
+          <w:rFonts w:ascii="Courier New" w:hAnsi="Courier New" w:cs="Courier New"/>
+        </w:rPr>
+      </w:pPr>
+      <w:r>
+        <w:rPr>
+          <w:rFonts w:ascii="Courier New" w:hAnsi="Courier New" w:cs="Courier New"/>
+        </w:rPr>
+        <w:t>4. Setting up Git on my local VM</w:t>
+      </w:r>
+    </w:p>
+    <w:p>
+      <w:pPr>
+        <w:rPr>
+          <w:rFonts w:ascii="Courier New" w:hAnsi="Courier New" w:cs="Courier New"/>
+        </w:rPr>
+      </w:pPr>
+    </w:p>
+    <w:p>
+      <w:pPr>
+        <w:rPr>
+          <w:rFonts w:ascii="Courier New" w:hAnsi="Courier New" w:cs="Courier New"/>
+        </w:rPr>
+      </w:pPr>
+      <w:r>
+        <w:rPr>
+          <w:rFonts w:ascii="Courier New" w:hAnsi="Courier New" w:cs="Courier New"/>
+        </w:rPr>
+        <w:tab/>
+        <w:t>This is the local VM on my own desktop.  I set up Git on it in the same directory as the Eclipse project, i.e. /home/nieltown/cloudmatrix</w:t>
+      </w:r>
     </w:p>
     <w:p>
       <w:pPr>
@@ -1545,185 +1275,77 @@
           <w:rFonts w:ascii="Courier New" w:hAnsi="Courier New" w:cs="Courier New"/>
         </w:rPr>
         <w:tab/>
-      </w:r>
-      <w:proofErr w:type="gramStart"/>
-      <w:r>
-        <w:rPr>
-          <w:rFonts w:ascii="Courier New" w:hAnsi="Courier New" w:cs="Courier New"/>
-        </w:rPr>
-        <w:t>cd</w:t>
-      </w:r>
-      <w:proofErr w:type="gramEnd"/>
-      <w:r>
-        <w:rPr>
-          <w:rFonts w:ascii="Courier New" w:hAnsi="Courier New" w:cs="Courier New"/>
-        </w:rPr>
-        <w:t xml:space="preserve"> </w:t>
-      </w:r>
-      <w:proofErr w:type="spellStart"/>
-      <w:r>
-        <w:rPr>
-          <w:rFonts w:ascii="Courier New" w:hAnsi="Courier New" w:cs="Courier New"/>
-        </w:rPr>
-        <w:t>cloudmatrix</w:t>
-      </w:r>
-      <w:proofErr w:type="spellEnd"/>
-      <w:r>
-        <w:rPr>
-          <w:rFonts w:ascii="Courier New" w:hAnsi="Courier New" w:cs="Courier New"/>
-        </w:rPr>
-        <w:t>/</w:t>
-      </w:r>
-    </w:p>
-    <w:p>
-      <w:pPr>
-        <w:rPr>
-          <w:rFonts w:ascii="Courier New" w:hAnsi="Courier New" w:cs="Courier New"/>
-        </w:rPr>
-      </w:pPr>
-      <w:r>
-        <w:rPr>
-          <w:rFonts w:ascii="Courier New" w:hAnsi="Courier New" w:cs="Courier New"/>
-        </w:rPr>
-        <w:tab/>
-      </w:r>
-      <w:proofErr w:type="gramStart"/>
-      <w:r>
-        <w:rPr>
-          <w:rFonts w:ascii="Courier New" w:hAnsi="Courier New" w:cs="Courier New"/>
-        </w:rPr>
-        <w:t>touch</w:t>
-      </w:r>
-      <w:proofErr w:type="gramEnd"/>
-      <w:r>
-        <w:rPr>
-          <w:rFonts w:ascii="Courier New" w:hAnsi="Courier New" w:cs="Courier New"/>
-        </w:rPr>
-        <w:t xml:space="preserve"> README.md</w:t>
-      </w:r>
-    </w:p>
-    <w:p>
-      <w:pPr>
-        <w:rPr>
-          <w:rFonts w:ascii="Courier New" w:hAnsi="Courier New" w:cs="Courier New"/>
-        </w:rPr>
-      </w:pPr>
-      <w:r>
-        <w:rPr>
-          <w:rFonts w:ascii="Courier New" w:hAnsi="Courier New" w:cs="Courier New"/>
-        </w:rPr>
-        <w:tab/>
-      </w:r>
-      <w:proofErr w:type="spellStart"/>
-      <w:proofErr w:type="gramStart"/>
-      <w:r>
-        <w:rPr>
-          <w:rFonts w:ascii="Courier New" w:hAnsi="Courier New" w:cs="Courier New"/>
-        </w:rPr>
-        <w:t>git</w:t>
-      </w:r>
-      <w:proofErr w:type="spellEnd"/>
-      <w:proofErr w:type="gramEnd"/>
-      <w:r>
-        <w:rPr>
-          <w:rFonts w:ascii="Courier New" w:hAnsi="Courier New" w:cs="Courier New"/>
-        </w:rPr>
-        <w:t xml:space="preserve"> </w:t>
-      </w:r>
-      <w:proofErr w:type="spellStart"/>
-      <w:r>
-        <w:rPr>
-          <w:rFonts w:ascii="Courier New" w:hAnsi="Courier New" w:cs="Courier New"/>
-        </w:rPr>
-        <w:t>init</w:t>
-      </w:r>
-      <w:proofErr w:type="spellEnd"/>
-    </w:p>
-    <w:p>
-      <w:pPr>
-        <w:rPr>
-          <w:rFonts w:ascii="Courier New" w:hAnsi="Courier New" w:cs="Courier New"/>
-        </w:rPr>
-      </w:pPr>
-      <w:r>
-        <w:rPr>
-          <w:rFonts w:ascii="Courier New" w:hAnsi="Courier New" w:cs="Courier New"/>
-        </w:rPr>
-        <w:tab/>
-      </w:r>
-      <w:proofErr w:type="spellStart"/>
-      <w:proofErr w:type="gramStart"/>
-      <w:r>
-        <w:rPr>
-          <w:rFonts w:ascii="Courier New" w:hAnsi="Courier New" w:cs="Courier New"/>
-        </w:rPr>
-        <w:t>git</w:t>
-      </w:r>
-      <w:proofErr w:type="spellEnd"/>
-      <w:proofErr w:type="gramEnd"/>
-      <w:r>
-        <w:rPr>
-          <w:rFonts w:ascii="Courier New" w:hAnsi="Courier New" w:cs="Courier New"/>
-        </w:rPr>
-        <w:t xml:space="preserve"> add README.md</w:t>
-      </w:r>
-    </w:p>
-    <w:p>
-      <w:pPr>
-        <w:rPr>
-          <w:rFonts w:ascii="Courier New" w:hAnsi="Courier New" w:cs="Courier New"/>
-        </w:rPr>
-      </w:pPr>
-      <w:r>
-        <w:rPr>
-          <w:rFonts w:ascii="Courier New" w:hAnsi="Courier New" w:cs="Courier New"/>
-        </w:rPr>
-        <w:tab/>
-      </w:r>
-      <w:proofErr w:type="spellStart"/>
-      <w:proofErr w:type="gramStart"/>
-      <w:r>
-        <w:rPr>
-          <w:rFonts w:ascii="Courier New" w:hAnsi="Courier New" w:cs="Courier New"/>
-        </w:rPr>
-        <w:t>git</w:t>
-      </w:r>
-      <w:proofErr w:type="spellEnd"/>
-      <w:proofErr w:type="gramEnd"/>
-      <w:r>
-        <w:rPr>
-          <w:rFonts w:ascii="Courier New" w:hAnsi="Courier New" w:cs="Courier New"/>
-        </w:rPr>
-        <w:t xml:space="preserve"> commit -m "first commit"</w:t>
-      </w:r>
-    </w:p>
-    <w:p>
-      <w:pPr>
-        <w:rPr>
-          <w:rFonts w:ascii="Courier New" w:hAnsi="Courier New" w:cs="Courier New"/>
-        </w:rPr>
-      </w:pPr>
-      <w:r>
-        <w:rPr>
-          <w:rFonts w:ascii="Courier New" w:hAnsi="Courier New" w:cs="Courier New"/>
-        </w:rPr>
-        <w:tab/>
-      </w:r>
-      <w:proofErr w:type="spellStart"/>
-      <w:proofErr w:type="gramStart"/>
-      <w:r>
-        <w:rPr>
-          <w:rFonts w:ascii="Courier New" w:hAnsi="Courier New" w:cs="Courier New"/>
-        </w:rPr>
-        <w:t>git</w:t>
-      </w:r>
-      <w:proofErr w:type="spellEnd"/>
-      <w:proofErr w:type="gramEnd"/>
-      <w:r>
-        <w:rPr>
-          <w:rFonts w:ascii="Courier New" w:hAnsi="Courier New" w:cs="Courier New"/>
-        </w:rPr>
-        <w:t xml:space="preserve"> remote add origin </w:t>
+        <w:t>cd cloudmatrix/</w:t>
+      </w:r>
+    </w:p>
+    <w:p>
+      <w:pPr>
+        <w:rPr>
+          <w:rFonts w:ascii="Courier New" w:hAnsi="Courier New" w:cs="Courier New"/>
+        </w:rPr>
+      </w:pPr>
+      <w:r>
+        <w:rPr>
+          <w:rFonts w:ascii="Courier New" w:hAnsi="Courier New" w:cs="Courier New"/>
+        </w:rPr>
+        <w:tab/>
+        <w:t>touch README.md</w:t>
+      </w:r>
+    </w:p>
+    <w:p>
+      <w:pPr>
+        <w:rPr>
+          <w:rFonts w:ascii="Courier New" w:hAnsi="Courier New" w:cs="Courier New"/>
+        </w:rPr>
+      </w:pPr>
+      <w:r>
+        <w:rPr>
+          <w:rFonts w:ascii="Courier New" w:hAnsi="Courier New" w:cs="Courier New"/>
+        </w:rPr>
+        <w:tab/>
+        <w:t>git init</w:t>
+      </w:r>
+    </w:p>
+    <w:p>
+      <w:pPr>
+        <w:rPr>
+          <w:rFonts w:ascii="Courier New" w:hAnsi="Courier New" w:cs="Courier New"/>
+        </w:rPr>
+      </w:pPr>
+      <w:r>
+        <w:rPr>
+          <w:rFonts w:ascii="Courier New" w:hAnsi="Courier New" w:cs="Courier New"/>
+        </w:rPr>
+        <w:tab/>
+        <w:t>git add README.md</w:t>
+      </w:r>
+    </w:p>
+    <w:p>
+      <w:pPr>
+        <w:rPr>
+          <w:rFonts w:ascii="Courier New" w:hAnsi="Courier New" w:cs="Courier New"/>
+        </w:rPr>
+      </w:pPr>
+      <w:r>
+        <w:rPr>
+          <w:rFonts w:ascii="Courier New" w:hAnsi="Courier New" w:cs="Courier New"/>
+        </w:rPr>
+        <w:tab/>
+        <w:t>git commit -m "first commit"</w:t>
+      </w:r>
+    </w:p>
+    <w:p>
+      <w:pPr>
+        <w:rPr>
+          <w:rFonts w:ascii="Courier New" w:hAnsi="Courier New" w:cs="Courier New"/>
+        </w:rPr>
+      </w:pPr>
+      <w:r>
+        <w:rPr>
+          <w:rFonts w:ascii="Courier New" w:hAnsi="Courier New" w:cs="Courier New"/>
+        </w:rPr>
+        <w:tab/>
+        <w:t xml:space="preserve">git remote add origin </w:t>
       </w:r>
       <w:hyperlink r:id="rId9" w:history="1">
         <w:r>
@@ -1745,23 +1367,9 @@
         <w:rPr>
           <w:rFonts w:ascii="Courier New" w:hAnsi="Courier New" w:cs="Courier New"/>
         </w:rPr>
-        <w:tab/>
-      </w:r>
-      <w:proofErr w:type="spellStart"/>
-      <w:proofErr w:type="gramStart"/>
-      <w:r>
-        <w:rPr>
-          <w:rFonts w:ascii="Courier New" w:hAnsi="Courier New" w:cs="Courier New"/>
-        </w:rPr>
-        <w:t>git</w:t>
-      </w:r>
-      <w:proofErr w:type="spellEnd"/>
-      <w:proofErr w:type="gramEnd"/>
-      <w:r>
-        <w:rPr>
-          <w:rFonts w:ascii="Courier New" w:hAnsi="Courier New" w:cs="Courier New"/>
-        </w:rPr>
-        <w:t xml:space="preserve"> push -u origin master</w:t>
+        <w:lastRenderedPageBreak/>
+        <w:tab/>
+        <w:t>git push -u origin master</w:t>
       </w:r>
     </w:p>
     <w:p>
@@ -1816,36 +1424,7 @@
           <w:rFonts w:ascii="Courier New" w:hAnsi="Courier New" w:cs="Courier New"/>
         </w:rPr>
         <w:tab/>
-      </w:r>
-      <w:proofErr w:type="spellStart"/>
-      <w:proofErr w:type="gramStart"/>
-      <w:r>
-        <w:rPr>
-          <w:rFonts w:ascii="Courier New" w:hAnsi="Courier New" w:cs="Courier New"/>
-        </w:rPr>
-        <w:t>ssh-keygen</w:t>
-      </w:r>
-      <w:proofErr w:type="spellEnd"/>
-      <w:proofErr w:type="gramEnd"/>
-      <w:r>
-        <w:rPr>
-          <w:rFonts w:ascii="Courier New" w:hAnsi="Courier New" w:cs="Courier New"/>
-        </w:rPr>
-        <w:t xml:space="preserve"> -t </w:t>
-      </w:r>
-      <w:proofErr w:type="spellStart"/>
-      <w:r>
-        <w:rPr>
-          <w:rFonts w:ascii="Courier New" w:hAnsi="Courier New" w:cs="Courier New"/>
-        </w:rPr>
-        <w:t>rsa</w:t>
-      </w:r>
-      <w:proofErr w:type="spellEnd"/>
-      <w:r>
-        <w:rPr>
-          <w:rFonts w:ascii="Courier New" w:hAnsi="Courier New" w:cs="Courier New"/>
-        </w:rPr>
-        <w:t xml:space="preserve"> -C </w:t>
+        <w:t xml:space="preserve">ssh-keygen -t rsa -C </w:t>
       </w:r>
       <w:hyperlink r:id="rId10" w:history="1">
         <w:r>
@@ -1868,129 +1447,36 @@
           <w:rFonts w:ascii="Courier New" w:hAnsi="Courier New" w:cs="Courier New"/>
         </w:rPr>
         <w:tab/>
-      </w:r>
-      <w:proofErr w:type="spellStart"/>
-      <w:proofErr w:type="gramStart"/>
-      <w:r>
-        <w:rPr>
-          <w:rFonts w:ascii="Courier New" w:hAnsi="Courier New" w:cs="Courier New"/>
-        </w:rPr>
-        <w:t>ssh</w:t>
-      </w:r>
-      <w:proofErr w:type="spellEnd"/>
-      <w:r>
-        <w:rPr>
-          <w:rFonts w:ascii="Courier New" w:hAnsi="Courier New" w:cs="Courier New"/>
-        </w:rPr>
-        <w:t>-agent</w:t>
-      </w:r>
-      <w:proofErr w:type="gramEnd"/>
-      <w:r>
-        <w:rPr>
-          <w:rFonts w:ascii="Courier New" w:hAnsi="Courier New" w:cs="Courier New"/>
-        </w:rPr>
-        <w:t xml:space="preserve"> –s</w:t>
-      </w:r>
-    </w:p>
-    <w:p>
-      <w:pPr>
-        <w:rPr>
-          <w:rFonts w:ascii="Courier New" w:hAnsi="Courier New" w:cs="Courier New"/>
-        </w:rPr>
-      </w:pPr>
-      <w:r>
-        <w:rPr>
-          <w:rFonts w:ascii="Courier New" w:hAnsi="Courier New" w:cs="Courier New"/>
-        </w:rPr>
-        <w:tab/>
-      </w:r>
-      <w:proofErr w:type="spellStart"/>
-      <w:proofErr w:type="gramStart"/>
-      <w:r>
-        <w:rPr>
-          <w:rFonts w:ascii="Courier New" w:hAnsi="Courier New" w:cs="Courier New"/>
-        </w:rPr>
-        <w:t>eval</w:t>
-      </w:r>
-      <w:proofErr w:type="spellEnd"/>
-      <w:proofErr w:type="gramEnd"/>
-      <w:r>
-        <w:rPr>
-          <w:rFonts w:ascii="Courier New" w:hAnsi="Courier New" w:cs="Courier New"/>
-        </w:rPr>
-        <w:t xml:space="preserve"> $(</w:t>
-      </w:r>
-      <w:proofErr w:type="spellStart"/>
-      <w:r>
-        <w:rPr>
-          <w:rFonts w:ascii="Courier New" w:hAnsi="Courier New" w:cs="Courier New"/>
-        </w:rPr>
-        <w:t>ssh</w:t>
-      </w:r>
-      <w:proofErr w:type="spellEnd"/>
-      <w:r>
-        <w:rPr>
-          <w:rFonts w:ascii="Courier New" w:hAnsi="Courier New" w:cs="Courier New"/>
-        </w:rPr>
-        <w:t>-agent)</w:t>
-      </w:r>
-    </w:p>
-    <w:p>
-      <w:pPr>
-        <w:rPr>
-          <w:rFonts w:ascii="Courier New" w:hAnsi="Courier New" w:cs="Courier New"/>
-        </w:rPr>
-      </w:pPr>
-      <w:r>
-        <w:rPr>
-          <w:rFonts w:ascii="Courier New" w:hAnsi="Courier New" w:cs="Courier New"/>
-        </w:rPr>
-        <w:tab/>
-      </w:r>
-      <w:proofErr w:type="spellStart"/>
-      <w:proofErr w:type="gramStart"/>
-      <w:r>
-        <w:rPr>
-          <w:rFonts w:ascii="Courier New" w:hAnsi="Courier New" w:cs="Courier New"/>
-        </w:rPr>
-        <w:t>ssh</w:t>
-      </w:r>
-      <w:proofErr w:type="spellEnd"/>
-      <w:r>
-        <w:rPr>
-          <w:rFonts w:ascii="Courier New" w:hAnsi="Courier New" w:cs="Courier New"/>
-        </w:rPr>
-        <w:t>-</w:t>
-      </w:r>
-      <w:proofErr w:type="gramEnd"/>
-      <w:r>
-        <w:rPr>
-          <w:rFonts w:ascii="Courier New" w:hAnsi="Courier New" w:cs="Courier New"/>
-        </w:rPr>
-        <w:t>add ~/.</w:t>
-      </w:r>
-      <w:proofErr w:type="spellStart"/>
-      <w:r>
-        <w:rPr>
-          <w:rFonts w:ascii="Courier New" w:hAnsi="Courier New" w:cs="Courier New"/>
-        </w:rPr>
-        <w:t>ssh</w:t>
-      </w:r>
-      <w:proofErr w:type="spellEnd"/>
-      <w:r>
-        <w:rPr>
-          <w:rFonts w:ascii="Courier New" w:hAnsi="Courier New" w:cs="Courier New"/>
-        </w:rPr>
-        <w:t>/</w:t>
-      </w:r>
-      <w:proofErr w:type="spellStart"/>
-      <w:r>
-        <w:rPr>
-          <w:rFonts w:ascii="Courier New" w:hAnsi="Courier New" w:cs="Courier New"/>
-        </w:rPr>
-        <w:t>id_rsa</w:t>
-      </w:r>
-      <w:proofErr w:type="spellEnd"/>
+        <w:t>ssh-agent –s</w:t>
+      </w:r>
+    </w:p>
+    <w:p>
+      <w:pPr>
+        <w:rPr>
+          <w:rFonts w:ascii="Courier New" w:hAnsi="Courier New" w:cs="Courier New"/>
+        </w:rPr>
+      </w:pPr>
+      <w:r>
+        <w:rPr>
+          <w:rFonts w:ascii="Courier New" w:hAnsi="Courier New" w:cs="Courier New"/>
+        </w:rPr>
+        <w:tab/>
+        <w:t>eval $(ssh-agent)</w:t>
+      </w:r>
+    </w:p>
+    <w:p>
+      <w:pPr>
+        <w:rPr>
+          <w:rFonts w:ascii="Courier New" w:hAnsi="Courier New" w:cs="Courier New"/>
+        </w:rPr>
+      </w:pPr>
+      <w:r>
+        <w:rPr>
+          <w:rFonts w:ascii="Courier New" w:hAnsi="Courier New" w:cs="Courier New"/>
+        </w:rPr>
+        <w:tab/>
+        <w:t>ssh-add ~/.ssh/id_rsa</w:t>
+      </w:r>
     </w:p>
     <w:p>
       <w:pPr>
@@ -2070,50 +1556,24 @@
           <w:rFonts w:ascii="Courier New" w:hAnsi="Courier New" w:cs="Courier New"/>
         </w:rPr>
       </w:pPr>
-      <w:proofErr w:type="gramStart"/>
-      <w:r>
-        <w:rPr>
-          <w:rFonts w:ascii="Courier New" w:hAnsi="Courier New" w:cs="Courier New"/>
-        </w:rPr>
-        <w:t>cd</w:t>
-      </w:r>
-      <w:proofErr w:type="gramEnd"/>
-      <w:r>
-        <w:rPr>
-          <w:rFonts w:ascii="Courier New" w:hAnsi="Courier New" w:cs="Courier New"/>
-        </w:rPr>
-        <w:t xml:space="preserve"> ~/</w:t>
-      </w:r>
-      <w:proofErr w:type="spellStart"/>
-      <w:r>
-        <w:rPr>
-          <w:rFonts w:ascii="Courier New" w:hAnsi="Courier New" w:cs="Courier New"/>
-        </w:rPr>
-        <w:t>cloudmatrix</w:t>
-      </w:r>
-      <w:proofErr w:type="spellEnd"/>
-    </w:p>
-    <w:p>
-      <w:pPr>
-        <w:rPr>
-          <w:rFonts w:ascii="Courier New" w:hAnsi="Courier New" w:cs="Courier New"/>
-        </w:rPr>
-      </w:pPr>
-      <w:proofErr w:type="spellStart"/>
-      <w:proofErr w:type="gramStart"/>
-      <w:r>
-        <w:rPr>
-          <w:rFonts w:ascii="Courier New" w:hAnsi="Courier New" w:cs="Courier New"/>
-        </w:rPr>
-        <w:t>git</w:t>
-      </w:r>
-      <w:proofErr w:type="spellEnd"/>
-      <w:proofErr w:type="gramEnd"/>
-      <w:r>
-        <w:rPr>
-          <w:rFonts w:ascii="Courier New" w:hAnsi="Courier New" w:cs="Courier New"/>
-        </w:rPr>
-        <w:t xml:space="preserve"> push -u origin master</w:t>
+      <w:r>
+        <w:rPr>
+          <w:rFonts w:ascii="Courier New" w:hAnsi="Courier New" w:cs="Courier New"/>
+        </w:rPr>
+        <w:t>cd ~/cloudmatrix</w:t>
+      </w:r>
+    </w:p>
+    <w:p>
+      <w:pPr>
+        <w:rPr>
+          <w:rFonts w:ascii="Courier New" w:hAnsi="Courier New" w:cs="Courier New"/>
+        </w:rPr>
+      </w:pPr>
+      <w:r>
+        <w:rPr>
+          <w:rFonts w:ascii="Courier New" w:hAnsi="Courier New" w:cs="Courier New"/>
+        </w:rPr>
+        <w:t>git push -u origin master</w:t>
       </w:r>
     </w:p>
     <w:p>
@@ -2169,67 +1629,37 @@
           <w:rFonts w:ascii="Courier New" w:hAnsi="Courier New" w:cs="Courier New"/>
         </w:rPr>
       </w:pPr>
-      <w:proofErr w:type="spellStart"/>
-      <w:proofErr w:type="gramStart"/>
-      <w:r>
-        <w:rPr>
-          <w:rFonts w:ascii="Courier New" w:hAnsi="Courier New" w:cs="Courier New"/>
-        </w:rPr>
-        <w:t>git</w:t>
-      </w:r>
-      <w:proofErr w:type="spellEnd"/>
-      <w:proofErr w:type="gramEnd"/>
-      <w:r>
-        <w:rPr>
-          <w:rFonts w:ascii="Courier New" w:hAnsi="Courier New" w:cs="Courier New"/>
-        </w:rPr>
-        <w:t xml:space="preserve"> add *</w:t>
-      </w:r>
-    </w:p>
-    <w:p>
-      <w:pPr>
-        <w:rPr>
-          <w:rFonts w:ascii="Courier New" w:hAnsi="Courier New" w:cs="Courier New"/>
-        </w:rPr>
-      </w:pPr>
-      <w:proofErr w:type="spellStart"/>
-      <w:proofErr w:type="gramStart"/>
-      <w:r>
-        <w:rPr>
-          <w:rFonts w:ascii="Courier New" w:hAnsi="Courier New" w:cs="Courier New"/>
-        </w:rPr>
-        <w:t>git</w:t>
-      </w:r>
-      <w:proofErr w:type="spellEnd"/>
-      <w:proofErr w:type="gramEnd"/>
-      <w:r>
-        <w:rPr>
-          <w:rFonts w:ascii="Courier New" w:hAnsi="Courier New" w:cs="Courier New"/>
-        </w:rPr>
-        <w:t xml:space="preserve"> commit -m "initial load of project files and flask app" </w:t>
-      </w:r>
-    </w:p>
-    <w:p>
-      <w:pPr>
-        <w:rPr>
-          <w:rFonts w:ascii="Courier New" w:hAnsi="Courier New" w:cs="Courier New"/>
-        </w:rPr>
-      </w:pPr>
-      <w:proofErr w:type="spellStart"/>
-      <w:proofErr w:type="gramStart"/>
-      <w:r>
-        <w:rPr>
-          <w:rFonts w:ascii="Courier New" w:hAnsi="Courier New" w:cs="Courier New"/>
-        </w:rPr>
-        <w:t>git</w:t>
-      </w:r>
-      <w:proofErr w:type="spellEnd"/>
-      <w:proofErr w:type="gramEnd"/>
-      <w:r>
-        <w:rPr>
-          <w:rFonts w:ascii="Courier New" w:hAnsi="Courier New" w:cs="Courier New"/>
-        </w:rPr>
-        <w:t xml:space="preserve"> push –u origin master</w:t>
+      <w:r>
+        <w:rPr>
+          <w:rFonts w:ascii="Courier New" w:hAnsi="Courier New" w:cs="Courier New"/>
+        </w:rPr>
+        <w:t>git add *</w:t>
+      </w:r>
+    </w:p>
+    <w:p>
+      <w:pPr>
+        <w:rPr>
+          <w:rFonts w:ascii="Courier New" w:hAnsi="Courier New" w:cs="Courier New"/>
+        </w:rPr>
+      </w:pPr>
+      <w:r>
+        <w:rPr>
+          <w:rFonts w:ascii="Courier New" w:hAnsi="Courier New" w:cs="Courier New"/>
+        </w:rPr>
+        <w:t xml:space="preserve">git commit -m "initial load of project files and flask app" </w:t>
+      </w:r>
+    </w:p>
+    <w:p>
+      <w:pPr>
+        <w:rPr>
+          <w:rFonts w:ascii="Courier New" w:hAnsi="Courier New" w:cs="Courier New"/>
+        </w:rPr>
+      </w:pPr>
+      <w:r>
+        <w:rPr>
+          <w:rFonts w:ascii="Courier New" w:hAnsi="Courier New" w:cs="Courier New"/>
+        </w:rPr>
+        <w:t>git push –u origin master</w:t>
       </w:r>
     </w:p>
     <w:p>
@@ -2269,21 +1699,8 @@
         <w:rPr>
           <w:rFonts w:ascii="Courier New" w:hAnsi="Courier New" w:cs="Courier New"/>
         </w:rPr>
-        <w:t xml:space="preserve">5. Set </w:t>
-      </w:r>
-      <w:proofErr w:type="gramStart"/>
-      <w:r>
-        <w:rPr>
-          <w:rFonts w:ascii="Courier New" w:hAnsi="Courier New" w:cs="Courier New"/>
-        </w:rPr>
-        <w:t>Up</w:t>
-      </w:r>
-      <w:proofErr w:type="gramEnd"/>
-      <w:r>
-        <w:rPr>
-          <w:rFonts w:ascii="Courier New" w:hAnsi="Courier New" w:cs="Courier New"/>
-        </w:rPr>
-        <w:t xml:space="preserve"> Spark &amp; Tachyon on EC2 – Part II</w:t>
+        <w:lastRenderedPageBreak/>
+        <w:t>5. Set Up Spark &amp; Tachyon on EC2 – Part II</w:t>
       </w:r>
     </w:p>
     <w:p>
@@ -2313,67 +1730,17 @@
           <w:rFonts w:ascii="Courier New" w:hAnsi="Courier New" w:cs="Courier New"/>
         </w:rPr>
       </w:pPr>
-      <w:proofErr w:type="gramStart"/>
-      <w:r>
-        <w:rPr>
-          <w:rFonts w:ascii="Courier New" w:hAnsi="Courier New" w:cs="Courier New"/>
-        </w:rPr>
-        <w:t>./</w:t>
-      </w:r>
-      <w:proofErr w:type="gramEnd"/>
-      <w:r>
-        <w:rPr>
-          <w:rFonts w:ascii="Courier New" w:hAnsi="Courier New" w:cs="Courier New"/>
-        </w:rPr>
-        <w:t xml:space="preserve">spark-ec2 -k </w:t>
-      </w:r>
-      <w:proofErr w:type="spellStart"/>
-      <w:r>
-        <w:rPr>
-          <w:rFonts w:ascii="Courier New" w:hAnsi="Courier New" w:cs="Courier New"/>
-        </w:rPr>
-        <w:t>DriveStoredKey</w:t>
-      </w:r>
-      <w:proofErr w:type="spellEnd"/>
-      <w:r>
-        <w:rPr>
-          <w:rFonts w:ascii="Courier New" w:hAnsi="Courier New" w:cs="Courier New"/>
-        </w:rPr>
-        <w:t xml:space="preserve"> -</w:t>
-      </w:r>
-      <w:proofErr w:type="spellStart"/>
-      <w:r>
-        <w:rPr>
-          <w:rFonts w:ascii="Courier New" w:hAnsi="Courier New" w:cs="Courier New"/>
-        </w:rPr>
-        <w:t>i</w:t>
-      </w:r>
-      <w:proofErr w:type="spellEnd"/>
-      <w:r>
-        <w:rPr>
-          <w:rFonts w:ascii="Courier New" w:hAnsi="Courier New" w:cs="Courier New"/>
-        </w:rPr>
-        <w:t xml:space="preserve"> </w:t>
-      </w:r>
-      <w:r>
-        <w:rPr>
-          <w:rFonts w:ascii="Courier New" w:hAnsi="Courier New" w:cs="Courier New"/>
-        </w:rPr>
-        <w:t>~/keys/</w:t>
-      </w:r>
-      <w:proofErr w:type="spellStart"/>
-      <w:r>
-        <w:rPr>
-          <w:rFonts w:ascii="Courier New" w:hAnsi="Courier New" w:cs="Courier New"/>
-        </w:rPr>
-        <w:t>DriveStoredKey.pem</w:t>
-      </w:r>
-      <w:proofErr w:type="spellEnd"/>
-      <w:r>
-        <w:rPr>
-          <w:rFonts w:ascii="Courier New" w:hAnsi="Courier New" w:cs="Courier New"/>
-        </w:rPr>
-        <w:t xml:space="preserve"> \ </w:t>
+      <w:r>
+        <w:rPr>
+          <w:rFonts w:ascii="Courier New" w:hAnsi="Courier New" w:cs="Courier New"/>
+        </w:rPr>
+        <w:t xml:space="preserve">./spark-ec2 -k DriveStoredKey -i </w:t>
+      </w:r>
+      <w:r>
+        <w:rPr>
+          <w:rFonts w:ascii="Courier New" w:hAnsi="Courier New" w:cs="Courier New"/>
+        </w:rPr>
+        <w:t xml:space="preserve">~/keys/DriveStoredKey.pem \ </w:t>
       </w:r>
     </w:p>
     <w:p>
@@ -2383,28 +1750,18 @@
           <w:rFonts w:ascii="Courier New" w:hAnsi="Courier New" w:cs="Courier New"/>
         </w:rPr>
       </w:pPr>
-      <w:proofErr w:type="gramStart"/>
-      <w:r>
-        <w:rPr>
-          <w:rFonts w:ascii="Courier New" w:hAnsi="Courier New" w:cs="Courier New"/>
-        </w:rPr>
-        <w:t>login</w:t>
-      </w:r>
-      <w:proofErr w:type="gramEnd"/>
-      <w:r>
-        <w:rPr>
-          <w:rFonts w:ascii="Courier New" w:hAnsi="Courier New" w:cs="Courier New"/>
-        </w:rPr>
-        <w:t xml:space="preserve"> </w:t>
-      </w:r>
-      <w:proofErr w:type="spellStart"/>
+      <w:r>
+        <w:rPr>
+          <w:rFonts w:ascii="Courier New" w:hAnsi="Courier New" w:cs="Courier New"/>
+        </w:rPr>
+        <w:t xml:space="preserve">login </w:t>
+      </w:r>
       <w:r>
         <w:rPr>
           <w:rFonts w:ascii="Courier New" w:hAnsi="Courier New" w:cs="Courier New"/>
         </w:rPr>
         <w:t>CloudMatrixTachyonCluster</w:t>
       </w:r>
-      <w:proofErr w:type="spellEnd"/>
     </w:p>
     <w:p>
       <w:pPr>
@@ -2443,115 +1800,47 @@
         <w:rPr>
           <w:rFonts w:ascii="Courier New" w:hAnsi="Courier New" w:cs="Courier New"/>
         </w:rPr>
-        <w:t xml:space="preserve">Time to </w:t>
-      </w:r>
-      <w:proofErr w:type="spellStart"/>
-      <w:r>
-        <w:rPr>
-          <w:rFonts w:ascii="Courier New" w:hAnsi="Courier New" w:cs="Courier New"/>
-        </w:rPr>
-        <w:t>config</w:t>
-      </w:r>
-      <w:proofErr w:type="spellEnd"/>
-      <w:r>
-        <w:rPr>
-          <w:rFonts w:ascii="Courier New" w:hAnsi="Courier New" w:cs="Courier New"/>
-        </w:rPr>
-        <w:t xml:space="preserve"> Tachyon on the Spark cluster.</w:t>
-      </w:r>
-    </w:p>
-    <w:p>
-      <w:pPr>
-        <w:rPr>
-          <w:rFonts w:ascii="Courier New" w:hAnsi="Courier New" w:cs="Courier New"/>
-        </w:rPr>
-      </w:pPr>
-    </w:p>
-    <w:p>
-      <w:pPr>
-        <w:rPr>
-          <w:rFonts w:ascii="Courier New" w:hAnsi="Courier New" w:cs="Courier New"/>
-        </w:rPr>
-      </w:pPr>
-      <w:proofErr w:type="gramStart"/>
-      <w:r>
-        <w:rPr>
-          <w:rFonts w:ascii="Courier New" w:hAnsi="Courier New" w:cs="Courier New"/>
-        </w:rPr>
-        <w:t>cd</w:t>
-      </w:r>
-      <w:proofErr w:type="gramEnd"/>
-      <w:r>
-        <w:rPr>
-          <w:rFonts w:ascii="Courier New" w:hAnsi="Courier New" w:cs="Courier New"/>
-        </w:rPr>
-        <w:t xml:space="preserve"> /root/tachyon/</w:t>
-      </w:r>
-      <w:proofErr w:type="spellStart"/>
-      <w:r>
-        <w:rPr>
-          <w:rFonts w:ascii="Courier New" w:hAnsi="Courier New" w:cs="Courier New"/>
-        </w:rPr>
-        <w:t>conf</w:t>
-      </w:r>
-      <w:proofErr w:type="spellEnd"/>
-    </w:p>
-    <w:p>
-      <w:pPr>
-        <w:rPr>
-          <w:rFonts w:ascii="Courier New" w:hAnsi="Courier New" w:cs="Courier New"/>
-        </w:rPr>
-      </w:pPr>
-      <w:proofErr w:type="spellStart"/>
-      <w:proofErr w:type="gramStart"/>
-      <w:r>
-        <w:rPr>
-          <w:rFonts w:ascii="Courier New" w:hAnsi="Courier New" w:cs="Courier New"/>
-        </w:rPr>
-        <w:t>cp</w:t>
-      </w:r>
-      <w:proofErr w:type="spellEnd"/>
-      <w:proofErr w:type="gramEnd"/>
-      <w:r>
-        <w:rPr>
-          <w:rFonts w:ascii="Courier New" w:hAnsi="Courier New" w:cs="Courier New"/>
-        </w:rPr>
-        <w:t xml:space="preserve"> tachyon-</w:t>
-      </w:r>
-      <w:proofErr w:type="spellStart"/>
-      <w:r>
-        <w:rPr>
-          <w:rFonts w:ascii="Courier New" w:hAnsi="Courier New" w:cs="Courier New"/>
-        </w:rPr>
-        <w:t>env.sh.template</w:t>
-      </w:r>
-      <w:proofErr w:type="spellEnd"/>
-      <w:r>
-        <w:rPr>
-          <w:rFonts w:ascii="Courier New" w:hAnsi="Courier New" w:cs="Courier New"/>
-        </w:rPr>
-        <w:t xml:space="preserve"> tachyon-env.sh</w:t>
-      </w:r>
-      <w:r>
-        <w:rPr>
-          <w:rFonts w:ascii="Courier New" w:hAnsi="Courier New" w:cs="Courier New"/>
-        </w:rPr>
-        <w:tab/>
-        <w:t xml:space="preserve"># creating the </w:t>
-      </w:r>
-      <w:proofErr w:type="spellStart"/>
-      <w:r>
-        <w:rPr>
-          <w:rFonts w:ascii="Courier New" w:hAnsi="Courier New" w:cs="Courier New"/>
-        </w:rPr>
-        <w:t>config</w:t>
-      </w:r>
-      <w:proofErr w:type="spellEnd"/>
-      <w:r>
-        <w:rPr>
-          <w:rFonts w:ascii="Courier New" w:hAnsi="Courier New" w:cs="Courier New"/>
-        </w:rPr>
-        <w:t xml:space="preserve"> script</w:t>
+        <w:t>Time to config Tachyon on the Spark cluster.</w:t>
+      </w:r>
+    </w:p>
+    <w:p>
+      <w:pPr>
+        <w:rPr>
+          <w:rFonts w:ascii="Courier New" w:hAnsi="Courier New" w:cs="Courier New"/>
+        </w:rPr>
+      </w:pPr>
+    </w:p>
+    <w:p>
+      <w:pPr>
+        <w:rPr>
+          <w:rFonts w:ascii="Courier New" w:hAnsi="Courier New" w:cs="Courier New"/>
+        </w:rPr>
+      </w:pPr>
+      <w:r>
+        <w:rPr>
+          <w:rFonts w:ascii="Courier New" w:hAnsi="Courier New" w:cs="Courier New"/>
+        </w:rPr>
+        <w:t>cd /root/tachyon/conf</w:t>
+      </w:r>
+    </w:p>
+    <w:p>
+      <w:pPr>
+        <w:rPr>
+          <w:rFonts w:ascii="Courier New" w:hAnsi="Courier New" w:cs="Courier New"/>
+        </w:rPr>
+      </w:pPr>
+      <w:r>
+        <w:rPr>
+          <w:rFonts w:ascii="Courier New" w:hAnsi="Courier New" w:cs="Courier New"/>
+        </w:rPr>
+        <w:t>cp tachyon-env.sh.template tachyon-env.sh</w:t>
+      </w:r>
+      <w:r>
+        <w:rPr>
+          <w:rFonts w:ascii="Courier New" w:hAnsi="Courier New" w:cs="Courier New"/>
+        </w:rPr>
+        <w:tab/>
+        <w:t># creating the config script</w:t>
       </w:r>
     </w:p>
     <w:p>
@@ -2592,20 +1881,7 @@
           <w:rFonts w:ascii="Courier New" w:hAnsi="Courier New" w:cs="Courier New"/>
         </w:rPr>
         <w:tab/>
-      </w:r>
-      <w:proofErr w:type="gramStart"/>
-      <w:r>
-        <w:rPr>
-          <w:rFonts w:ascii="Courier New" w:hAnsi="Courier New" w:cs="Courier New"/>
-        </w:rPr>
-        <w:t>export</w:t>
-      </w:r>
-      <w:proofErr w:type="gramEnd"/>
-      <w:r>
-        <w:rPr>
-          <w:rFonts w:ascii="Courier New" w:hAnsi="Courier New" w:cs="Courier New"/>
-        </w:rPr>
-        <w:t xml:space="preserve"> TACHYON_HDFS_ADDRESS=hdfs://HDFS_HOSTNAME:HDFS_PORT</w:t>
+        <w:t>export TACHYON_HDFS_ADDRESS=hdfs://HDFS_HOSTNAME:HDFS_PORT</w:t>
       </w:r>
     </w:p>
     <w:p>
@@ -2634,19 +1910,11 @@
           <w:rFonts w:ascii="Courier New" w:hAnsi="Courier New" w:cs="Courier New"/>
         </w:rPr>
       </w:pPr>
-      <w:proofErr w:type="gramStart"/>
-      <w:r>
-        <w:rPr>
-          <w:rFonts w:ascii="Courier New" w:hAnsi="Courier New" w:cs="Courier New"/>
-        </w:rPr>
-        <w:t>export</w:t>
-      </w:r>
-      <w:proofErr w:type="gramEnd"/>
-      <w:r>
-        <w:rPr>
-          <w:rFonts w:ascii="Courier New" w:hAnsi="Courier New" w:cs="Courier New"/>
-        </w:rPr>
-        <w:t xml:space="preserve"> SPARK_CLASSPATH+=/root/tachyon/target/tachyon-</w:t>
+      <w:r>
+        <w:rPr>
+          <w:rFonts w:ascii="Courier New" w:hAnsi="Courier New" w:cs="Courier New"/>
+        </w:rPr>
+        <w:t>export SPARK_CLASSPATH+=/root/tachyon/target/tachyon-</w:t>
       </w:r>
       <w:commentRangeStart w:id="0"/>
       <w:r>
@@ -2681,98 +1949,40 @@
         <w:rPr>
           <w:rFonts w:ascii="Courier New" w:hAnsi="Courier New" w:cs="Courier New"/>
         </w:rPr>
-        <w:t>SPARK_JAVA_OPTS+=" -</w:t>
-      </w:r>
-      <w:proofErr w:type="spellStart"/>
-      <w:r>
-        <w:rPr>
-          <w:rFonts w:ascii="Courier New" w:hAnsi="Courier New" w:cs="Courier New"/>
-        </w:rPr>
-        <w:t>Dtachyon.hdfs.address</w:t>
-      </w:r>
-      <w:proofErr w:type="spellEnd"/>
-      <w:r>
-        <w:rPr>
-          <w:rFonts w:ascii="Courier New" w:hAnsi="Courier New" w:cs="Courier New"/>
-        </w:rPr>
-        <w:t>=hdfs://HDFS_HOSTNAME:HDFS_PORT -</w:t>
-      </w:r>
-      <w:proofErr w:type="spellStart"/>
-      <w:r>
-        <w:rPr>
-          <w:rFonts w:ascii="Courier New" w:hAnsi="Courier New" w:cs="Courier New"/>
-        </w:rPr>
-        <w:t>Dspark.default.parallelism</w:t>
-      </w:r>
-      <w:proofErr w:type="spellEnd"/>
-      <w:r>
-        <w:rPr>
-          <w:rFonts w:ascii="Courier New" w:hAnsi="Courier New" w:cs="Courier New"/>
-        </w:rPr>
-        <w:t>=</w:t>
-      </w:r>
-      <w:proofErr w:type="gramStart"/>
-      <w:r>
-        <w:rPr>
-          <w:rFonts w:ascii="Courier New" w:hAnsi="Courier New" w:cs="Courier New"/>
-        </w:rPr>
-        <w:t>1 "</w:t>
-      </w:r>
-      <w:proofErr w:type="gramEnd"/>
-    </w:p>
-    <w:p>
-      <w:pPr>
-        <w:rPr>
-          <w:rFonts w:ascii="Courier New" w:hAnsi="Courier New" w:cs="Courier New"/>
-        </w:rPr>
-      </w:pPr>
-      <w:proofErr w:type="gramStart"/>
-      <w:r>
-        <w:rPr>
-          <w:rFonts w:ascii="Courier New" w:hAnsi="Courier New" w:cs="Courier New"/>
-        </w:rPr>
-        <w:t>export</w:t>
-      </w:r>
-      <w:proofErr w:type="gramEnd"/>
-      <w:r>
-        <w:rPr>
-          <w:rFonts w:ascii="Courier New" w:hAnsi="Courier New" w:cs="Courier New"/>
-        </w:rPr>
-        <w:t xml:space="preserve"> SPARK_JAVA_OPTS</w:t>
-      </w:r>
-    </w:p>
-    <w:p>
-      <w:pPr>
-        <w:rPr>
-          <w:rFonts w:ascii="Courier New" w:hAnsi="Courier New" w:cs="Courier New"/>
-        </w:rPr>
-      </w:pPr>
-    </w:p>
-    <w:p>
-      <w:pPr>
-        <w:rPr>
-          <w:rFonts w:ascii="Courier New" w:hAnsi="Courier New" w:cs="Courier New"/>
-        </w:rPr>
-      </w:pPr>
-      <w:r>
-        <w:rPr>
-          <w:rFonts w:ascii="Courier New" w:hAnsi="Courier New" w:cs="Courier New"/>
-        </w:rPr>
-        <w:t xml:space="preserve">Edit Spark’s </w:t>
-      </w:r>
-      <w:proofErr w:type="spellStart"/>
-      <w:r>
-        <w:rPr>
-          <w:rFonts w:ascii="Courier New" w:hAnsi="Courier New" w:cs="Courier New"/>
-        </w:rPr>
-        <w:t>hdfs-site.xmls</w:t>
-      </w:r>
-      <w:proofErr w:type="spellEnd"/>
-      <w:r>
-        <w:rPr>
-          <w:rFonts w:ascii="Courier New" w:hAnsi="Courier New" w:cs="Courier New"/>
-        </w:rPr>
-        <w:t xml:space="preserve"> by adding:</w:t>
+        <w:t>SPARK_JAVA_OPTS+=" -Dtachyon.hdfs.address=hdfs://HDFS_HOSTNAME:HDFS_PORT -Dspark.default.parallelism=1 "</w:t>
+      </w:r>
+    </w:p>
+    <w:p>
+      <w:pPr>
+        <w:rPr>
+          <w:rFonts w:ascii="Courier New" w:hAnsi="Courier New" w:cs="Courier New"/>
+        </w:rPr>
+      </w:pPr>
+      <w:r>
+        <w:rPr>
+          <w:rFonts w:ascii="Courier New" w:hAnsi="Courier New" w:cs="Courier New"/>
+        </w:rPr>
+        <w:t>export SPARK_JAVA_OPTS</w:t>
+      </w:r>
+    </w:p>
+    <w:p>
+      <w:pPr>
+        <w:rPr>
+          <w:rFonts w:ascii="Courier New" w:hAnsi="Courier New" w:cs="Courier New"/>
+        </w:rPr>
+      </w:pPr>
+    </w:p>
+    <w:p>
+      <w:pPr>
+        <w:rPr>
+          <w:rFonts w:ascii="Courier New" w:hAnsi="Courier New" w:cs="Courier New"/>
+        </w:rPr>
+      </w:pPr>
+      <w:r>
+        <w:rPr>
+          <w:rFonts w:ascii="Courier New" w:hAnsi="Courier New" w:cs="Courier New"/>
+        </w:rPr>
+        <w:t>Edit Spark’s hdfs-site.xmls by adding:</w:t>
       </w:r>
     </w:p>
     <w:p>
@@ -2793,10 +2003,11 @@
           <w:szCs w:val="21"/>
           <w:bdr w:val="none" w:sz="0" w:space="0" w:color="auto" w:frame="1"/>
         </w:rPr>
-        <w:t>&lt;</w:t>
-      </w:r>
-      <w:proofErr w:type="gramStart"/>
-      <w:r>
+        <w:t>&lt;property&gt;</w:t>
+      </w:r>
+    </w:p>
+    <w:p>
+      <w:pPr>
         <w:rPr>
           <w:rFonts w:ascii="Courier New" w:eastAsia="Times New Roman" w:hAnsi="Courier New" w:cs="Courier New"/>
           <w:color w:val="333333"/>
@@ -2804,9 +2015,7 @@
           <w:szCs w:val="21"/>
           <w:bdr w:val="none" w:sz="0" w:space="0" w:color="auto" w:frame="1"/>
         </w:rPr>
-        <w:t>property</w:t>
-      </w:r>
-      <w:proofErr w:type="gramEnd"/>
+      </w:pPr>
       <w:r>
         <w:rPr>
           <w:rFonts w:ascii="Courier New" w:eastAsia="Times New Roman" w:hAnsi="Courier New" w:cs="Courier New"/>
@@ -2815,7 +2024,7 @@
           <w:szCs w:val="21"/>
           <w:bdr w:val="none" w:sz="0" w:space="0" w:color="auto" w:frame="1"/>
         </w:rPr>
-        <w:t>&gt;</w:t>
+        <w:t xml:space="preserve">  &lt;name&gt;fs.tachyon.impl&lt;/name&gt;</w:t>
       </w:r>
     </w:p>
     <w:p>
@@ -2836,10 +2045,11 @@
           <w:szCs w:val="21"/>
           <w:bdr w:val="none" w:sz="0" w:space="0" w:color="auto" w:frame="1"/>
         </w:rPr>
-        <w:t xml:space="preserve">  &lt;name&gt;</w:t>
-      </w:r>
-      <w:proofErr w:type="spellStart"/>
-      <w:r>
+        <w:t xml:space="preserve">  &lt;value&gt;tachyon.hadoop.TachyonFileSystem&lt;/value&gt;</w:t>
+      </w:r>
+    </w:p>
+    <w:p>
+      <w:pPr>
         <w:rPr>
           <w:rFonts w:ascii="Courier New" w:eastAsia="Times New Roman" w:hAnsi="Courier New" w:cs="Courier New"/>
           <w:color w:val="333333"/>
@@ -2847,9 +2057,7 @@
           <w:szCs w:val="21"/>
           <w:bdr w:val="none" w:sz="0" w:space="0" w:color="auto" w:frame="1"/>
         </w:rPr>
-        <w:t>fs.tachyon.impl</w:t>
-      </w:r>
-      <w:proofErr w:type="spellEnd"/>
+      </w:pPr>
       <w:r>
         <w:rPr>
           <w:rFonts w:ascii="Courier New" w:eastAsia="Times New Roman" w:hAnsi="Courier New" w:cs="Courier New"/>
@@ -2858,11 +2066,19 @@
           <w:szCs w:val="21"/>
           <w:bdr w:val="none" w:sz="0" w:space="0" w:color="auto" w:frame="1"/>
         </w:rPr>
-        <w:t>&lt;/name&gt;</w:t>
-      </w:r>
-    </w:p>
-    <w:p>
-      <w:pPr>
+        <w:t xml:space="preserve">  &lt;description&gt;&lt;/description&gt;</w:t>
+      </w:r>
+    </w:p>
+    <w:p>
+      <w:pPr>
+        <w:rPr>
+          <w:rFonts w:ascii="Courier New" w:eastAsia="Times New Roman" w:hAnsi="Courier New" w:cs="Courier New"/>
+          <w:color w:val="333333"/>
+          <w:sz w:val="21"/>
+          <w:szCs w:val="21"/>
+        </w:rPr>
+      </w:pPr>
+      <w:r>
         <w:rPr>
           <w:rFonts w:ascii="Courier New" w:eastAsia="Times New Roman" w:hAnsi="Courier New" w:cs="Courier New"/>
           <w:color w:val="333333"/>
@@ -2870,100 +2086,6 @@
           <w:szCs w:val="21"/>
           <w:bdr w:val="none" w:sz="0" w:space="0" w:color="auto" w:frame="1"/>
         </w:rPr>
-      </w:pPr>
-      <w:r>
-        <w:rPr>
-          <w:rFonts w:ascii="Courier New" w:eastAsia="Times New Roman" w:hAnsi="Courier New" w:cs="Courier New"/>
-          <w:color w:val="333333"/>
-          <w:sz w:val="21"/>
-          <w:szCs w:val="21"/>
-          <w:bdr w:val="none" w:sz="0" w:space="0" w:color="auto" w:frame="1"/>
-        </w:rPr>
-        <w:t xml:space="preserve">  &lt;value&gt;</w:t>
-      </w:r>
-      <w:proofErr w:type="spellStart"/>
-      <w:r>
-        <w:rPr>
-          <w:rFonts w:ascii="Courier New" w:eastAsia="Times New Roman" w:hAnsi="Courier New" w:cs="Courier New"/>
-          <w:color w:val="333333"/>
-          <w:sz w:val="21"/>
-          <w:szCs w:val="21"/>
-          <w:bdr w:val="none" w:sz="0" w:space="0" w:color="auto" w:frame="1"/>
-        </w:rPr>
-        <w:t>tachyon.hadoop.TachyonFileSystem</w:t>
-      </w:r>
-      <w:proofErr w:type="spellEnd"/>
-      <w:r>
-        <w:rPr>
-          <w:rFonts w:ascii="Courier New" w:eastAsia="Times New Roman" w:hAnsi="Courier New" w:cs="Courier New"/>
-          <w:color w:val="333333"/>
-          <w:sz w:val="21"/>
-          <w:szCs w:val="21"/>
-          <w:bdr w:val="none" w:sz="0" w:space="0" w:color="auto" w:frame="1"/>
-        </w:rPr>
-        <w:t>&lt;/value&gt;</w:t>
-      </w:r>
-    </w:p>
-    <w:p>
-      <w:pPr>
-        <w:rPr>
-          <w:rFonts w:ascii="Courier New" w:eastAsia="Times New Roman" w:hAnsi="Courier New" w:cs="Courier New"/>
-          <w:color w:val="333333"/>
-          <w:sz w:val="21"/>
-          <w:szCs w:val="21"/>
-          <w:bdr w:val="none" w:sz="0" w:space="0" w:color="auto" w:frame="1"/>
-        </w:rPr>
-      </w:pPr>
-      <w:r>
-        <w:rPr>
-          <w:rFonts w:ascii="Courier New" w:eastAsia="Times New Roman" w:hAnsi="Courier New" w:cs="Courier New"/>
-          <w:color w:val="333333"/>
-          <w:sz w:val="21"/>
-          <w:szCs w:val="21"/>
-          <w:bdr w:val="none" w:sz="0" w:space="0" w:color="auto" w:frame="1"/>
-        </w:rPr>
-        <w:t xml:space="preserve">  &lt;</w:t>
-      </w:r>
-      <w:proofErr w:type="gramStart"/>
-      <w:r>
-        <w:rPr>
-          <w:rFonts w:ascii="Courier New" w:eastAsia="Times New Roman" w:hAnsi="Courier New" w:cs="Courier New"/>
-          <w:color w:val="333333"/>
-          <w:sz w:val="21"/>
-          <w:szCs w:val="21"/>
-          <w:bdr w:val="none" w:sz="0" w:space="0" w:color="auto" w:frame="1"/>
-        </w:rPr>
-        <w:t>description</w:t>
-      </w:r>
-      <w:proofErr w:type="gramEnd"/>
-      <w:r>
-        <w:rPr>
-          <w:rFonts w:ascii="Courier New" w:eastAsia="Times New Roman" w:hAnsi="Courier New" w:cs="Courier New"/>
-          <w:color w:val="333333"/>
-          <w:sz w:val="21"/>
-          <w:szCs w:val="21"/>
-          <w:bdr w:val="none" w:sz="0" w:space="0" w:color="auto" w:frame="1"/>
-        </w:rPr>
-        <w:t>&gt;&lt;/description&gt;</w:t>
-      </w:r>
-    </w:p>
-    <w:p>
-      <w:pPr>
-        <w:rPr>
-          <w:rFonts w:ascii="Courier New" w:eastAsia="Times New Roman" w:hAnsi="Courier New" w:cs="Courier New"/>
-          <w:color w:val="333333"/>
-          <w:sz w:val="21"/>
-          <w:szCs w:val="21"/>
-        </w:rPr>
-      </w:pPr>
-      <w:r>
-        <w:rPr>
-          <w:rFonts w:ascii="Courier New" w:eastAsia="Times New Roman" w:hAnsi="Courier New" w:cs="Courier New"/>
-          <w:color w:val="333333"/>
-          <w:sz w:val="21"/>
-          <w:szCs w:val="21"/>
-          <w:bdr w:val="none" w:sz="0" w:space="0" w:color="auto" w:frame="1"/>
-        </w:rPr>
         <w:t>&lt;/property&gt;</w:t>
       </w:r>
     </w:p>
@@ -2984,6 +2106,7 @@
         <w:rPr>
           <w:rFonts w:ascii="Courier New" w:hAnsi="Courier New" w:cs="Courier New"/>
         </w:rPr>
+        <w:lastRenderedPageBreak/>
         <w:t>There are multiple hdfs-site.xml files; they can be found here:</w:t>
       </w:r>
     </w:p>
@@ -2997,65 +2120,21 @@
         <w:rPr>
           <w:rFonts w:ascii="Courier New" w:hAnsi="Courier New" w:cs="Courier New"/>
         </w:rPr>
-        <w:t>/root/spark-ec2/templates/root/ephemeral-</w:t>
-      </w:r>
-      <w:proofErr w:type="spellStart"/>
-      <w:r>
-        <w:rPr>
-          <w:rFonts w:ascii="Courier New" w:hAnsi="Courier New" w:cs="Courier New"/>
-        </w:rPr>
-        <w:t>hdfs</w:t>
-      </w:r>
-      <w:proofErr w:type="spellEnd"/>
-      <w:r>
-        <w:rPr>
-          <w:rFonts w:ascii="Courier New" w:hAnsi="Courier New" w:cs="Courier New"/>
-        </w:rPr>
-        <w:t>/</w:t>
-      </w:r>
-      <w:proofErr w:type="spellStart"/>
-      <w:r>
-        <w:rPr>
-          <w:rFonts w:ascii="Courier New" w:hAnsi="Courier New" w:cs="Courier New"/>
-        </w:rPr>
-        <w:t>conf</w:t>
-      </w:r>
-      <w:proofErr w:type="spellEnd"/>
-    </w:p>
-    <w:p>
-      <w:pPr>
-        <w:rPr>
-          <w:rFonts w:ascii="Courier New" w:hAnsi="Courier New" w:cs="Courier New"/>
-        </w:rPr>
-      </w:pPr>
-      <w:r>
-        <w:rPr>
-          <w:rFonts w:ascii="Courier New" w:hAnsi="Courier New" w:cs="Courier New"/>
-        </w:rPr>
-        <w:t>/root/spark-ec2/templates/root/</w:t>
-      </w:r>
-      <w:proofErr w:type="spellStart"/>
-      <w:r>
-        <w:rPr>
-          <w:rFonts w:ascii="Courier New" w:hAnsi="Courier New" w:cs="Courier New"/>
-        </w:rPr>
-        <w:t>mapreduce</w:t>
-      </w:r>
-      <w:proofErr w:type="spellEnd"/>
-      <w:r>
-        <w:rPr>
-          <w:rFonts w:ascii="Courier New" w:hAnsi="Courier New" w:cs="Courier New"/>
-        </w:rPr>
-        <w:t>/</w:t>
-      </w:r>
-      <w:proofErr w:type="spellStart"/>
-      <w:r>
-        <w:rPr>
-          <w:rFonts w:ascii="Courier New" w:hAnsi="Courier New" w:cs="Courier New"/>
-        </w:rPr>
-        <w:t>conf</w:t>
-      </w:r>
-      <w:proofErr w:type="spellEnd"/>
+        <w:t>/root/spark-ec2/templates/root/ephemeral-hdfs/conf</w:t>
+      </w:r>
+    </w:p>
+    <w:p>
+      <w:pPr>
+        <w:rPr>
+          <w:rFonts w:ascii="Courier New" w:hAnsi="Courier New" w:cs="Courier New"/>
+        </w:rPr>
+      </w:pPr>
+      <w:r>
+        <w:rPr>
+          <w:rFonts w:ascii="Courier New" w:hAnsi="Courier New" w:cs="Courier New"/>
+        </w:rPr>
+        <w:t>/root/spark-ec2/templates/root/mapreduce/conf</w:t>
+      </w:r>
     </w:p>
     <w:p>
       <w:pPr>
@@ -3096,49 +2175,25 @@
           <w:rFonts w:ascii="Courier New" w:hAnsi="Courier New" w:cs="Courier New"/>
         </w:rPr>
       </w:pPr>
-      <w:proofErr w:type="gramStart"/>
-      <w:r>
-        <w:rPr>
-          <w:rFonts w:ascii="Courier New" w:hAnsi="Courier New" w:cs="Courier New"/>
-        </w:rPr>
-        <w:t>cd</w:t>
-      </w:r>
-      <w:proofErr w:type="gramEnd"/>
-      <w:r>
-        <w:rPr>
-          <w:rFonts w:ascii="Courier New" w:hAnsi="Courier New" w:cs="Courier New"/>
-        </w:rPr>
-        <w:t xml:space="preserve"> /root/tachyon/</w:t>
-      </w:r>
-      <w:proofErr w:type="spellStart"/>
-      <w:r>
-        <w:rPr>
-          <w:rFonts w:ascii="Courier New" w:hAnsi="Courier New" w:cs="Courier New"/>
-        </w:rPr>
-        <w:t>conf</w:t>
-      </w:r>
-      <w:proofErr w:type="spellEnd"/>
-    </w:p>
-    <w:p>
-      <w:pPr>
-        <w:rPr>
-          <w:rFonts w:ascii="Courier New" w:hAnsi="Courier New" w:cs="Courier New"/>
-        </w:rPr>
-      </w:pPr>
-      <w:r>
-        <w:rPr>
-          <w:rFonts w:ascii="Courier New" w:hAnsi="Courier New" w:cs="Courier New"/>
-        </w:rPr>
-        <w:t>/root/spark-ec2/copy-</w:t>
-      </w:r>
-      <w:proofErr w:type="gramStart"/>
-      <w:r>
-        <w:rPr>
-          <w:rFonts w:ascii="Courier New" w:hAnsi="Courier New" w:cs="Courier New"/>
-        </w:rPr>
-        <w:t>dir.sh .</w:t>
-      </w:r>
-      <w:proofErr w:type="gramEnd"/>
+      <w:r>
+        <w:rPr>
+          <w:rFonts w:ascii="Courier New" w:hAnsi="Courier New" w:cs="Courier New"/>
+        </w:rPr>
+        <w:t>cd /root/tachyon/conf</w:t>
+      </w:r>
+    </w:p>
+    <w:p>
+      <w:pPr>
+        <w:rPr>
+          <w:rFonts w:ascii="Courier New" w:hAnsi="Courier New" w:cs="Courier New"/>
+        </w:rPr>
+      </w:pPr>
+      <w:r>
+        <w:rPr>
+          <w:rFonts w:ascii="Courier New" w:hAnsi="Courier New" w:cs="Courier New"/>
+        </w:rPr>
+        <w:t>/root/spark-ec2/copy-dir.sh .</w:t>
+      </w:r>
     </w:p>
     <w:p>
       <w:pPr>
@@ -3187,19 +2242,11 @@
           <w:rFonts w:ascii="Courier New" w:hAnsi="Courier New" w:cs="Courier New"/>
         </w:rPr>
       </w:pPr>
-      <w:proofErr w:type="gramStart"/>
-      <w:r>
-        <w:rPr>
-          <w:rFonts w:ascii="Courier New" w:hAnsi="Courier New" w:cs="Courier New"/>
-        </w:rPr>
-        <w:t>export</w:t>
-      </w:r>
-      <w:proofErr w:type="gramEnd"/>
-      <w:r>
-        <w:rPr>
-          <w:rFonts w:ascii="Courier New" w:hAnsi="Courier New" w:cs="Courier New"/>
-        </w:rPr>
-        <w:t xml:space="preserve"> SPARK_CLASSPATH+=/root/tachyon/target/tachyon-</w:t>
+      <w:r>
+        <w:rPr>
+          <w:rFonts w:ascii="Courier New" w:hAnsi="Courier New" w:cs="Courier New"/>
+        </w:rPr>
+        <w:t>export SPARK_CLASSPATH+=/root/tachyon/target/tachyon-</w:t>
       </w:r>
       <w:commentRangeStart w:id="1"/>
       <w:r>
@@ -3234,105 +2281,47 @@
         <w:rPr>
           <w:rFonts w:ascii="Courier New" w:hAnsi="Courier New" w:cs="Courier New"/>
         </w:rPr>
-        <w:t>SPARK_JAVA_OPTS+=" -</w:t>
-      </w:r>
-      <w:proofErr w:type="spellStart"/>
-      <w:r>
-        <w:rPr>
-          <w:rFonts w:ascii="Courier New" w:hAnsi="Courier New" w:cs="Courier New"/>
-        </w:rPr>
-        <w:t>Dtachyon.hdfs.address</w:t>
-      </w:r>
-      <w:proofErr w:type="spellEnd"/>
-      <w:r>
-        <w:rPr>
-          <w:rFonts w:ascii="Courier New" w:hAnsi="Courier New" w:cs="Courier New"/>
-        </w:rPr>
-        <w:t>=hdfs://HDFS_HOSTNAME:HDFS_PORT -</w:t>
-      </w:r>
-      <w:proofErr w:type="spellStart"/>
-      <w:r>
-        <w:rPr>
-          <w:rFonts w:ascii="Courier New" w:hAnsi="Courier New" w:cs="Courier New"/>
-        </w:rPr>
-        <w:t>Dspark.default.parallelism</w:t>
-      </w:r>
-      <w:proofErr w:type="spellEnd"/>
-      <w:r>
-        <w:rPr>
-          <w:rFonts w:ascii="Courier New" w:hAnsi="Courier New" w:cs="Courier New"/>
-        </w:rPr>
-        <w:t>=</w:t>
-      </w:r>
-      <w:proofErr w:type="gramStart"/>
-      <w:r>
-        <w:rPr>
-          <w:rFonts w:ascii="Courier New" w:hAnsi="Courier New" w:cs="Courier New"/>
-        </w:rPr>
-        <w:t>1 "</w:t>
-      </w:r>
-      <w:proofErr w:type="gramEnd"/>
-    </w:p>
-    <w:p>
-      <w:pPr>
-        <w:rPr>
-          <w:rFonts w:ascii="Courier New" w:hAnsi="Courier New" w:cs="Courier New"/>
-        </w:rPr>
-      </w:pPr>
-      <w:proofErr w:type="gramStart"/>
-      <w:r>
-        <w:rPr>
-          <w:rFonts w:ascii="Courier New" w:hAnsi="Courier New" w:cs="Courier New"/>
-        </w:rPr>
-        <w:t>export</w:t>
-      </w:r>
-      <w:proofErr w:type="gramEnd"/>
-      <w:r>
-        <w:rPr>
-          <w:rFonts w:ascii="Courier New" w:hAnsi="Courier New" w:cs="Courier New"/>
-        </w:rPr>
-        <w:t xml:space="preserve"> SPARK_JAVA_OPTS</w:t>
-      </w:r>
-    </w:p>
-    <w:p>
-      <w:pPr>
-        <w:rPr>
-          <w:rFonts w:ascii="Courier New" w:hAnsi="Courier New" w:cs="Courier New"/>
-        </w:rPr>
-      </w:pPr>
-    </w:p>
-    <w:p>
-      <w:pPr>
-        <w:rPr>
-          <w:rFonts w:ascii="Courier New" w:hAnsi="Courier New" w:cs="Courier New"/>
-        </w:rPr>
-      </w:pPr>
-    </w:p>
-    <w:p>
-      <w:pPr>
-        <w:rPr>
-          <w:rFonts w:ascii="Courier New" w:hAnsi="Courier New" w:cs="Courier New"/>
-        </w:rPr>
-      </w:pPr>
-      <w:r>
-        <w:rPr>
-          <w:rFonts w:ascii="Courier New" w:hAnsi="Courier New" w:cs="Courier New"/>
-        </w:rPr>
-        <w:t xml:space="preserve">Spark won’t create a working </w:t>
-      </w:r>
-      <w:proofErr w:type="spellStart"/>
-      <w:r>
-        <w:rPr>
-          <w:rFonts w:ascii="Courier New" w:hAnsi="Courier New" w:cs="Courier New"/>
-        </w:rPr>
-        <w:t>SparkContext</w:t>
-      </w:r>
-      <w:proofErr w:type="spellEnd"/>
-      <w:r>
-        <w:rPr>
-          <w:rFonts w:ascii="Courier New" w:hAnsi="Courier New" w:cs="Courier New"/>
-        </w:rPr>
-        <w:t xml:space="preserve"> with those lines in there for some reason.</w:t>
+        <w:t>SPARK_JAVA_OPTS+=" -Dtachyon.hdfs.address=hdfs://HDFS_HOSTNAME:HDFS_PORT -Dspark.default.parallelism=1 "</w:t>
+      </w:r>
+    </w:p>
+    <w:p>
+      <w:pPr>
+        <w:rPr>
+          <w:rFonts w:ascii="Courier New" w:hAnsi="Courier New" w:cs="Courier New"/>
+        </w:rPr>
+      </w:pPr>
+      <w:r>
+        <w:rPr>
+          <w:rFonts w:ascii="Courier New" w:hAnsi="Courier New" w:cs="Courier New"/>
+        </w:rPr>
+        <w:t>export SPARK_JAVA_OPTS</w:t>
+      </w:r>
+    </w:p>
+    <w:p>
+      <w:pPr>
+        <w:rPr>
+          <w:rFonts w:ascii="Courier New" w:hAnsi="Courier New" w:cs="Courier New"/>
+        </w:rPr>
+      </w:pPr>
+    </w:p>
+    <w:p>
+      <w:pPr>
+        <w:rPr>
+          <w:rFonts w:ascii="Courier New" w:hAnsi="Courier New" w:cs="Courier New"/>
+        </w:rPr>
+      </w:pPr>
+    </w:p>
+    <w:p>
+      <w:pPr>
+        <w:rPr>
+          <w:rFonts w:ascii="Courier New" w:hAnsi="Courier New" w:cs="Courier New"/>
+        </w:rPr>
+      </w:pPr>
+      <w:r>
+        <w:rPr>
+          <w:rFonts w:ascii="Courier New" w:hAnsi="Courier New" w:cs="Courier New"/>
+        </w:rPr>
+        <w:t>Spark won’t create a working SparkContext with those lines in there for some reason.</w:t>
       </w:r>
     </w:p>
     <w:p>
@@ -3393,21 +2382,7 @@
         <w:rPr>
           <w:rFonts w:ascii="Courier New" w:hAnsi="Courier New" w:cs="Courier New"/>
         </w:rPr>
-        <w:t xml:space="preserve">  Attackers started about 160 servers under my account.  Waiting to hear back from Amazon about billing remedies, e.g. refunds, credits, or whatever to cover the almost $700 in charges created by the attackers.  Shut everything down, deleted all instances, and deleted my IAM role.  Starting over with </w:t>
-      </w:r>
-      <w:proofErr w:type="spellStart"/>
-      <w:r>
-        <w:rPr>
-          <w:rFonts w:ascii="Courier New" w:hAnsi="Courier New" w:cs="Courier New"/>
-        </w:rPr>
-        <w:t>VoltDB</w:t>
-      </w:r>
-      <w:proofErr w:type="spellEnd"/>
-      <w:r>
-        <w:rPr>
-          <w:rFonts w:ascii="Courier New" w:hAnsi="Courier New" w:cs="Courier New"/>
-        </w:rPr>
-        <w:t>.</w:t>
+        <w:t xml:space="preserve">  Attackers started about 160 servers under my account.  Waiting to hear back from Amazon about billing remedies, e.g. refunds, credits, or whatever to cover the almost $700 in charges created by the attackers.  Shut everything down, deleted all instances, and deleted my IAM role.  Starting over with VoltDB.</w:t>
       </w:r>
     </w:p>
     <w:p>
@@ -3443,6 +2418,7 @@
           <w:i/>
           <w:u w:val="single"/>
         </w:rPr>
+        <w:lastRenderedPageBreak/>
         <w:t>2014.11.17</w:t>
       </w:r>
     </w:p>
@@ -3459,89 +2435,11 @@
           <w:rFonts w:ascii="Courier New" w:hAnsi="Courier New" w:cs="Courier New"/>
         </w:rPr>
       </w:pPr>
-      <w:proofErr w:type="spellStart"/>
-      <w:r>
-        <w:rPr>
-          <w:rFonts w:ascii="Courier New" w:hAnsi="Courier New" w:cs="Courier New"/>
-        </w:rPr>
-        <w:t>Gonna</w:t>
-      </w:r>
-      <w:proofErr w:type="spellEnd"/>
-      <w:r>
-        <w:rPr>
-          <w:rFonts w:ascii="Courier New" w:hAnsi="Courier New" w:cs="Courier New"/>
-        </w:rPr>
-        <w:t xml:space="preserve"> try </w:t>
-      </w:r>
-      <w:proofErr w:type="spellStart"/>
-      <w:r>
-        <w:rPr>
-          <w:rFonts w:ascii="Courier New" w:hAnsi="Courier New" w:cs="Courier New"/>
-        </w:rPr>
-        <w:t>VoltDB</w:t>
-      </w:r>
-      <w:proofErr w:type="spellEnd"/>
-      <w:r>
-        <w:rPr>
-          <w:rFonts w:ascii="Courier New" w:hAnsi="Courier New" w:cs="Courier New"/>
-        </w:rPr>
-        <w:t xml:space="preserve"> today.  Tachyon isn’t really what I want anyway.  I don’t want a </w:t>
-      </w:r>
-      <w:proofErr w:type="spellStart"/>
-      <w:r>
-        <w:rPr>
-          <w:rFonts w:ascii="Courier New" w:hAnsi="Courier New" w:cs="Courier New"/>
-        </w:rPr>
-        <w:t>filesystem</w:t>
-      </w:r>
-      <w:proofErr w:type="spellEnd"/>
-      <w:r>
-        <w:rPr>
-          <w:rFonts w:ascii="Courier New" w:hAnsi="Courier New" w:cs="Courier New"/>
-        </w:rPr>
-        <w:t xml:space="preserve">.  I want a database.  I plan to run </w:t>
-      </w:r>
-      <w:proofErr w:type="spellStart"/>
-      <w:r>
-        <w:rPr>
-          <w:rFonts w:ascii="Courier New" w:hAnsi="Courier New" w:cs="Courier New"/>
-        </w:rPr>
-        <w:t>VoltDB</w:t>
-      </w:r>
-      <w:proofErr w:type="spellEnd"/>
-      <w:r>
-        <w:rPr>
-          <w:rFonts w:ascii="Courier New" w:hAnsi="Courier New" w:cs="Courier New"/>
-        </w:rPr>
-        <w:t xml:space="preserve"> on a cluster.  I also got a 30-day trial license for </w:t>
-      </w:r>
-      <w:proofErr w:type="spellStart"/>
-      <w:r>
-        <w:rPr>
-          <w:rFonts w:ascii="Courier New" w:hAnsi="Courier New" w:cs="Courier New"/>
-        </w:rPr>
-        <w:t>MemSQL</w:t>
-      </w:r>
-      <w:proofErr w:type="spellEnd"/>
-      <w:r>
-        <w:rPr>
-          <w:rFonts w:ascii="Courier New" w:hAnsi="Courier New" w:cs="Courier New"/>
-        </w:rPr>
-        <w:t xml:space="preserve"> today.  I might try that if </w:t>
-      </w:r>
-      <w:proofErr w:type="spellStart"/>
-      <w:r>
-        <w:rPr>
-          <w:rFonts w:ascii="Courier New" w:hAnsi="Courier New" w:cs="Courier New"/>
-        </w:rPr>
-        <w:t>VoltDB</w:t>
-      </w:r>
-      <w:proofErr w:type="spellEnd"/>
-      <w:r>
-        <w:rPr>
-          <w:rFonts w:ascii="Courier New" w:hAnsi="Courier New" w:cs="Courier New"/>
-        </w:rPr>
-        <w:t xml:space="preserve"> doesn’t work out for some reason.</w:t>
+      <w:r>
+        <w:rPr>
+          <w:rFonts w:ascii="Courier New" w:hAnsi="Courier New" w:cs="Courier New"/>
+        </w:rPr>
+        <w:t>Gonna try VoltDB today.  Tachyon isn’t really what I want anyway.  I don’t want a filesystem.  I want a database.  I plan to run VoltDB on a cluster.  I also got a 30-day trial license for MemSQL today.  I might try that if VoltDB doesn’t work out for some reason.</w:t>
       </w:r>
     </w:p>
     <w:p>
@@ -3614,35 +2512,7 @@
         <w:rPr>
           <w:rFonts w:ascii="Courier New" w:hAnsi="Courier New" w:cs="Courier New"/>
         </w:rPr>
-        <w:t xml:space="preserve">Screw everything I said last time.  BTW, I heard back from Amazon and they refunded all the charges incurred by the account compromise.  I even got back my $100 in credits from Dr. </w:t>
-      </w:r>
-      <w:proofErr w:type="spellStart"/>
-      <w:r>
-        <w:rPr>
-          <w:rFonts w:ascii="Courier New" w:hAnsi="Courier New" w:cs="Courier New"/>
-        </w:rPr>
-        <w:t>Roussev</w:t>
-      </w:r>
-      <w:proofErr w:type="spellEnd"/>
-      <w:r>
-        <w:rPr>
-          <w:rFonts w:ascii="Courier New" w:hAnsi="Courier New" w:cs="Courier New"/>
-        </w:rPr>
-        <w:t xml:space="preserve">.  Anyway, I’m setting up a </w:t>
-      </w:r>
-      <w:proofErr w:type="spellStart"/>
-      <w:r>
-        <w:rPr>
-          <w:rFonts w:ascii="Courier New" w:hAnsi="Courier New" w:cs="Courier New"/>
-        </w:rPr>
-        <w:t>Redis</w:t>
-      </w:r>
-      <w:proofErr w:type="spellEnd"/>
-      <w:r>
-        <w:rPr>
-          <w:rFonts w:ascii="Courier New" w:hAnsi="Courier New" w:cs="Courier New"/>
-        </w:rPr>
-        <w:t xml:space="preserve"> cluster a la this guide:</w:t>
+        <w:t>Screw everything I said last time.  BTW, I heard back from Amazon and they refunded all the charges incurred by the account compromise.  I even got back my $100 in credits from Dr. Roussev.  Anyway, I’m setting up a Redis cluster a la this guide:</w:t>
       </w:r>
     </w:p>
     <w:p>
@@ -3685,55 +2555,27 @@
         <w:rPr>
           <w:rFonts w:ascii="Courier New" w:hAnsi="Courier New" w:cs="Courier New"/>
         </w:rPr>
-        <w:t xml:space="preserve">Key-value store makes more sense anyway since I’m just going to pickle big matrices.  I might try to do something with databases for matrix transformations and see the difference between the two, but that won’t make any difference if I’m just using </w:t>
-      </w:r>
-      <w:proofErr w:type="spellStart"/>
-      <w:r>
-        <w:rPr>
-          <w:rFonts w:ascii="Courier New" w:hAnsi="Courier New" w:cs="Courier New"/>
-        </w:rPr>
-        <w:t>NumPy</w:t>
-      </w:r>
-      <w:proofErr w:type="spellEnd"/>
-      <w:r>
-        <w:rPr>
-          <w:rFonts w:ascii="Courier New" w:hAnsi="Courier New" w:cs="Courier New"/>
-        </w:rPr>
-        <w:t xml:space="preserve"> – only if I’m writing my own algorithms.</w:t>
-      </w:r>
-    </w:p>
-    <w:p>
-      <w:pPr>
-        <w:rPr>
-          <w:rFonts w:ascii="Courier New" w:hAnsi="Courier New" w:cs="Courier New"/>
-        </w:rPr>
-      </w:pPr>
-    </w:p>
-    <w:p>
-      <w:pPr>
-        <w:rPr>
-          <w:rFonts w:ascii="Courier New" w:hAnsi="Courier New" w:cs="Courier New"/>
-        </w:rPr>
-      </w:pPr>
-      <w:r>
-        <w:rPr>
-          <w:rFonts w:ascii="Courier New" w:hAnsi="Courier New" w:cs="Courier New"/>
-        </w:rPr>
-        <w:t xml:space="preserve">Just finished the system diagram, </w:t>
-      </w:r>
-      <w:proofErr w:type="spellStart"/>
-      <w:r>
-        <w:rPr>
-          <w:rFonts w:ascii="Courier New" w:hAnsi="Courier New" w:cs="Courier New"/>
-        </w:rPr>
-        <w:t>cloudmatrix_SystemDiagram.vsdx</w:t>
-      </w:r>
-      <w:proofErr w:type="spellEnd"/>
-      <w:r>
-        <w:rPr>
-          <w:rFonts w:ascii="Courier New" w:hAnsi="Courier New" w:cs="Courier New"/>
-        </w:rPr>
-        <w:t xml:space="preserve"> aww yeah</w:t>
+        <w:t>Key-value store makes more sense anyway since I’m just going to pickle big matrices.  I might try to do something with databases for matrix transformations and see the difference between the two, but that won’t make any difference if I’m just using NumPy – only if I’m writing my own algorithms.</w:t>
+      </w:r>
+    </w:p>
+    <w:p>
+      <w:pPr>
+        <w:rPr>
+          <w:rFonts w:ascii="Courier New" w:hAnsi="Courier New" w:cs="Courier New"/>
+        </w:rPr>
+      </w:pPr>
+    </w:p>
+    <w:p>
+      <w:pPr>
+        <w:rPr>
+          <w:rFonts w:ascii="Courier New" w:hAnsi="Courier New" w:cs="Courier New"/>
+        </w:rPr>
+      </w:pPr>
+      <w:r>
+        <w:rPr>
+          <w:rFonts w:ascii="Courier New" w:hAnsi="Courier New" w:cs="Courier New"/>
+        </w:rPr>
+        <w:t>Just finished the system diagram, cloudmatrix_SystemDiagram.vsdx aww yeah</w:t>
       </w:r>
     </w:p>
     <w:p>
@@ -3769,67 +2611,37 @@
           <w:rFonts w:ascii="Courier New" w:hAnsi="Courier New" w:cs="Courier New"/>
         </w:rPr>
       </w:pPr>
-      <w:proofErr w:type="spellStart"/>
-      <w:proofErr w:type="gramStart"/>
-      <w:r>
-        <w:rPr>
-          <w:rFonts w:ascii="Courier New" w:hAnsi="Courier New" w:cs="Courier New"/>
-        </w:rPr>
-        <w:t>sudo</w:t>
-      </w:r>
-      <w:proofErr w:type="spellEnd"/>
-      <w:proofErr w:type="gramEnd"/>
-      <w:r>
-        <w:rPr>
-          <w:rFonts w:ascii="Courier New" w:hAnsi="Courier New" w:cs="Courier New"/>
-        </w:rPr>
-        <w:t xml:space="preserve"> apt-get install python-pip</w:t>
-      </w:r>
-    </w:p>
-    <w:p>
-      <w:pPr>
-        <w:rPr>
-          <w:rFonts w:ascii="Courier New" w:hAnsi="Courier New" w:cs="Courier New"/>
-        </w:rPr>
-      </w:pPr>
-      <w:proofErr w:type="spellStart"/>
-      <w:proofErr w:type="gramStart"/>
-      <w:r>
-        <w:rPr>
-          <w:rFonts w:ascii="Courier New" w:hAnsi="Courier New" w:cs="Courier New"/>
-        </w:rPr>
-        <w:t>sudo</w:t>
-      </w:r>
-      <w:proofErr w:type="spellEnd"/>
-      <w:proofErr w:type="gramEnd"/>
-      <w:r>
-        <w:rPr>
-          <w:rFonts w:ascii="Courier New" w:hAnsi="Courier New" w:cs="Courier New"/>
-        </w:rPr>
-        <w:t xml:space="preserve"> pip install flask</w:t>
-      </w:r>
-    </w:p>
-    <w:p>
-      <w:pPr>
-        <w:rPr>
-          <w:rFonts w:ascii="Courier New" w:hAnsi="Courier New" w:cs="Courier New"/>
-        </w:rPr>
-      </w:pPr>
-      <w:proofErr w:type="spellStart"/>
-      <w:proofErr w:type="gramStart"/>
-      <w:r>
-        <w:rPr>
-          <w:rFonts w:ascii="Courier New" w:hAnsi="Courier New" w:cs="Courier New"/>
-        </w:rPr>
-        <w:t>sudo</w:t>
-      </w:r>
-      <w:proofErr w:type="spellEnd"/>
-      <w:proofErr w:type="gramEnd"/>
-      <w:r>
-        <w:rPr>
-          <w:rFonts w:ascii="Courier New" w:hAnsi="Courier New" w:cs="Courier New"/>
-        </w:rPr>
-        <w:t xml:space="preserve"> pip install kazoo</w:t>
+      <w:r>
+        <w:rPr>
+          <w:rFonts w:ascii="Courier New" w:hAnsi="Courier New" w:cs="Courier New"/>
+        </w:rPr>
+        <w:t>sudo apt-get install python-pip</w:t>
+      </w:r>
+    </w:p>
+    <w:p>
+      <w:pPr>
+        <w:rPr>
+          <w:rFonts w:ascii="Courier New" w:hAnsi="Courier New" w:cs="Courier New"/>
+        </w:rPr>
+      </w:pPr>
+      <w:r>
+        <w:rPr>
+          <w:rFonts w:ascii="Courier New" w:hAnsi="Courier New" w:cs="Courier New"/>
+        </w:rPr>
+        <w:t>sudo pip install flask</w:t>
+      </w:r>
+    </w:p>
+    <w:p>
+      <w:pPr>
+        <w:rPr>
+          <w:rFonts w:ascii="Courier New" w:hAnsi="Courier New" w:cs="Courier New"/>
+        </w:rPr>
+      </w:pPr>
+      <w:r>
+        <w:rPr>
+          <w:rFonts w:ascii="Courier New" w:hAnsi="Courier New" w:cs="Courier New"/>
+        </w:rPr>
+        <w:t>sudo pip install kazoo</w:t>
       </w:r>
     </w:p>
     <w:p>
@@ -3855,48 +2667,26 @@
           <w:b/>
         </w:rPr>
       </w:pPr>
-      <w:proofErr w:type="spellStart"/>
       <w:r>
         <w:rPr>
           <w:rFonts w:ascii="Courier New" w:hAnsi="Courier New" w:cs="Courier New"/>
           <w:b/>
         </w:rPr>
-        <w:t>ZooKeeper</w:t>
-      </w:r>
-      <w:proofErr w:type="spellEnd"/>
-      <w:r>
-        <w:rPr>
-          <w:rFonts w:ascii="Courier New" w:hAnsi="Courier New" w:cs="Courier New"/>
-          <w:b/>
-        </w:rPr>
-        <w:t xml:space="preserve"> setup:</w:t>
-      </w:r>
-    </w:p>
-    <w:p>
-      <w:pPr>
-        <w:rPr>
-          <w:rFonts w:ascii="Courier New" w:hAnsi="Courier New" w:cs="Courier New"/>
-        </w:rPr>
-      </w:pPr>
-      <w:r>
-        <w:rPr>
-          <w:rFonts w:ascii="Courier New" w:hAnsi="Courier New" w:cs="Courier New"/>
-        </w:rPr>
-        <w:t xml:space="preserve">Setting up </w:t>
-      </w:r>
-      <w:proofErr w:type="spellStart"/>
-      <w:r>
-        <w:rPr>
-          <w:rFonts w:ascii="Courier New" w:hAnsi="Courier New" w:cs="Courier New"/>
-        </w:rPr>
-        <w:t>ZooKeeper</w:t>
-      </w:r>
-      <w:proofErr w:type="spellEnd"/>
-      <w:r>
-        <w:rPr>
-          <w:rFonts w:ascii="Courier New" w:hAnsi="Courier New" w:cs="Courier New"/>
-        </w:rPr>
-        <w:t xml:space="preserve"> server.  Creating an image from this.  You have to open the following ports:</w:t>
+        <w:lastRenderedPageBreak/>
+        <w:t>ZooKeeper setup:</w:t>
+      </w:r>
+    </w:p>
+    <w:p>
+      <w:pPr>
+        <w:rPr>
+          <w:rFonts w:ascii="Courier New" w:hAnsi="Courier New" w:cs="Courier New"/>
+        </w:rPr>
+      </w:pPr>
+      <w:r>
+        <w:rPr>
+          <w:rFonts w:ascii="Courier New" w:hAnsi="Courier New" w:cs="Courier New"/>
+        </w:rPr>
+        <w:t>Setting up ZooKeeper server.  Creating an image from this.  You have to open the following ports:</w:t>
       </w:r>
     </w:p>
     <w:p>
@@ -3962,21 +2752,7 @@
         <w:rPr>
           <w:rFonts w:ascii="Courier New" w:hAnsi="Courier New" w:cs="Courier New"/>
         </w:rPr>
-        <w:t xml:space="preserve">Using Virtual Private Cloud (VPC) to create static IPs for servers.  Setting this up for all compute and ZK servers.  Hopefully I can do the same for the </w:t>
-      </w:r>
-      <w:proofErr w:type="spellStart"/>
-      <w:r>
-        <w:rPr>
-          <w:rFonts w:ascii="Courier New" w:hAnsi="Courier New" w:cs="Courier New"/>
-        </w:rPr>
-        <w:t>Redis</w:t>
-      </w:r>
-      <w:proofErr w:type="spellEnd"/>
-      <w:r>
-        <w:rPr>
-          <w:rFonts w:ascii="Courier New" w:hAnsi="Courier New" w:cs="Courier New"/>
-        </w:rPr>
-        <w:t xml:space="preserve"> cluster, though I don’t know if that’s even necessary.</w:t>
+        <w:t>Using Virtual Private Cloud (VPC) to create static IPs for servers.  Setting this up for all compute and ZK servers.  Hopefully I can do the same for the Redis cluster, though I don’t know if that’s even necessary.</w:t>
       </w:r>
     </w:p>
     <w:p>
@@ -4006,21 +2782,11 @@
           <w:rFonts w:ascii="Courier New" w:hAnsi="Courier New" w:cs="Courier New"/>
         </w:rPr>
       </w:pPr>
-      <w:proofErr w:type="spellStart"/>
-      <w:proofErr w:type="gramStart"/>
-      <w:r>
-        <w:rPr>
-          <w:rFonts w:ascii="Courier New" w:hAnsi="Courier New" w:cs="Courier New"/>
-        </w:rPr>
-        <w:t>sudo</w:t>
-      </w:r>
-      <w:proofErr w:type="spellEnd"/>
-      <w:proofErr w:type="gramEnd"/>
-      <w:r>
-        <w:rPr>
-          <w:rFonts w:ascii="Courier New" w:hAnsi="Courier New" w:cs="Courier New"/>
-        </w:rPr>
-        <w:t xml:space="preserve"> apt-get update </w:t>
+      <w:r>
+        <w:rPr>
+          <w:rFonts w:ascii="Courier New" w:hAnsi="Courier New" w:cs="Courier New"/>
+        </w:rPr>
+        <w:t xml:space="preserve">sudo apt-get update </w:t>
       </w:r>
     </w:p>
     <w:p>
@@ -4030,21 +2796,11 @@
           <w:rFonts w:ascii="Courier New" w:hAnsi="Courier New" w:cs="Courier New"/>
         </w:rPr>
       </w:pPr>
-      <w:proofErr w:type="spellStart"/>
-      <w:proofErr w:type="gramStart"/>
-      <w:r>
-        <w:rPr>
-          <w:rFonts w:ascii="Courier New" w:hAnsi="Courier New" w:cs="Courier New"/>
-        </w:rPr>
-        <w:t>sudo</w:t>
-      </w:r>
-      <w:proofErr w:type="spellEnd"/>
-      <w:proofErr w:type="gramEnd"/>
-      <w:r>
-        <w:rPr>
-          <w:rFonts w:ascii="Courier New" w:hAnsi="Courier New" w:cs="Courier New"/>
-        </w:rPr>
-        <w:t xml:space="preserve"> apt-get </w:t>
+      <w:r>
+        <w:rPr>
+          <w:rFonts w:ascii="Courier New" w:hAnsi="Courier New" w:cs="Courier New"/>
+        </w:rPr>
+        <w:t xml:space="preserve">sudo apt-get </w:t>
       </w:r>
       <w:r>
         <w:rPr>
@@ -4076,21 +2832,7 @@
         <w:rPr>
           <w:rFonts w:ascii="Courier New" w:hAnsi="Courier New" w:cs="Courier New"/>
         </w:rPr>
-        <w:t xml:space="preserve">dited zk.Env.sh to change the </w:t>
-      </w:r>
-      <w:proofErr w:type="spellStart"/>
-      <w:r>
-        <w:rPr>
-          <w:rFonts w:ascii="Courier New" w:hAnsi="Courier New" w:cs="Courier New"/>
-        </w:rPr>
-        <w:t>ZooKeeper</w:t>
-      </w:r>
-      <w:proofErr w:type="spellEnd"/>
-      <w:r>
-        <w:rPr>
-          <w:rFonts w:ascii="Courier New" w:hAnsi="Courier New" w:cs="Courier New"/>
-        </w:rPr>
-        <w:t xml:space="preserve"> bin director</w:t>
+        <w:t>dited zk.Env.sh to change the ZooKeeper bin director</w:t>
       </w:r>
       <w:r>
         <w:rPr>
@@ -4134,21 +2876,7 @@
         <w:rPr>
           <w:rFonts w:ascii="Courier New" w:hAnsi="Courier New" w:cs="Courier New"/>
         </w:rPr>
-        <w:t xml:space="preserve">dited the </w:t>
-      </w:r>
-      <w:proofErr w:type="spellStart"/>
-      <w:r>
-        <w:rPr>
-          <w:rFonts w:ascii="Courier New" w:hAnsi="Courier New" w:cs="Courier New"/>
-        </w:rPr>
-        <w:t>init.d</w:t>
-      </w:r>
-      <w:proofErr w:type="spellEnd"/>
-      <w:r>
-        <w:rPr>
-          <w:rFonts w:ascii="Courier New" w:hAnsi="Courier New" w:cs="Courier New"/>
-        </w:rPr>
-        <w:t xml:space="preserve"> script </w:t>
+        <w:t xml:space="preserve">dited the init.d script </w:t>
       </w:r>
     </w:p>
     <w:p>
@@ -4184,21 +2912,7 @@
         <w:rPr>
           <w:rFonts w:ascii="Courier New" w:hAnsi="Courier New" w:cs="Courier New"/>
         </w:rPr>
-        <w:t xml:space="preserve">changed shebang at top of </w:t>
-      </w:r>
-      <w:proofErr w:type="spellStart"/>
-      <w:r>
-        <w:rPr>
-          <w:rFonts w:ascii="Courier New" w:hAnsi="Courier New" w:cs="Courier New"/>
-        </w:rPr>
-        <w:t>init.d</w:t>
-      </w:r>
-      <w:proofErr w:type="spellEnd"/>
-      <w:r>
-        <w:rPr>
-          <w:rFonts w:ascii="Courier New" w:hAnsi="Courier New" w:cs="Courier New"/>
-        </w:rPr>
-        <w:t xml:space="preserve"> script to read</w:t>
+        <w:t>changed shebang at top of init.d script to read</w:t>
       </w:r>
     </w:p>
     <w:p>
@@ -4208,41 +2922,11 @@
           <w:rFonts w:ascii="Courier New" w:hAnsi="Courier New" w:cs="Courier New"/>
         </w:rPr>
       </w:pPr>
-      <w:proofErr w:type="gramStart"/>
-      <w:r>
-        <w:rPr>
-          <w:rFonts w:ascii="Courier New" w:hAnsi="Courier New" w:cs="Courier New"/>
-        </w:rPr>
-        <w:t>#!/</w:t>
-      </w:r>
-      <w:proofErr w:type="spellStart"/>
-      <w:proofErr w:type="gramEnd"/>
-      <w:r>
-        <w:rPr>
-          <w:rFonts w:ascii="Courier New" w:hAnsi="Courier New" w:cs="Courier New"/>
-        </w:rPr>
-        <w:t>usr</w:t>
-      </w:r>
-      <w:proofErr w:type="spellEnd"/>
-      <w:r>
-        <w:rPr>
-          <w:rFonts w:ascii="Courier New" w:hAnsi="Courier New" w:cs="Courier New"/>
-        </w:rPr>
-        <w:t>/bin/</w:t>
-      </w:r>
-      <w:proofErr w:type="spellStart"/>
-      <w:r>
-        <w:rPr>
-          <w:rFonts w:ascii="Courier New" w:hAnsi="Courier New" w:cs="Courier New"/>
-        </w:rPr>
-        <w:t>env</w:t>
-      </w:r>
-      <w:proofErr w:type="spellEnd"/>
-      <w:r>
-        <w:rPr>
-          <w:rFonts w:ascii="Courier New" w:hAnsi="Courier New" w:cs="Courier New"/>
-        </w:rPr>
-        <w:t xml:space="preserve"> bash</w:t>
+      <w:r>
+        <w:rPr>
+          <w:rFonts w:ascii="Courier New" w:hAnsi="Courier New" w:cs="Courier New"/>
+        </w:rPr>
+        <w:t>#!/usr/bin/env bash</w:t>
       </w:r>
     </w:p>
     <w:p>
@@ -4270,35 +2954,11 @@
           <w:rFonts w:ascii="Courier New" w:hAnsi="Courier New" w:cs="Courier New"/>
         </w:rPr>
       </w:pPr>
-      <w:proofErr w:type="spellStart"/>
-      <w:proofErr w:type="gramStart"/>
-      <w:r>
-        <w:rPr>
-          <w:rFonts w:ascii="Courier New" w:hAnsi="Courier New" w:cs="Courier New"/>
-        </w:rPr>
-        <w:t>chown</w:t>
-      </w:r>
-      <w:proofErr w:type="spellEnd"/>
-      <w:proofErr w:type="gramEnd"/>
-      <w:r>
-        <w:rPr>
-          <w:rFonts w:ascii="Courier New" w:hAnsi="Courier New" w:cs="Courier New"/>
-        </w:rPr>
-        <w:t xml:space="preserve"> </w:t>
-      </w:r>
-      <w:proofErr w:type="spellStart"/>
-      <w:r>
-        <w:rPr>
-          <w:rFonts w:ascii="Courier New" w:hAnsi="Courier New" w:cs="Courier New"/>
-        </w:rPr>
-        <w:t>zookeeper:hadoop</w:t>
-      </w:r>
-      <w:proofErr w:type="spellEnd"/>
-      <w:r>
-        <w:rPr>
-          <w:rFonts w:ascii="Courier New" w:hAnsi="Courier New" w:cs="Courier New"/>
-        </w:rPr>
-        <w:t xml:space="preserve"> ${ZOOPIDDIR}</w:t>
+      <w:r>
+        <w:rPr>
+          <w:rFonts w:ascii="Courier New" w:hAnsi="Courier New" w:cs="Courier New"/>
+        </w:rPr>
+        <w:t>chown zookeeper:hadoop ${ZOOPIDDIR}</w:t>
       </w:r>
     </w:p>
     <w:p>
@@ -4308,14 +2968,12 @@
           <w:rFonts w:ascii="Courier New" w:hAnsi="Courier New" w:cs="Courier New"/>
         </w:rPr>
       </w:pPr>
-      <w:proofErr w:type="gramStart"/>
       <w:r>
         <w:rPr>
           <w:rFonts w:ascii="Courier New" w:hAnsi="Courier New" w:cs="Courier New"/>
         </w:rPr>
         <w:t>to</w:t>
       </w:r>
-      <w:proofErr w:type="gramEnd"/>
     </w:p>
     <w:p>
       <w:pPr>
@@ -4324,35 +2982,11 @@
           <w:rFonts w:ascii="Courier New" w:hAnsi="Courier New" w:cs="Courier New"/>
         </w:rPr>
       </w:pPr>
-      <w:proofErr w:type="spellStart"/>
-      <w:proofErr w:type="gramStart"/>
-      <w:r>
-        <w:rPr>
-          <w:rFonts w:ascii="Courier New" w:hAnsi="Courier New" w:cs="Courier New"/>
-        </w:rPr>
-        <w:t>chown</w:t>
-      </w:r>
-      <w:proofErr w:type="spellEnd"/>
-      <w:proofErr w:type="gramEnd"/>
-      <w:r>
-        <w:rPr>
-          <w:rFonts w:ascii="Courier New" w:hAnsi="Courier New" w:cs="Courier New"/>
-        </w:rPr>
-        <w:t xml:space="preserve"> </w:t>
-      </w:r>
-      <w:proofErr w:type="spellStart"/>
-      <w:r>
-        <w:rPr>
-          <w:rFonts w:ascii="Courier New" w:hAnsi="Courier New" w:cs="Courier New"/>
-        </w:rPr>
-        <w:t>ubuntu:ubuntu</w:t>
-      </w:r>
-      <w:proofErr w:type="spellEnd"/>
-      <w:r>
-        <w:rPr>
-          <w:rFonts w:ascii="Courier New" w:hAnsi="Courier New" w:cs="Courier New"/>
-        </w:rPr>
-        <w:t xml:space="preserve"> ${ZOOPIDDIR}</w:t>
+      <w:r>
+        <w:rPr>
+          <w:rFonts w:ascii="Courier New" w:hAnsi="Courier New" w:cs="Courier New"/>
+        </w:rPr>
+        <w:t>chown ubuntu:ubuntu ${ZOOPIDDIR}</w:t>
       </w:r>
     </w:p>
     <w:p>
@@ -4394,14 +3028,12 @@
           <w:rFonts w:ascii="Courier New" w:hAnsi="Courier New" w:cs="Courier New"/>
         </w:rPr>
       </w:pPr>
-      <w:proofErr w:type="gramStart"/>
       <w:r>
         <w:rPr>
           <w:rFonts w:ascii="Courier New" w:hAnsi="Courier New" w:cs="Courier New"/>
         </w:rPr>
         <w:t>to</w:t>
       </w:r>
-      <w:proofErr w:type="gramEnd"/>
     </w:p>
     <w:p>
       <w:pPr>
@@ -4445,63 +3077,8 @@
         <w:rPr>
           <w:rFonts w:ascii="Courier New" w:hAnsi="Courier New" w:cs="Courier New"/>
         </w:rPr>
-        <w:t xml:space="preserve">Then I copied the </w:t>
-      </w:r>
-      <w:proofErr w:type="spellStart"/>
-      <w:r>
-        <w:rPr>
-          <w:rFonts w:ascii="Courier New" w:hAnsi="Courier New" w:cs="Courier New"/>
-        </w:rPr>
-        <w:t>init.d</w:t>
-      </w:r>
-      <w:proofErr w:type="spellEnd"/>
-      <w:r>
-        <w:rPr>
-          <w:rFonts w:ascii="Courier New" w:hAnsi="Courier New" w:cs="Courier New"/>
-        </w:rPr>
-        <w:t xml:space="preserve"> script to /</w:t>
-      </w:r>
-      <w:proofErr w:type="spellStart"/>
-      <w:r>
-        <w:rPr>
-          <w:rFonts w:ascii="Courier New" w:hAnsi="Courier New" w:cs="Courier New"/>
-        </w:rPr>
-        <w:t>etc</w:t>
-      </w:r>
-      <w:proofErr w:type="spellEnd"/>
-      <w:r>
-        <w:rPr>
-          <w:rFonts w:ascii="Courier New" w:hAnsi="Courier New" w:cs="Courier New"/>
-        </w:rPr>
-        <w:t>/</w:t>
-      </w:r>
-      <w:proofErr w:type="spellStart"/>
-      <w:r>
-        <w:rPr>
-          <w:rFonts w:ascii="Courier New" w:hAnsi="Courier New" w:cs="Courier New"/>
-        </w:rPr>
-        <w:t>init.d</w:t>
-      </w:r>
-      <w:proofErr w:type="spellEnd"/>
-      <w:r>
-        <w:rPr>
-          <w:rFonts w:ascii="Courier New" w:hAnsi="Courier New" w:cs="Courier New"/>
-        </w:rPr>
-        <w:t xml:space="preserve"> and </w:t>
-      </w:r>
-      <w:proofErr w:type="spellStart"/>
-      <w:r>
-        <w:rPr>
-          <w:rFonts w:ascii="Courier New" w:hAnsi="Courier New" w:cs="Courier New"/>
-        </w:rPr>
-        <w:t>chmodded</w:t>
-      </w:r>
-      <w:proofErr w:type="spellEnd"/>
-      <w:r>
-        <w:rPr>
-          <w:rFonts w:ascii="Courier New" w:hAnsi="Courier New" w:cs="Courier New"/>
-        </w:rPr>
-        <w:t xml:space="preserve"> </w:t>
+        <w:lastRenderedPageBreak/>
+        <w:t xml:space="preserve">Then I copied the init.d script to /etc/init.d and chmodded </w:t>
       </w:r>
       <w:r>
         <w:rPr>
@@ -4553,63 +3130,7 @@
         <w:rPr>
           <w:rFonts w:ascii="Courier New" w:hAnsi="Courier New" w:cs="Courier New"/>
         </w:rPr>
-        <w:t xml:space="preserve">Create a </w:t>
-      </w:r>
-      <w:proofErr w:type="spellStart"/>
-      <w:r>
-        <w:rPr>
-          <w:rFonts w:ascii="Courier New" w:hAnsi="Courier New" w:cs="Courier New"/>
-        </w:rPr>
-        <w:t>myid</w:t>
-      </w:r>
-      <w:proofErr w:type="spellEnd"/>
-      <w:r>
-        <w:rPr>
-          <w:rFonts w:ascii="Courier New" w:hAnsi="Courier New" w:cs="Courier New"/>
-        </w:rPr>
-        <w:t xml:space="preserve"> file in the </w:t>
-      </w:r>
-      <w:proofErr w:type="spellStart"/>
-      <w:r>
-        <w:rPr>
-          <w:rFonts w:ascii="Courier New" w:hAnsi="Courier New" w:cs="Courier New"/>
-        </w:rPr>
-        <w:t>ZooKeeper</w:t>
-      </w:r>
-      <w:proofErr w:type="spellEnd"/>
-      <w:r>
-        <w:rPr>
-          <w:rFonts w:ascii="Courier New" w:hAnsi="Courier New" w:cs="Courier New"/>
-        </w:rPr>
-        <w:t xml:space="preserve"> </w:t>
-      </w:r>
-      <w:proofErr w:type="spellStart"/>
-      <w:r>
-        <w:rPr>
-          <w:rFonts w:ascii="Courier New" w:hAnsi="Courier New" w:cs="Courier New"/>
-        </w:rPr>
-        <w:t>dataDir</w:t>
-      </w:r>
-      <w:proofErr w:type="spellEnd"/>
-      <w:r>
-        <w:rPr>
-          <w:rFonts w:ascii="Courier New" w:hAnsi="Courier New" w:cs="Courier New"/>
-        </w:rPr>
-        <w:t xml:space="preserve">.  It’s a file with a single line representing which server that machine is in the quorum.  So if you’re creating the </w:t>
-      </w:r>
-      <w:proofErr w:type="spellStart"/>
-      <w:r>
-        <w:rPr>
-          <w:rFonts w:ascii="Courier New" w:hAnsi="Courier New" w:cs="Courier New"/>
-        </w:rPr>
-        <w:t>myid</w:t>
-      </w:r>
-      <w:proofErr w:type="spellEnd"/>
-      <w:r>
-        <w:rPr>
-          <w:rFonts w:ascii="Courier New" w:hAnsi="Courier New" w:cs="Courier New"/>
-        </w:rPr>
-        <w:t xml:space="preserve"> file for server.1, the file should just have</w:t>
+        <w:t>Create a myid file in the ZooKeeper dataDir.  It’s a file with a single line representing which server that machine is in the quorum.  So if you’re creating the myid file for server.1, the file should just have</w:t>
       </w:r>
     </w:p>
     <w:p>
@@ -4632,19 +3153,11 @@
           <w:rFonts w:ascii="Courier New" w:hAnsi="Courier New" w:cs="Courier New"/>
         </w:rPr>
       </w:pPr>
-      <w:proofErr w:type="gramStart"/>
-      <w:r>
-        <w:rPr>
-          <w:rFonts w:ascii="Courier New" w:hAnsi="Courier New" w:cs="Courier New"/>
-        </w:rPr>
-        <w:t>in</w:t>
-      </w:r>
-      <w:proofErr w:type="gramEnd"/>
-      <w:r>
-        <w:rPr>
-          <w:rFonts w:ascii="Courier New" w:hAnsi="Courier New" w:cs="Courier New"/>
-        </w:rPr>
-        <w:t xml:space="preserve"> it.</w:t>
+      <w:r>
+        <w:rPr>
+          <w:rFonts w:ascii="Courier New" w:hAnsi="Courier New" w:cs="Courier New"/>
+        </w:rPr>
+        <w:t>in it.</w:t>
       </w:r>
     </w:p>
     <w:p>
@@ -4766,45 +3279,22 @@
         <w:rPr>
           <w:rFonts w:ascii="Courier New" w:hAnsi="Courier New" w:cs="Courier New"/>
         </w:rPr>
-        <w:t xml:space="preserve">Got </w:t>
-      </w:r>
-      <w:proofErr w:type="spellStart"/>
-      <w:r>
-        <w:rPr>
-          <w:rFonts w:ascii="Courier New" w:hAnsi="Courier New" w:cs="Courier New"/>
-        </w:rPr>
-        <w:t>ZooKeeper</w:t>
-      </w:r>
-      <w:proofErr w:type="spellEnd"/>
-      <w:r>
-        <w:rPr>
-          <w:rFonts w:ascii="Courier New" w:hAnsi="Courier New" w:cs="Courier New"/>
-        </w:rPr>
-        <w:t xml:space="preserve"> back up and running.  I changed the host names of the EC2 servers to </w:t>
-      </w:r>
-    </w:p>
-    <w:p>
-      <w:pPr>
-        <w:rPr>
-          <w:rFonts w:ascii="Courier New" w:hAnsi="Courier New" w:cs="Courier New"/>
-        </w:rPr>
-      </w:pPr>
-      <w:r>
-        <w:rPr>
-          <w:rFonts w:ascii="Courier New" w:hAnsi="Courier New" w:cs="Courier New"/>
-        </w:rPr>
-        <w:tab/>
-      </w:r>
-      <w:proofErr w:type="spellStart"/>
-      <w:proofErr w:type="gramStart"/>
-      <w:r>
-        <w:rPr>
-          <w:rFonts w:ascii="Courier New" w:hAnsi="Courier New" w:cs="Courier New"/>
-        </w:rPr>
+        <w:t xml:space="preserve">Got ZooKeeper back up and running.  I changed the host names of the EC2 servers to </w:t>
+      </w:r>
+    </w:p>
+    <w:p>
+      <w:pPr>
+        <w:rPr>
+          <w:rFonts w:ascii="Courier New" w:hAnsi="Courier New" w:cs="Courier New"/>
+        </w:rPr>
+      </w:pPr>
+      <w:r>
+        <w:rPr>
+          <w:rFonts w:ascii="Courier New" w:hAnsi="Courier New" w:cs="Courier New"/>
+        </w:rPr>
+        <w:tab/>
         <w:t>cloudmatrixwebserver</w:t>
       </w:r>
-      <w:proofErr w:type="spellEnd"/>
-      <w:proofErr w:type="gramEnd"/>
     </w:p>
     <w:p>
       <w:pPr>
@@ -4831,33 +3321,21 @@
           <w:rFonts w:ascii="Courier New" w:hAnsi="Courier New" w:cs="Courier New"/>
         </w:rPr>
         <w:tab/>
-        <w:t>cloudmatrixzk0</w:t>
-      </w:r>
-      <w:r>
-        <w:rPr>
-          <w:rFonts w:ascii="Courier New" w:hAnsi="Courier New" w:cs="Courier New"/>
-        </w:rPr>
-        <w:t>2</w:t>
-      </w:r>
-    </w:p>
-    <w:p>
-      <w:pPr>
-        <w:rPr>
-          <w:rFonts w:ascii="Courier New" w:hAnsi="Courier New" w:cs="Courier New"/>
-        </w:rPr>
-      </w:pPr>
-      <w:r>
-        <w:rPr>
-          <w:rFonts w:ascii="Courier New" w:hAnsi="Courier New" w:cs="Courier New"/>
-        </w:rPr>
-        <w:tab/>
-        <w:t>cloudmatrixzk0</w:t>
-      </w:r>
-      <w:r>
-        <w:rPr>
-          <w:rFonts w:ascii="Courier New" w:hAnsi="Courier New" w:cs="Courier New"/>
-        </w:rPr>
-        <w:t>3</w:t>
+        <w:t>cloudmatrixzk02</w:t>
+      </w:r>
+    </w:p>
+    <w:p>
+      <w:pPr>
+        <w:rPr>
+          <w:rFonts w:ascii="Courier New" w:hAnsi="Courier New" w:cs="Courier New"/>
+        </w:rPr>
+      </w:pPr>
+      <w:r>
+        <w:rPr>
+          <w:rFonts w:ascii="Courier New" w:hAnsi="Courier New" w:cs="Courier New"/>
+        </w:rPr>
+        <w:tab/>
+        <w:t>cloudmatrixzk03</w:t>
       </w:r>
     </w:p>
     <w:p>
@@ -4891,22 +3369,7 @@
           <w:rFonts w:ascii="Courier New" w:hAnsi="Courier New" w:cs="Courier New"/>
         </w:rPr>
         <w:tab/>
-      </w:r>
-      <w:proofErr w:type="spellStart"/>
-      <w:proofErr w:type="gramStart"/>
-      <w:r>
-        <w:rPr>
-          <w:rFonts w:ascii="Courier New" w:hAnsi="Courier New" w:cs="Courier New"/>
-        </w:rPr>
-        <w:t>sudo</w:t>
-      </w:r>
-      <w:proofErr w:type="spellEnd"/>
-      <w:proofErr w:type="gramEnd"/>
-      <w:r>
-        <w:rPr>
-          <w:rFonts w:ascii="Courier New" w:hAnsi="Courier New" w:cs="Courier New"/>
-        </w:rPr>
-        <w:t xml:space="preserve"> hostname [hostname]</w:t>
+        <w:t>sudo hostname [hostname]</w:t>
       </w:r>
     </w:p>
     <w:p>
@@ -4933,110 +3396,67 @@
           <w:rFonts w:ascii="Courier New" w:hAnsi="Courier New" w:cs="Courier New"/>
         </w:rPr>
         <w:tab/>
-        <w:t>/</w:t>
-      </w:r>
-      <w:proofErr w:type="spellStart"/>
-      <w:r>
-        <w:rPr>
-          <w:rFonts w:ascii="Courier New" w:hAnsi="Courier New" w:cs="Courier New"/>
-        </w:rPr>
-        <w:t>etc</w:t>
-      </w:r>
-      <w:proofErr w:type="spellEnd"/>
-      <w:r>
-        <w:rPr>
-          <w:rFonts w:ascii="Courier New" w:hAnsi="Courier New" w:cs="Courier New"/>
-        </w:rPr>
-        <w:t>/hosts</w:t>
-      </w:r>
-    </w:p>
-    <w:p>
-      <w:pPr>
-        <w:rPr>
-          <w:rFonts w:ascii="Courier New" w:hAnsi="Courier New" w:cs="Courier New"/>
-        </w:rPr>
-      </w:pPr>
-      <w:r>
-        <w:rPr>
-          <w:rFonts w:ascii="Courier New" w:hAnsi="Courier New" w:cs="Courier New"/>
-        </w:rPr>
-        <w:tab/>
-        <w:t>/</w:t>
-      </w:r>
-      <w:proofErr w:type="spellStart"/>
-      <w:r>
-        <w:rPr>
-          <w:rFonts w:ascii="Courier New" w:hAnsi="Courier New" w:cs="Courier New"/>
-        </w:rPr>
-        <w:t>etc</w:t>
-      </w:r>
-      <w:proofErr w:type="spellEnd"/>
-      <w:r>
-        <w:rPr>
-          <w:rFonts w:ascii="Courier New" w:hAnsi="Courier New" w:cs="Courier New"/>
-        </w:rPr>
-        <w:t>/hostname</w:t>
-      </w:r>
-    </w:p>
-    <w:p>
-      <w:pPr>
-        <w:rPr>
-          <w:rFonts w:ascii="Courier New" w:hAnsi="Courier New" w:cs="Courier New"/>
-        </w:rPr>
-      </w:pPr>
-      <w:proofErr w:type="gramStart"/>
-      <w:r>
-        <w:rPr>
-          <w:rFonts w:ascii="Courier New" w:hAnsi="Courier New" w:cs="Courier New"/>
-        </w:rPr>
-        <w:t>to</w:t>
-      </w:r>
-      <w:proofErr w:type="gramEnd"/>
-      <w:r>
-        <w:rPr>
-          <w:rFonts w:ascii="Courier New" w:hAnsi="Courier New" w:cs="Courier New"/>
-        </w:rPr>
-        <w:t xml:space="preserve"> reflect changes.</w:t>
-      </w:r>
-    </w:p>
-    <w:p>
-      <w:pPr>
-        <w:rPr>
-          <w:rFonts w:ascii="Courier New" w:hAnsi="Courier New" w:cs="Courier New"/>
-        </w:rPr>
-      </w:pPr>
-    </w:p>
-    <w:p>
-      <w:pPr>
-        <w:rPr>
-          <w:rFonts w:ascii="Courier New" w:hAnsi="Courier New" w:cs="Courier New"/>
-        </w:rPr>
-      </w:pPr>
-      <w:r>
-        <w:rPr>
-          <w:rFonts w:ascii="Courier New" w:hAnsi="Courier New" w:cs="Courier New"/>
-        </w:rPr>
-        <w:t xml:space="preserve">Rebooted </w:t>
-      </w:r>
-      <w:proofErr w:type="spellStart"/>
-      <w:r>
-        <w:rPr>
-          <w:rFonts w:ascii="Courier New" w:hAnsi="Courier New" w:cs="Courier New"/>
-        </w:rPr>
-        <w:t>dems.</w:t>
-      </w:r>
-      <w:proofErr w:type="spellEnd"/>
-    </w:p>
-    <w:p>
-      <w:pPr>
-        <w:rPr>
-          <w:rFonts w:ascii="Courier New" w:hAnsi="Courier New" w:cs="Courier New"/>
-        </w:rPr>
-      </w:pPr>
-      <w:r>
-        <w:rPr>
-          <w:rFonts w:ascii="Courier New" w:hAnsi="Courier New" w:cs="Courier New"/>
-        </w:rPr>
+        <w:t>/etc/hosts</w:t>
+      </w:r>
+    </w:p>
+    <w:p>
+      <w:pPr>
+        <w:rPr>
+          <w:rFonts w:ascii="Courier New" w:hAnsi="Courier New" w:cs="Courier New"/>
+        </w:rPr>
+      </w:pPr>
+      <w:r>
+        <w:rPr>
+          <w:rFonts w:ascii="Courier New" w:hAnsi="Courier New" w:cs="Courier New"/>
+        </w:rPr>
+        <w:tab/>
+        <w:t>/etc/hostname</w:t>
+      </w:r>
+    </w:p>
+    <w:p>
+      <w:pPr>
+        <w:rPr>
+          <w:rFonts w:ascii="Courier New" w:hAnsi="Courier New" w:cs="Courier New"/>
+        </w:rPr>
+      </w:pPr>
+      <w:r>
+        <w:rPr>
+          <w:rFonts w:ascii="Courier New" w:hAnsi="Courier New" w:cs="Courier New"/>
+        </w:rPr>
+        <w:t>to reflect changes.</w:t>
+      </w:r>
+    </w:p>
+    <w:p>
+      <w:pPr>
+        <w:rPr>
+          <w:rFonts w:ascii="Courier New" w:hAnsi="Courier New" w:cs="Courier New"/>
+        </w:rPr>
+      </w:pPr>
+    </w:p>
+    <w:p>
+      <w:pPr>
+        <w:rPr>
+          <w:rFonts w:ascii="Courier New" w:hAnsi="Courier New" w:cs="Courier New"/>
+        </w:rPr>
+      </w:pPr>
+      <w:r>
+        <w:rPr>
+          <w:rFonts w:ascii="Courier New" w:hAnsi="Courier New" w:cs="Courier New"/>
+        </w:rPr>
+        <w:t>Rebooted dems.</w:t>
+      </w:r>
+    </w:p>
+    <w:p>
+      <w:pPr>
+        <w:rPr>
+          <w:rFonts w:ascii="Courier New" w:hAnsi="Courier New" w:cs="Courier New"/>
+        </w:rPr>
+      </w:pPr>
+      <w:r>
+        <w:rPr>
+          <w:rFonts w:ascii="Courier New" w:hAnsi="Courier New" w:cs="Courier New"/>
+        </w:rPr>
+        <w:lastRenderedPageBreak/>
         <w:t xml:space="preserve">I just installed and setup Remote System Explorer in Eclipse.  I had to go into </w:t>
       </w:r>
     </w:p>
@@ -5060,103 +3480,31 @@
           <w:rFonts w:ascii="Courier New" w:hAnsi="Courier New" w:cs="Courier New"/>
         </w:rPr>
       </w:pPr>
-      <w:proofErr w:type="gramStart"/>
-      <w:r>
-        <w:rPr>
-          <w:rFonts w:ascii="Courier New" w:hAnsi="Courier New" w:cs="Courier New"/>
-        </w:rPr>
-        <w:t>and</w:t>
-      </w:r>
-      <w:proofErr w:type="gramEnd"/>
-      <w:r>
-        <w:rPr>
-          <w:rFonts w:ascii="Courier New" w:hAnsi="Courier New" w:cs="Courier New"/>
-        </w:rPr>
-        <w:t xml:space="preserve"> then added </w:t>
-      </w:r>
-      <w:proofErr w:type="spellStart"/>
-      <w:r>
-        <w:rPr>
-          <w:rFonts w:ascii="Courier New" w:hAnsi="Courier New" w:cs="Courier New"/>
-        </w:rPr>
-        <w:t>DriveStoredKey.pem</w:t>
-      </w:r>
-      <w:proofErr w:type="spellEnd"/>
-      <w:r>
-        <w:rPr>
-          <w:rFonts w:ascii="Courier New" w:hAnsi="Courier New" w:cs="Courier New"/>
-        </w:rPr>
-        <w:t xml:space="preserve"> to my private keys (“Add Private Key…” button).  </w:t>
-      </w:r>
-    </w:p>
-    <w:p>
-      <w:pPr>
-        <w:rPr>
-          <w:rFonts w:ascii="Courier New" w:hAnsi="Courier New" w:cs="Courier New"/>
-        </w:rPr>
-      </w:pPr>
-    </w:p>
-    <w:p>
-      <w:pPr>
-        <w:rPr>
-          <w:rFonts w:ascii="Courier New" w:hAnsi="Courier New" w:cs="Courier New"/>
-        </w:rPr>
-      </w:pPr>
-      <w:r>
-        <w:rPr>
-          <w:rFonts w:ascii="Courier New" w:hAnsi="Courier New" w:cs="Courier New"/>
-        </w:rPr>
-        <w:t xml:space="preserve">Also, hidden files were hidden by default in the Remote Systems Explorer via </w:t>
-      </w:r>
-      <w:proofErr w:type="spellStart"/>
-      <w:r>
-        <w:rPr>
-          <w:rFonts w:ascii="Courier New" w:hAnsi="Courier New" w:cs="Courier New"/>
-        </w:rPr>
-        <w:t>Sftp</w:t>
-      </w:r>
-      <w:proofErr w:type="spellEnd"/>
-      <w:r>
-        <w:rPr>
-          <w:rFonts w:ascii="Courier New" w:hAnsi="Courier New" w:cs="Courier New"/>
-        </w:rPr>
-        <w:t xml:space="preserve"> Files -&gt; </w:t>
-      </w:r>
-      <w:proofErr w:type="spellStart"/>
-      <w:r>
-        <w:rPr>
-          <w:rFonts w:ascii="Courier New" w:hAnsi="Courier New" w:cs="Courier New"/>
-        </w:rPr>
-        <w:t>nieltown-pc</w:t>
-      </w:r>
-      <w:proofErr w:type="gramStart"/>
-      <w:r>
-        <w:rPr>
-          <w:rFonts w:ascii="Courier New" w:hAnsi="Courier New" w:cs="Courier New"/>
-        </w:rPr>
-        <w:t>:ssh.file</w:t>
-      </w:r>
-      <w:proofErr w:type="spellEnd"/>
-      <w:proofErr w:type="gramEnd"/>
-      <w:r>
-        <w:rPr>
-          <w:rFonts w:ascii="Courier New" w:hAnsi="Courier New" w:cs="Courier New"/>
-        </w:rPr>
-        <w:t xml:space="preserve"> -&gt; Root -&gt; / -&gt; home -&gt; </w:t>
-      </w:r>
-      <w:proofErr w:type="spellStart"/>
-      <w:r>
-        <w:rPr>
-          <w:rFonts w:ascii="Courier New" w:hAnsi="Courier New" w:cs="Courier New"/>
-        </w:rPr>
-        <w:t>ubuntu</w:t>
-      </w:r>
-      <w:proofErr w:type="spellEnd"/>
-      <w:r>
-        <w:rPr>
-          <w:rFonts w:ascii="Courier New" w:hAnsi="Courier New" w:cs="Courier New"/>
-        </w:rPr>
-        <w:t xml:space="preserve"> (for example), so I fixed that by going into </w:t>
+      <w:r>
+        <w:rPr>
+          <w:rFonts w:ascii="Courier New" w:hAnsi="Courier New" w:cs="Courier New"/>
+        </w:rPr>
+        <w:t xml:space="preserve">and then added DriveStoredKey.pem to my private keys (“Add Private Key…” button).  </w:t>
+      </w:r>
+    </w:p>
+    <w:p>
+      <w:pPr>
+        <w:rPr>
+          <w:rFonts w:ascii="Courier New" w:hAnsi="Courier New" w:cs="Courier New"/>
+        </w:rPr>
+      </w:pPr>
+    </w:p>
+    <w:p>
+      <w:pPr>
+        <w:rPr>
+          <w:rFonts w:ascii="Courier New" w:hAnsi="Courier New" w:cs="Courier New"/>
+        </w:rPr>
+      </w:pPr>
+      <w:r>
+        <w:rPr>
+          <w:rFonts w:ascii="Courier New" w:hAnsi="Courier New" w:cs="Courier New"/>
+        </w:rPr>
+        <w:t xml:space="preserve">Also, hidden files were hidden by default in the Remote Systems Explorer via Sftp Files -&gt; nieltown-pc:ssh.file -&gt; Root -&gt; / -&gt; home -&gt; ubuntu (for example), so I fixed that by going into </w:t>
       </w:r>
     </w:p>
     <w:p>
@@ -5186,19 +3534,11 @@
           <w:rFonts w:ascii="Courier New" w:hAnsi="Courier New" w:cs="Courier New"/>
         </w:rPr>
       </w:pPr>
-      <w:proofErr w:type="gramStart"/>
-      <w:r>
-        <w:rPr>
-          <w:rFonts w:ascii="Courier New" w:hAnsi="Courier New" w:cs="Courier New"/>
-        </w:rPr>
-        <w:t>and</w:t>
-      </w:r>
-      <w:proofErr w:type="gramEnd"/>
-      <w:r>
-        <w:rPr>
-          <w:rFonts w:ascii="Courier New" w:hAnsi="Courier New" w:cs="Courier New"/>
-        </w:rPr>
-        <w:t xml:space="preserve"> checking the box labeled “Show hidden files”</w:t>
+      <w:r>
+        <w:rPr>
+          <w:rFonts w:ascii="Courier New" w:hAnsi="Courier New" w:cs="Courier New"/>
+        </w:rPr>
+        <w:t>and checking the box labeled “Show hidden files”</w:t>
       </w:r>
     </w:p>
     <w:p>
@@ -5216,202 +3556,286 @@
           <w:i/>
         </w:rPr>
       </w:pPr>
-      <w:proofErr w:type="gramStart"/>
       <w:r>
         <w:rPr>
           <w:rFonts w:ascii="Courier New" w:hAnsi="Courier New" w:cs="Courier New"/>
           <w:i/>
         </w:rPr>
-        <w:t>btw</w:t>
-      </w:r>
-      <w:proofErr w:type="gramEnd"/>
-      <w:r>
-        <w:rPr>
-          <w:rFonts w:ascii="Courier New" w:hAnsi="Courier New" w:cs="Courier New"/>
-          <w:i/>
-        </w:rPr>
-        <w:t>, the version of Eclipse I’m using is Android Developer Tools build: v22.0.5-757759</w:t>
-      </w:r>
-    </w:p>
-    <w:p>
-      <w:pPr>
-        <w:rPr>
-          <w:rFonts w:ascii="Courier New" w:hAnsi="Courier New" w:cs="Courier New"/>
-        </w:rPr>
-      </w:pPr>
-    </w:p>
-    <w:p>
-      <w:pPr>
-        <w:rPr>
-          <w:rFonts w:ascii="Courier New" w:hAnsi="Courier New" w:cs="Courier New"/>
-        </w:rPr>
-      </w:pPr>
-      <w:r>
-        <w:rPr>
-          <w:rFonts w:ascii="Courier New" w:hAnsi="Courier New" w:cs="Courier New"/>
-        </w:rPr>
-        <w:t xml:space="preserve">I can open a terminal and browse my </w:t>
-      </w:r>
-      <w:proofErr w:type="spellStart"/>
-      <w:r>
-        <w:rPr>
-          <w:rFonts w:ascii="Courier New" w:hAnsi="Courier New" w:cs="Courier New"/>
-        </w:rPr>
-        <w:t>filesystem</w:t>
-      </w:r>
-      <w:proofErr w:type="spellEnd"/>
-      <w:r>
-        <w:rPr>
-          <w:rFonts w:ascii="Courier New" w:hAnsi="Courier New" w:cs="Courier New"/>
-        </w:rPr>
-        <w:t xml:space="preserve"> and everything on EC2 boxes from Eclipse.  That is fucking tight.</w:t>
-      </w:r>
-    </w:p>
-    <w:p>
-      <w:pPr>
-        <w:rPr>
-          <w:rFonts w:ascii="Courier New" w:hAnsi="Courier New" w:cs="Courier New"/>
-        </w:rPr>
-      </w:pPr>
-    </w:p>
-    <w:p>
-      <w:pPr>
-        <w:rPr>
-          <w:rFonts w:ascii="Courier New" w:hAnsi="Courier New" w:cs="Courier New"/>
-        </w:rPr>
-      </w:pPr>
-      <w:r>
-        <w:rPr>
-          <w:rFonts w:ascii="Courier New" w:hAnsi="Courier New" w:cs="Courier New"/>
-        </w:rPr>
-        <w:t xml:space="preserve">Had to add a new SSH key for </w:t>
-      </w:r>
-      <w:proofErr w:type="spellStart"/>
-      <w:r>
-        <w:rPr>
-          <w:rFonts w:ascii="Courier New" w:hAnsi="Courier New" w:cs="Courier New"/>
-        </w:rPr>
-        <w:t>cloudmatrixwebserver</w:t>
-      </w:r>
-      <w:proofErr w:type="spellEnd"/>
-      <w:r>
-        <w:rPr>
-          <w:rFonts w:ascii="Courier New" w:hAnsi="Courier New" w:cs="Courier New"/>
-        </w:rPr>
-        <w:t xml:space="preserve">.  I cloned my GitHub repo for </w:t>
-      </w:r>
-      <w:proofErr w:type="spellStart"/>
-      <w:r>
-        <w:rPr>
-          <w:rFonts w:ascii="Courier New" w:hAnsi="Courier New" w:cs="Courier New"/>
-        </w:rPr>
-        <w:t>CloudMatrix</w:t>
-      </w:r>
-      <w:proofErr w:type="spellEnd"/>
-      <w:r>
-        <w:rPr>
-          <w:rFonts w:ascii="Courier New" w:hAnsi="Courier New" w:cs="Courier New"/>
-        </w:rPr>
-        <w:t xml:space="preserve">, right-clicked on that directory in Remote </w:t>
-      </w:r>
-      <w:proofErr w:type="spellStart"/>
-      <w:r>
-        <w:rPr>
-          <w:rFonts w:ascii="Courier New" w:hAnsi="Courier New" w:cs="Courier New"/>
-        </w:rPr>
-        <w:t>Systes</w:t>
-      </w:r>
-      <w:proofErr w:type="spellEnd"/>
-      <w:r>
-        <w:rPr>
-          <w:rFonts w:ascii="Courier New" w:hAnsi="Courier New" w:cs="Courier New"/>
-        </w:rPr>
-        <w:t>, and used “Create Remote Project.”  Now it’s</w:t>
-      </w:r>
-      <w:r>
-        <w:rPr>
-          <w:rFonts w:ascii="Courier New" w:hAnsi="Courier New" w:cs="Courier New"/>
-        </w:rPr>
-        <w:t xml:space="preserve"> a straight-up </w:t>
-      </w:r>
-      <w:proofErr w:type="spellStart"/>
-      <w:r>
-        <w:rPr>
-          <w:rFonts w:ascii="Courier New" w:hAnsi="Courier New" w:cs="Courier New"/>
-        </w:rPr>
-        <w:t>PyDev</w:t>
-      </w:r>
-      <w:proofErr w:type="spellEnd"/>
-      <w:r>
-        <w:rPr>
-          <w:rFonts w:ascii="Courier New" w:hAnsi="Courier New" w:cs="Courier New"/>
-        </w:rPr>
-        <w:t xml:space="preserve"> project but linked to an EC2 server.  Dope!</w:t>
-      </w:r>
-    </w:p>
-    <w:p>
-      <w:pPr>
-        <w:rPr>
-          <w:rFonts w:ascii="Courier New" w:hAnsi="Courier New" w:cs="Courier New"/>
-        </w:rPr>
-      </w:pPr>
-    </w:p>
-    <w:p>
-      <w:pPr>
-        <w:rPr>
-          <w:rFonts w:ascii="Courier New" w:hAnsi="Courier New" w:cs="Courier New"/>
-        </w:rPr>
-      </w:pPr>
-      <w:r>
-        <w:rPr>
-          <w:rFonts w:ascii="Courier New" w:hAnsi="Courier New" w:cs="Courier New"/>
-        </w:rPr>
-        <w:t xml:space="preserve">I’m going to set up the </w:t>
-      </w:r>
-      <w:proofErr w:type="spellStart"/>
-      <w:r>
-        <w:rPr>
-          <w:rFonts w:ascii="Courier New" w:hAnsi="Courier New" w:cs="Courier New"/>
-        </w:rPr>
-        <w:t>compute</w:t>
-      </w:r>
-      <w:proofErr w:type="spellEnd"/>
-      <w:r>
-        <w:rPr>
-          <w:rFonts w:ascii="Courier New" w:hAnsi="Courier New" w:cs="Courier New"/>
-        </w:rPr>
-        <w:t xml:space="preserve"> servers now.  I want to install Kazoo on them to watch ZK nodes.  When a node is updated, i.e. one of the </w:t>
-      </w:r>
-      <w:proofErr w:type="spellStart"/>
-      <w:r>
-        <w:rPr>
-          <w:rFonts w:ascii="Courier New" w:hAnsi="Courier New" w:cs="Courier New"/>
-        </w:rPr>
-        <w:t>compute</w:t>
-      </w:r>
-      <w:proofErr w:type="spellEnd"/>
-      <w:r>
-        <w:rPr>
-          <w:rFonts w:ascii="Courier New" w:hAnsi="Courier New" w:cs="Courier New"/>
-        </w:rPr>
-        <w:t xml:space="preserve"> servers has an instruction, the compute server will determine what that instruction is and perform it.</w:t>
-      </w:r>
-    </w:p>
-    <w:p>
-      <w:pPr>
-        <w:rPr>
-          <w:rFonts w:ascii="Courier New" w:hAnsi="Courier New" w:cs="Courier New"/>
-        </w:rPr>
-      </w:pPr>
-    </w:p>
-    <w:p>
-      <w:pPr>
-        <w:rPr>
-          <w:rFonts w:ascii="Courier New" w:hAnsi="Courier New" w:cs="Courier New"/>
-        </w:rPr>
-      </w:pPr>
+        <w:t>btw, the version of Eclipse I’m using is Android Developer Tools build: v22.0.5-757759</w:t>
+      </w:r>
+    </w:p>
+    <w:p>
+      <w:pPr>
+        <w:rPr>
+          <w:rFonts w:ascii="Courier New" w:hAnsi="Courier New" w:cs="Courier New"/>
+        </w:rPr>
+      </w:pPr>
+    </w:p>
+    <w:p>
+      <w:pPr>
+        <w:rPr>
+          <w:rFonts w:ascii="Courier New" w:hAnsi="Courier New" w:cs="Courier New"/>
+        </w:rPr>
+      </w:pPr>
+      <w:r>
+        <w:rPr>
+          <w:rFonts w:ascii="Courier New" w:hAnsi="Courier New" w:cs="Courier New"/>
+        </w:rPr>
+        <w:t>I can open a terminal and browse my filesystem and everything on EC2 boxes from Eclipse.  That is fucking tight.</w:t>
+      </w:r>
+    </w:p>
+    <w:p>
+      <w:pPr>
+        <w:rPr>
+          <w:rFonts w:ascii="Courier New" w:hAnsi="Courier New" w:cs="Courier New"/>
+        </w:rPr>
+      </w:pPr>
+    </w:p>
+    <w:p>
+      <w:pPr>
+        <w:rPr>
+          <w:rFonts w:ascii="Courier New" w:hAnsi="Courier New" w:cs="Courier New"/>
+        </w:rPr>
+      </w:pPr>
+      <w:r>
+        <w:rPr>
+          <w:rFonts w:ascii="Courier New" w:hAnsi="Courier New" w:cs="Courier New"/>
+        </w:rPr>
+        <w:t>Had to add a new SSH key for cloudmatrixwebserver.  I cloned my GitHub repo for CloudMatrix, right-clicked on that directory in Remote Systes, and used “Create Remote Project.”  Now it’s</w:t>
+      </w:r>
+      <w:r>
+        <w:rPr>
+          <w:rFonts w:ascii="Courier New" w:hAnsi="Courier New" w:cs="Courier New"/>
+        </w:rPr>
+        <w:t xml:space="preserve"> a straight-up PyDev project but linked to an EC2 server.  Dope!</w:t>
+      </w:r>
+    </w:p>
+    <w:p>
+      <w:pPr>
+        <w:rPr>
+          <w:rFonts w:ascii="Courier New" w:hAnsi="Courier New" w:cs="Courier New"/>
+        </w:rPr>
+      </w:pPr>
+    </w:p>
+    <w:p>
+      <w:pPr>
+        <w:rPr>
+          <w:rFonts w:ascii="Courier New" w:hAnsi="Courier New" w:cs="Courier New"/>
+          <w:b/>
+        </w:rPr>
+      </w:pPr>
+      <w:r>
+        <w:rPr>
+          <w:rFonts w:ascii="Courier New" w:hAnsi="Courier New" w:cs="Courier New"/>
+          <w:b/>
+        </w:rPr>
+        <w:t>Compute Node Setup</w:t>
+      </w:r>
+    </w:p>
+    <w:p>
+      <w:pPr>
+        <w:rPr>
+          <w:rFonts w:ascii="Courier New" w:hAnsi="Courier New" w:cs="Courier New"/>
+        </w:rPr>
+      </w:pPr>
+      <w:r>
+        <w:rPr>
+          <w:rFonts w:ascii="Courier New" w:hAnsi="Courier New" w:cs="Courier New"/>
+        </w:rPr>
+        <w:t xml:space="preserve">I’m going to set up the compute </w:t>
+      </w:r>
+      <w:r>
+        <w:rPr>
+          <w:rFonts w:ascii="Courier New" w:hAnsi="Courier New" w:cs="Courier New"/>
+        </w:rPr>
+        <w:t>nodes</w:t>
+      </w:r>
+      <w:r>
+        <w:rPr>
+          <w:rFonts w:ascii="Courier New" w:hAnsi="Courier New" w:cs="Courier New"/>
+        </w:rPr>
+        <w:t xml:space="preserve"> now.  I want to install Kazoo on them to watch ZK nodes.  When a node is updated, i.e. one of the compute </w:t>
+      </w:r>
+      <w:r>
+        <w:rPr>
+          <w:rFonts w:ascii="Courier New" w:hAnsi="Courier New" w:cs="Courier New"/>
+        </w:rPr>
+        <w:t xml:space="preserve">nodes </w:t>
+      </w:r>
+      <w:r>
+        <w:rPr>
+          <w:rFonts w:ascii="Courier New" w:hAnsi="Courier New" w:cs="Courier New"/>
+        </w:rPr>
+        <w:t xml:space="preserve">has an instruction, the compute </w:t>
+      </w:r>
+      <w:r>
+        <w:rPr>
+          <w:rFonts w:ascii="Courier New" w:hAnsi="Courier New" w:cs="Courier New"/>
+        </w:rPr>
+        <w:t>node</w:t>
+      </w:r>
+      <w:r>
+        <w:rPr>
+          <w:rFonts w:ascii="Courier New" w:hAnsi="Courier New" w:cs="Courier New"/>
+        </w:rPr>
+        <w:t xml:space="preserve"> will determine what that instruction is and perform it.</w:t>
+      </w:r>
+    </w:p>
+    <w:p>
+      <w:pPr>
+        <w:rPr>
+          <w:rFonts w:ascii="Courier New" w:hAnsi="Courier New" w:cs="Courier New"/>
+        </w:rPr>
+      </w:pPr>
+    </w:p>
+    <w:p>
+      <w:pPr>
+        <w:rPr>
+          <w:rFonts w:ascii="Courier New" w:hAnsi="Courier New" w:cs="Courier New"/>
+        </w:rPr>
+      </w:pPr>
+      <w:r>
+        <w:rPr>
+          <w:rFonts w:ascii="Courier New" w:hAnsi="Courier New" w:cs="Courier New"/>
+        </w:rPr>
+        <w:t>So it goes with the setup (ughh):</w:t>
+      </w:r>
+    </w:p>
+    <w:p>
+      <w:pPr>
+        <w:rPr>
+          <w:rFonts w:ascii="Courier New" w:hAnsi="Courier New" w:cs="Courier New"/>
+        </w:rPr>
+      </w:pPr>
+      <w:r>
+        <w:rPr>
+          <w:rFonts w:ascii="Courier New" w:hAnsi="Courier New" w:cs="Courier New"/>
+        </w:rPr>
+        <w:tab/>
+        <w:t>$ sudo apt-get update</w:t>
+      </w:r>
+    </w:p>
+    <w:p>
+      <w:pPr>
+        <w:rPr>
+          <w:rFonts w:ascii="Courier New" w:hAnsi="Courier New" w:cs="Courier New"/>
+        </w:rPr>
+      </w:pPr>
+      <w:r>
+        <w:rPr>
+          <w:rFonts w:ascii="Courier New" w:hAnsi="Courier New" w:cs="Courier New"/>
+        </w:rPr>
+        <w:tab/>
+        <w:t>$ sudo apt-get install python-pip</w:t>
+      </w:r>
+    </w:p>
+    <w:p>
+      <w:pPr>
+        <w:rPr>
+          <w:rFonts w:ascii="Courier New" w:hAnsi="Courier New" w:cs="Courier New"/>
+        </w:rPr>
+      </w:pPr>
+      <w:r>
+        <w:rPr>
+          <w:rFonts w:ascii="Courier New" w:hAnsi="Courier New" w:cs="Courier New"/>
+        </w:rPr>
+        <w:tab/>
+        <w:t>$ sudo pip install kazoo</w:t>
+      </w:r>
+    </w:p>
+    <w:p>
+      <w:pPr>
+        <w:rPr>
+          <w:rFonts w:ascii="Courier New" w:hAnsi="Courier New" w:cs="Courier New"/>
+        </w:rPr>
+      </w:pPr>
+      <w:r>
+        <w:rPr>
+          <w:rFonts w:ascii="Courier New" w:hAnsi="Courier New" w:cs="Courier New"/>
+        </w:rPr>
+        <w:tab/>
+        <w:t xml:space="preserve">$ </w:t>
+      </w:r>
+      <w:r>
+        <w:rPr>
+          <w:rFonts w:ascii="Courier New" w:hAnsi="Courier New" w:cs="Courier New"/>
+        </w:rPr>
+        <w:t>sudo apt-get install python-numpy</w:t>
+      </w:r>
+      <w:r>
+        <w:rPr>
+          <w:rFonts w:ascii="Courier New" w:hAnsi="Courier New" w:cs="Courier New"/>
+        </w:rPr>
+        <w:t xml:space="preserve"> python-scipy \ </w:t>
+      </w:r>
+    </w:p>
+    <w:p>
+      <w:pPr>
+        <w:ind w:firstLine="720"/>
+        <w:rPr>
+          <w:rFonts w:ascii="Courier New" w:hAnsi="Courier New" w:cs="Courier New"/>
+        </w:rPr>
+      </w:pPr>
+      <w:r>
+        <w:rPr>
+          <w:rFonts w:ascii="Courier New" w:hAnsi="Courier New" w:cs="Courier New"/>
+        </w:rPr>
+        <w:t xml:space="preserve">  python-matplotlib </w:t>
+      </w:r>
+      <w:r>
+        <w:rPr>
+          <w:rFonts w:ascii="Courier New" w:hAnsi="Courier New" w:cs="Courier New"/>
+        </w:rPr>
+        <w:t>ipython ipytho</w:t>
+      </w:r>
+      <w:r>
+        <w:rPr>
+          <w:rFonts w:ascii="Courier New" w:hAnsi="Courier New" w:cs="Courier New"/>
+        </w:rPr>
+        <w:t xml:space="preserve">n-notebook python-pandas \ </w:t>
+      </w:r>
+    </w:p>
+    <w:p>
+      <w:pPr>
+        <w:ind w:left="720"/>
+        <w:rPr>
+          <w:rFonts w:ascii="Courier New" w:hAnsi="Courier New" w:cs="Courier New"/>
+        </w:rPr>
+      </w:pPr>
+      <w:r>
+        <w:rPr>
+          <w:rFonts w:ascii="Courier New" w:hAnsi="Courier New" w:cs="Courier New"/>
+        </w:rPr>
+        <w:t xml:space="preserve">  </w:t>
+      </w:r>
       <w:bookmarkStart w:id="2" w:name="_GoBack"/>
       <w:bookmarkEnd w:id="2"/>
+      <w:r>
+        <w:rPr>
+          <w:rFonts w:ascii="Courier New" w:hAnsi="Courier New" w:cs="Courier New"/>
+        </w:rPr>
+        <w:t>python-</w:t>
+      </w:r>
+      <w:r>
+        <w:rPr>
+          <w:rFonts w:ascii="Courier New" w:hAnsi="Courier New" w:cs="Courier New"/>
+        </w:rPr>
+        <w:t>sympy python-nose</w:t>
+      </w:r>
+    </w:p>
+    <w:p>
+      <w:pPr>
+        <w:rPr>
+          <w:rFonts w:ascii="Courier New" w:hAnsi="Courier New" w:cs="Courier New"/>
+        </w:rPr>
+      </w:pPr>
+    </w:p>
+    <w:p>
+      <w:pPr>
+        <w:rPr>
+          <w:rFonts w:ascii="Courier New" w:hAnsi="Courier New" w:cs="Courier New"/>
+        </w:rPr>
+      </w:pPr>
     </w:p>
     <w:p>
       <w:pPr>

</xml_diff>

<commit_message>
added inverse_01.csv updated log
</commit_message>
<xml_diff>
--- a/doc/project_log.docx
+++ b/doc/project_log.docx
@@ -3806,22 +3806,188 @@
         <w:rPr>
           <w:rFonts w:ascii="Courier New" w:hAnsi="Courier New" w:cs="Courier New"/>
         </w:rPr>
-        <w:t xml:space="preserve">  </w:t>
+        <w:t xml:space="preserve">  python-</w:t>
+      </w:r>
+      <w:r>
+        <w:rPr>
+          <w:rFonts w:ascii="Courier New" w:hAnsi="Courier New" w:cs="Courier New"/>
+        </w:rPr>
+        <w:t>sympy python-nose</w:t>
+      </w:r>
+    </w:p>
+    <w:p>
+      <w:pPr>
+        <w:rPr>
+          <w:rFonts w:ascii="Courier New" w:hAnsi="Courier New" w:cs="Courier New"/>
+        </w:rPr>
+      </w:pPr>
+      <w:r>
+        <w:rPr>
+          <w:rFonts w:ascii="Courier New" w:hAnsi="Courier New" w:cs="Courier New"/>
+        </w:rPr>
+        <w:lastRenderedPageBreak/>
+        <w:tab/>
+        <w:t>$ sudo apt-get install git</w:t>
+      </w:r>
+    </w:p>
+    <w:p>
+      <w:pPr>
+        <w:rPr>
+          <w:rFonts w:ascii="Courier New" w:hAnsi="Courier New" w:cs="Courier New"/>
+        </w:rPr>
+      </w:pPr>
+      <w:r>
+        <w:rPr>
+          <w:rFonts w:ascii="Courier New" w:hAnsi="Courier New" w:cs="Courier New"/>
+        </w:rPr>
+        <w:tab/>
+        <w:t>$ sudo pip install pyzmq-static</w:t>
+      </w:r>
+    </w:p>
+    <w:p>
+      <w:pPr>
+        <w:rPr>
+          <w:rFonts w:ascii="Courier New" w:hAnsi="Courier New" w:cs="Courier New"/>
+        </w:rPr>
+      </w:pPr>
+      <w:r>
+        <w:rPr>
+          <w:rFonts w:ascii="Courier New" w:hAnsi="Courier New" w:cs="Courier New"/>
+        </w:rPr>
+        <w:tab/>
+        <w:t>$ sudo pip install requests</w:t>
+      </w:r>
+    </w:p>
+    <w:p>
+      <w:pPr>
+        <w:rPr>
+          <w:rFonts w:ascii="Courier New" w:hAnsi="Courier New" w:cs="Courier New"/>
+        </w:rPr>
+      </w:pPr>
+      <w:r>
+        <w:rPr>
+          <w:rFonts w:ascii="Courier New" w:hAnsi="Courier New" w:cs="Courier New"/>
+        </w:rPr>
+        <w:tab/>
+        <w:t>$ sudo pip install mmh3</w:t>
       </w:r>
       <w:bookmarkStart w:id="2" w:name="_GoBack"/>
       <w:bookmarkEnd w:id="2"/>
-      <w:r>
-        <w:rPr>
-          <w:rFonts w:ascii="Courier New" w:hAnsi="Courier New" w:cs="Courier New"/>
-        </w:rPr>
-        <w:t>python-</w:t>
-      </w:r>
-      <w:r>
-        <w:rPr>
-          <w:rFonts w:ascii="Courier New" w:hAnsi="Courier New" w:cs="Courier New"/>
-        </w:rPr>
-        <w:t>sympy python-nose</w:t>
-      </w:r>
+    </w:p>
+    <w:p>
+      <w:pPr>
+        <w:rPr>
+          <w:rFonts w:ascii="Courier New" w:hAnsi="Courier New" w:cs="Courier New"/>
+        </w:rPr>
+      </w:pPr>
+    </w:p>
+    <w:p>
+      <w:pPr>
+        <w:rPr>
+          <w:rFonts w:ascii="Courier New" w:hAnsi="Courier New" w:cs="Courier New"/>
+        </w:rPr>
+      </w:pPr>
+      <w:r>
+        <w:rPr>
+          <w:rFonts w:ascii="Courier New" w:hAnsi="Courier New" w:cs="Courier New"/>
+        </w:rPr>
+        <w:t xml:space="preserve">Copied </w:t>
+      </w:r>
+    </w:p>
+    <w:p>
+      <w:pPr>
+        <w:rPr>
+          <w:rFonts w:ascii="Courier New" w:hAnsi="Courier New" w:cs="Courier New"/>
+        </w:rPr>
+      </w:pPr>
+      <w:r>
+        <w:rPr>
+          <w:rFonts w:ascii="Courier New" w:hAnsi="Courier New" w:cs="Courier New"/>
+        </w:rPr>
+        <w:tab/>
+        <w:t>~/.ssh/id_rsa</w:t>
+      </w:r>
+    </w:p>
+    <w:p>
+      <w:pPr>
+        <w:rPr>
+          <w:rFonts w:ascii="Courier New" w:hAnsi="Courier New" w:cs="Courier New"/>
+        </w:rPr>
+      </w:pPr>
+      <w:r>
+        <w:rPr>
+          <w:rFonts w:ascii="Courier New" w:hAnsi="Courier New" w:cs="Courier New"/>
+        </w:rPr>
+        <w:tab/>
+        <w:t>~/.ssh/id_rsa</w:t>
+      </w:r>
+      <w:r>
+        <w:rPr>
+          <w:rFonts w:ascii="Courier New" w:hAnsi="Courier New" w:cs="Courier New"/>
+        </w:rPr>
+        <w:t>.pub</w:t>
+      </w:r>
+    </w:p>
+    <w:p>
+      <w:pPr>
+        <w:rPr>
+          <w:rFonts w:ascii="Courier New" w:hAnsi="Courier New" w:cs="Courier New"/>
+        </w:rPr>
+      </w:pPr>
+    </w:p>
+    <w:p>
+      <w:pPr>
+        <w:rPr>
+          <w:rFonts w:ascii="Courier New" w:hAnsi="Courier New" w:cs="Courier New"/>
+        </w:rPr>
+      </w:pPr>
+      <w:r>
+        <w:rPr>
+          <w:rFonts w:ascii="Courier New" w:hAnsi="Courier New" w:cs="Courier New"/>
+        </w:rPr>
+        <w:t>From cloudmatrix_webserver to cloudmatrix_compute01.  You can just copy and paste from Remote System to Remote System in the GUI.  It’s really nice, like having a ton of WinSCP windows open at once, but easily organized in trees inside your Eclipse.</w:t>
+      </w:r>
+    </w:p>
+    <w:p>
+      <w:pPr>
+        <w:rPr>
+          <w:rFonts w:ascii="Courier New" w:hAnsi="Courier New" w:cs="Courier New"/>
+        </w:rPr>
+      </w:pPr>
+    </w:p>
+    <w:p>
+      <w:pPr>
+        <w:rPr>
+          <w:rFonts w:ascii="Courier New" w:hAnsi="Courier New" w:cs="Courier New"/>
+        </w:rPr>
+      </w:pPr>
+      <w:r>
+        <w:rPr>
+          <w:rFonts w:ascii="Courier New" w:hAnsi="Courier New" w:cs="Courier New"/>
+        </w:rPr>
+        <w:t>Cloned the CloudMatrix project from GitHub to cloudmatrix_compute01.</w:t>
+      </w:r>
+    </w:p>
+    <w:p>
+      <w:pPr>
+        <w:rPr>
+          <w:rFonts w:ascii="Courier New" w:hAnsi="Courier New" w:cs="Courier New"/>
+        </w:rPr>
+      </w:pPr>
+    </w:p>
+    <w:p>
+      <w:pPr>
+        <w:rPr>
+          <w:rFonts w:ascii="Courier New" w:hAnsi="Courier New" w:cs="Courier New"/>
+        </w:rPr>
+      </w:pPr>
+    </w:p>
+    <w:p>
+      <w:pPr>
+        <w:rPr>
+          <w:rFonts w:ascii="Courier New" w:hAnsi="Courier New" w:cs="Courier New"/>
+        </w:rPr>
+      </w:pPr>
     </w:p>
     <w:p>
       <w:pPr>

</xml_diff>

<commit_message>
minor changes to views.py; updated log
</commit_message>
<xml_diff>
--- a/doc/project_log.docx
+++ b/doc/project_log.docx
@@ -471,7 +471,7 @@
         </w:rPr>
         <w:tab/>
       </w:r>
-      <w:hyperlink r:id="rId5" w:history="1">
+      <w:hyperlink r:id="rId6" w:history="1">
         <w:r>
           <w:rPr>
             <w:rStyle w:val="Hyperlink"/>
@@ -561,7 +561,7 @@
           <w:rFonts w:ascii="Courier New" w:hAnsi="Courier New" w:cs="Courier New"/>
         </w:rPr>
       </w:pPr>
-      <w:hyperlink r:id="rId6" w:history="1">
+      <w:hyperlink r:id="rId7" w:history="1">
         <w:r>
           <w:rPr>
             <w:rStyle w:val="Hyperlink"/>
@@ -855,7 +855,7 @@
                     </pic:cNvPicPr>
                   </pic:nvPicPr>
                   <pic:blipFill>
-                    <a:blip r:embed="rId7">
+                    <a:blip r:embed="rId8">
                       <a:extLst>
                         <a:ext uri="{28A0092B-C50C-407E-A947-70E740481C1C}">
                           <a14:useLocalDpi xmlns:a14="http://schemas.microsoft.com/office/drawing/2010/main" val="0"/>
@@ -1153,7 +1153,7 @@
                     <pic:cNvPicPr/>
                   </pic:nvPicPr>
                   <pic:blipFill>
-                    <a:blip r:embed="rId8"/>
+                    <a:blip r:embed="rId9"/>
                     <a:stretch>
                       <a:fillRect/>
                     </a:stretch>
@@ -1345,7 +1345,7 @@
         <w:tab/>
         <w:t xml:space="preserve">git remote add origin </w:t>
       </w:r>
-      <w:hyperlink r:id="rId9" w:history="1">
+      <w:hyperlink r:id="rId10" w:history="1">
         <w:r>
           <w:rPr>
             <w:rStyle w:val="Hyperlink"/>
@@ -1423,7 +1423,7 @@
         <w:tab/>
         <w:t xml:space="preserve">ssh-keygen -t rsa -C </w:t>
       </w:r>
-      <w:hyperlink r:id="rId10" w:history="1">
+      <w:hyperlink r:id="rId11" w:history="1">
         <w:r>
           <w:rPr>
             <w:rStyle w:val="Hyperlink"/>
@@ -2522,7 +2522,7 @@
           <w:rFonts w:ascii="Courier New" w:hAnsi="Courier New" w:cs="Courier New"/>
         </w:rPr>
       </w:pPr>
-      <w:hyperlink r:id="rId12" w:history="1">
+      <w:hyperlink r:id="rId13" w:history="1">
         <w:r>
           <w:rPr>
             <w:rStyle w:val="Hyperlink"/>
@@ -4337,20 +4337,73 @@
           <w:rFonts w:ascii="Courier New" w:hAnsi="Courier New" w:cs="Courier New"/>
         </w:rPr>
       </w:pPr>
-    </w:p>
-    <w:p>
-      <w:pPr>
-        <w:rPr>
-          <w:rFonts w:ascii="Courier New" w:hAnsi="Courier New" w:cs="Courier New"/>
-        </w:rPr>
-      </w:pPr>
-    </w:p>
-    <w:p>
-      <w:pPr>
-        <w:rPr>
-          <w:rFonts w:ascii="Courier New" w:hAnsi="Courier New" w:cs="Courier New"/>
-        </w:rPr>
-      </w:pPr>
+      <w:r>
+        <w:rPr>
+          <w:rFonts w:ascii="Courier New" w:hAnsi="Courier New" w:cs="Courier New"/>
+        </w:rPr>
+        <w:t xml:space="preserve">Added the util/ package to the PYTHONPATH in ~/.profile and added </w:t>
+      </w:r>
+    </w:p>
+    <w:p>
+      <w:pPr>
+        <w:rPr>
+          <w:rFonts w:ascii="Courier New" w:hAnsi="Courier New" w:cs="Courier New"/>
+        </w:rPr>
+      </w:pPr>
+    </w:p>
+    <w:p>
+      <w:pPr>
+        <w:rPr>
+          <w:rFonts w:ascii="Courier New" w:hAnsi="Courier New" w:cs="Courier New"/>
+        </w:rPr>
+      </w:pPr>
+      <w:r>
+        <w:rPr>
+          <w:rFonts w:ascii="Courier New" w:hAnsi="Courier New" w:cs="Courier New"/>
+          <w:highlight w:val="lightGray"/>
+        </w:rPr>
+        <w:t>Defaults        env_keep += PYTHONPATH</w:t>
+      </w:r>
+    </w:p>
+    <w:p>
+      <w:pPr>
+        <w:rPr>
+          <w:rFonts w:ascii="Courier New" w:hAnsi="Courier New" w:cs="Courier New"/>
+        </w:rPr>
+      </w:pPr>
+    </w:p>
+    <w:p>
+      <w:pPr>
+        <w:rPr>
+          <w:rFonts w:ascii="Courier New" w:hAnsi="Courier New" w:cs="Courier New"/>
+        </w:rPr>
+      </w:pPr>
+      <w:r>
+        <w:rPr>
+          <w:rFonts w:ascii="Courier New" w:hAnsi="Courier New" w:cs="Courier New"/>
+        </w:rPr>
+        <w:t>To sudoers file so that Python would pick up the new util package (redis_util, zk_util, and whatever else I might add in the future)</w:t>
+      </w:r>
+    </w:p>
+    <w:p>
+      <w:pPr>
+        <w:rPr>
+          <w:rFonts w:ascii="Courier New" w:hAnsi="Courier New" w:cs="Courier New"/>
+        </w:rPr>
+      </w:pPr>
+    </w:p>
+    <w:p>
+      <w:pPr>
+        <w:rPr>
+          <w:rFonts w:ascii="Courier New" w:hAnsi="Courier New" w:cs="Courier New"/>
+        </w:rPr>
+      </w:pPr>
+      <w:r>
+        <w:rPr>
+          <w:rFonts w:ascii="Courier New" w:hAnsi="Courier New" w:cs="Courier New"/>
+        </w:rPr>
+        <w:t>Had to add the .zk_hosts file to the compute server.</w:t>
+      </w:r>
     </w:p>
     <w:sectPr>
       <w:pgSz w:w="12240" w:h="15840"/>
@@ -5783,4 +5836,16 @@
     </a:ext>
   </a:extLst>
 </a:theme>
+</file>
+
+<file path=customXml/item1.xml><?xml version="1.0" encoding="utf-8"?>
+<b:Sources xmlns:b="http://schemas.openxmlformats.org/officeDocument/2006/bibliography" xmlns="http://schemas.openxmlformats.org/officeDocument/2006/bibliography" SelectedStyle="\apasixtheditionofficeonline.xsl" StyleName="APA" Version="6"/>
+</file>
+
+<file path=customXml/itemProps1.xml><?xml version="1.0" encoding="utf-8"?>
+<ds:datastoreItem xmlns:ds="http://schemas.openxmlformats.org/officeDocument/2006/customXml" ds:itemID="{82A2D4E0-DE67-4574-A571-5027ED0DE734}">
+  <ds:schemaRefs>
+    <ds:schemaRef ds:uri="http://schemas.openxmlformats.org/officeDocument/2006/bibliography"/>
+  </ds:schemaRefs>
+</ds:datastoreItem>
 </file>
</xml_diff>

<commit_message>
adding works now; also, updates to the project log
</commit_message>
<xml_diff>
--- a/doc/project_log.docx
+++ b/doc/project_log.docx
@@ -4404,6 +4404,479 @@
         </w:rPr>
         <w:t>Had to add the .zk_hosts file to the compute server.</w:t>
       </w:r>
+    </w:p>
+    <w:p>
+      <w:pPr>
+        <w:rPr>
+          <w:rFonts w:ascii="Courier New" w:hAnsi="Courier New" w:cs="Courier New"/>
+        </w:rPr>
+      </w:pPr>
+    </w:p>
+    <w:p>
+      <w:pPr>
+        <w:rPr>
+          <w:rFonts w:ascii="Courier New" w:hAnsi="Courier New" w:cs="Courier New"/>
+        </w:rPr>
+      </w:pPr>
+      <w:r>
+        <w:rPr>
+          <w:rFonts w:ascii="Courier New" w:hAnsi="Courier New" w:cs="Courier New"/>
+        </w:rPr>
+        <w:t>Because the keys of the matrices are md5 hashes of strings in the form of</w:t>
+      </w:r>
+    </w:p>
+    <w:p>
+      <w:pPr>
+        <w:rPr>
+          <w:rFonts w:ascii="Courier New" w:hAnsi="Courier New" w:cs="Courier New"/>
+        </w:rPr>
+      </w:pPr>
+      <w:r>
+        <w:rPr>
+          <w:rFonts w:ascii="Courier New" w:hAnsi="Courier New" w:cs="Courier New"/>
+        </w:rPr>
+        <w:tab/>
+        <w:t>useridMatrixname</w:t>
+      </w:r>
+    </w:p>
+    <w:p>
+      <w:pPr>
+        <w:rPr>
+          <w:rFonts w:ascii="Courier New" w:hAnsi="Courier New" w:cs="Courier New"/>
+        </w:rPr>
+      </w:pPr>
+    </w:p>
+    <w:p>
+      <w:pPr>
+        <w:rPr>
+          <w:rFonts w:ascii="Courier New" w:hAnsi="Courier New" w:cs="Courier New"/>
+        </w:rPr>
+      </w:pPr>
+      <w:r>
+        <w:rPr>
+          <w:rFonts w:ascii="Courier New" w:hAnsi="Courier New" w:cs="Courier New"/>
+        </w:rPr>
+        <w:t>I’m also storing directories of matrices belonging to each userid.  These are also k/v pairs in Redis.  In light of all of this, here’s the schema I’m using:</w:t>
+      </w:r>
+    </w:p>
+    <w:p>
+      <w:pPr>
+        <w:rPr>
+          <w:rFonts w:ascii="Courier New" w:hAnsi="Courier New" w:cs="Courier New"/>
+        </w:rPr>
+      </w:pPr>
+    </w:p>
+    <w:p>
+      <w:pPr>
+        <w:rPr>
+          <w:rFonts w:ascii="Courier New" w:hAnsi="Courier New" w:cs="Courier New"/>
+        </w:rPr>
+      </w:pPr>
+      <w:r>
+        <w:rPr>
+          <w:rFonts w:ascii="Courier New" w:hAnsi="Courier New" w:cs="Courier New"/>
+        </w:rPr>
+        <w:t>type: user directory</w:t>
+      </w:r>
+    </w:p>
+    <w:p>
+      <w:pPr>
+        <w:rPr>
+          <w:rFonts w:ascii="Courier New" w:hAnsi="Courier New" w:cs="Courier New"/>
+        </w:rPr>
+      </w:pPr>
+      <w:r>
+        <w:rPr>
+          <w:rFonts w:ascii="Courier New" w:hAnsi="Courier New" w:cs="Courier New"/>
+        </w:rPr>
+        <w:t>key: md5 of username</w:t>
+      </w:r>
+    </w:p>
+    <w:p>
+      <w:pPr>
+        <w:rPr>
+          <w:rFonts w:ascii="Courier New" w:hAnsi="Courier New" w:cs="Courier New"/>
+        </w:rPr>
+      </w:pPr>
+      <w:r>
+        <w:rPr>
+          <w:rFonts w:ascii="Courier New" w:hAnsi="Courier New" w:cs="Courier New"/>
+        </w:rPr>
+        <w:t>value:</w:t>
+      </w:r>
+    </w:p>
+    <w:p>
+      <w:pPr>
+        <w:rPr>
+          <w:rFonts w:ascii="Courier New" w:hAnsi="Courier New" w:cs="Courier New"/>
+        </w:rPr>
+      </w:pPr>
+      <w:r>
+        <w:rPr>
+          <w:rFonts w:ascii="Courier New" w:hAnsi="Courier New" w:cs="Courier New"/>
+        </w:rPr>
+        <w:t xml:space="preserve">    </w:t>
+      </w:r>
+      <w:r>
+        <w:rPr>
+          <w:rFonts w:ascii="Courier New" w:hAnsi="Courier New" w:cs="Courier New"/>
+        </w:rPr>
+        <w:t>‘</w:t>
+      </w:r>
+      <w:r>
+        <w:rPr>
+          <w:rFonts w:ascii="Courier New" w:hAnsi="Courier New" w:cs="Courier New"/>
+        </w:rPr>
+        <w:t>type</w:t>
+      </w:r>
+      <w:r>
+        <w:rPr>
+          <w:rFonts w:ascii="Courier New" w:hAnsi="Courier New" w:cs="Courier New"/>
+        </w:rPr>
+        <w:t>’</w:t>
+      </w:r>
+      <w:r>
+        <w:rPr>
+          <w:rFonts w:ascii="Courier New" w:hAnsi="Courier New" w:cs="Courier New"/>
+        </w:rPr>
+        <w:t xml:space="preserve"> : </w:t>
+      </w:r>
+      <w:r>
+        <w:rPr>
+          <w:rFonts w:ascii="Courier New" w:hAnsi="Courier New" w:cs="Courier New"/>
+        </w:rPr>
+        <w:t>‘</w:t>
+      </w:r>
+      <w:r>
+        <w:rPr>
+          <w:rFonts w:ascii="Courier New" w:hAnsi="Courier New" w:cs="Courier New"/>
+        </w:rPr>
+        <w:t>directory</w:t>
+      </w:r>
+      <w:r>
+        <w:rPr>
+          <w:rFonts w:ascii="Courier New" w:hAnsi="Courier New" w:cs="Courier New"/>
+        </w:rPr>
+        <w:t>’</w:t>
+      </w:r>
+    </w:p>
+    <w:p>
+      <w:pPr>
+        <w:rPr>
+          <w:rFonts w:ascii="Courier New" w:hAnsi="Courier New" w:cs="Courier New"/>
+        </w:rPr>
+      </w:pPr>
+      <w:r>
+        <w:rPr>
+          <w:rFonts w:ascii="Courier New" w:hAnsi="Courier New" w:cs="Courier New"/>
+        </w:rPr>
+        <w:t xml:space="preserve">    </w:t>
+      </w:r>
+      <w:r>
+        <w:rPr>
+          <w:rFonts w:ascii="Courier New" w:hAnsi="Courier New" w:cs="Courier New"/>
+        </w:rPr>
+        <w:t>‘</w:t>
+      </w:r>
+      <w:r>
+        <w:rPr>
+          <w:rFonts w:ascii="Courier New" w:hAnsi="Courier New" w:cs="Courier New"/>
+        </w:rPr>
+        <w:t>keys</w:t>
+      </w:r>
+      <w:r>
+        <w:rPr>
+          <w:rFonts w:ascii="Courier New" w:hAnsi="Courier New" w:cs="Courier New"/>
+        </w:rPr>
+        <w:t>’</w:t>
+      </w:r>
+      <w:r>
+        <w:rPr>
+          <w:rFonts w:ascii="Courier New" w:hAnsi="Courier New" w:cs="Courier New"/>
+        </w:rPr>
+        <w:t xml:space="preserve"> : </w:t>
+      </w:r>
+      <w:r>
+        <w:rPr>
+          <w:rFonts w:ascii="Courier New" w:hAnsi="Courier New" w:cs="Courier New"/>
+        </w:rPr>
+        <w:t>‘</w:t>
+      </w:r>
+      <w:r>
+        <w:rPr>
+          <w:rFonts w:ascii="Courier New" w:hAnsi="Courier New" w:cs="Courier New"/>
+        </w:rPr>
+        <w:t>key1,key2,...keyn</w:t>
+      </w:r>
+      <w:r>
+        <w:rPr>
+          <w:rFonts w:ascii="Courier New" w:hAnsi="Courier New" w:cs="Courier New"/>
+        </w:rPr>
+        <w:t>’</w:t>
+      </w:r>
+    </w:p>
+    <w:p>
+      <w:pPr>
+        <w:rPr>
+          <w:rFonts w:ascii="Courier New" w:hAnsi="Courier New" w:cs="Courier New"/>
+        </w:rPr>
+      </w:pPr>
+    </w:p>
+    <w:p>
+      <w:pPr>
+        <w:rPr>
+          <w:rFonts w:ascii="Courier New" w:hAnsi="Courier New" w:cs="Courier New"/>
+        </w:rPr>
+      </w:pPr>
+    </w:p>
+    <w:p>
+      <w:pPr>
+        <w:rPr>
+          <w:rFonts w:ascii="Courier New" w:hAnsi="Courier New" w:cs="Courier New"/>
+        </w:rPr>
+      </w:pPr>
+      <w:r>
+        <w:rPr>
+          <w:rFonts w:ascii="Courier New" w:hAnsi="Courier New" w:cs="Courier New"/>
+        </w:rPr>
+        <w:t>type: matrix</w:t>
+      </w:r>
+    </w:p>
+    <w:p>
+      <w:pPr>
+        <w:rPr>
+          <w:rFonts w:ascii="Courier New" w:hAnsi="Courier New" w:cs="Courier New"/>
+        </w:rPr>
+      </w:pPr>
+      <w:r>
+        <w:rPr>
+          <w:rFonts w:ascii="Courier New" w:hAnsi="Courier New" w:cs="Courier New"/>
+        </w:rPr>
+        <w:t>key: md5 of usernameMatrixname</w:t>
+      </w:r>
+    </w:p>
+    <w:p>
+      <w:pPr>
+        <w:rPr>
+          <w:rFonts w:ascii="Courier New" w:hAnsi="Courier New" w:cs="Courier New"/>
+        </w:rPr>
+      </w:pPr>
+      <w:r>
+        <w:rPr>
+          <w:rFonts w:ascii="Courier New" w:hAnsi="Courier New" w:cs="Courier New"/>
+        </w:rPr>
+        <w:t>value:</w:t>
+      </w:r>
+    </w:p>
+    <w:p>
+      <w:pPr>
+        <w:rPr>
+          <w:rFonts w:ascii="Courier New" w:hAnsi="Courier New" w:cs="Courier New"/>
+        </w:rPr>
+      </w:pPr>
+      <w:r>
+        <w:rPr>
+          <w:rFonts w:ascii="Courier New" w:hAnsi="Courier New" w:cs="Courier New"/>
+        </w:rPr>
+        <w:tab/>
+        <w:t>{</w:t>
+      </w:r>
+    </w:p>
+    <w:p>
+      <w:pPr>
+        <w:rPr>
+          <w:rFonts w:ascii="Courier New" w:hAnsi="Courier New" w:cs="Courier New"/>
+        </w:rPr>
+      </w:pPr>
+      <w:r>
+        <w:rPr>
+          <w:rFonts w:ascii="Courier New" w:hAnsi="Courier New" w:cs="Courier New"/>
+        </w:rPr>
+        <w:tab/>
+        <w:t>‘type’ : ‘matrix’</w:t>
+      </w:r>
+    </w:p>
+    <w:p>
+      <w:pPr>
+        <w:rPr>
+          <w:rFonts w:ascii="Courier New" w:hAnsi="Courier New" w:cs="Courier New"/>
+        </w:rPr>
+      </w:pPr>
+      <w:r>
+        <w:rPr>
+          <w:rFonts w:ascii="Courier New" w:hAnsi="Courier New" w:cs="Courier New"/>
+        </w:rPr>
+        <w:tab/>
+        <w:t>‘name’ : ‘name’</w:t>
+      </w:r>
+    </w:p>
+    <w:p>
+      <w:pPr>
+        <w:rPr>
+          <w:rFonts w:ascii="Courier New" w:hAnsi="Courier New" w:cs="Courier New"/>
+        </w:rPr>
+      </w:pPr>
+      <w:r>
+        <w:rPr>
+          <w:rFonts w:ascii="Courier New" w:hAnsi="Courier New" w:cs="Courier New"/>
+        </w:rPr>
+        <w:tab/>
+        <w:t>‘m’</w:t>
+      </w:r>
+      <w:r>
+        <w:rPr>
+          <w:rFonts w:ascii="Courier New" w:hAnsi="Courier New" w:cs="Courier New"/>
+        </w:rPr>
+        <w:tab/>
+        <w:t xml:space="preserve">  : numRows</w:t>
+      </w:r>
+    </w:p>
+    <w:p>
+      <w:pPr>
+        <w:rPr>
+          <w:rFonts w:ascii="Courier New" w:hAnsi="Courier New" w:cs="Courier New"/>
+        </w:rPr>
+      </w:pPr>
+      <w:r>
+        <w:rPr>
+          <w:rFonts w:ascii="Courier New" w:hAnsi="Courier New" w:cs="Courier New"/>
+        </w:rPr>
+        <w:tab/>
+        <w:t>‘n’</w:t>
+      </w:r>
+      <w:r>
+        <w:rPr>
+          <w:rFonts w:ascii="Courier New" w:hAnsi="Courier New" w:cs="Courier New"/>
+        </w:rPr>
+        <w:tab/>
+        <w:t xml:space="preserve">  : numColumns</w:t>
+      </w:r>
+    </w:p>
+    <w:p>
+      <w:pPr>
+        <w:rPr>
+          <w:rFonts w:ascii="Courier New" w:hAnsi="Courier New" w:cs="Courier New"/>
+        </w:rPr>
+      </w:pPr>
+      <w:r>
+        <w:rPr>
+          <w:rFonts w:ascii="Courier New" w:hAnsi="Courier New" w:cs="Courier New"/>
+        </w:rPr>
+        <w:tab/>
+        <w:t>‘data’ : ‘[1.0,2.0,3</w:t>
+      </w:r>
+      <w:r>
+        <w:rPr>
+          <w:rFonts w:ascii="Courier New" w:hAnsi="Courier New" w:cs="Courier New"/>
+        </w:rPr>
+        <w:t>.0</w:t>
+      </w:r>
+      <w:r>
+        <w:rPr>
+          <w:rFonts w:ascii="Courier New" w:hAnsi="Courier New" w:cs="Courier New"/>
+        </w:rPr>
+        <w:t>;4</w:t>
+      </w:r>
+      <w:r>
+        <w:rPr>
+          <w:rFonts w:ascii="Courier New" w:hAnsi="Courier New" w:cs="Courier New"/>
+        </w:rPr>
+        <w:t>.0</w:t>
+      </w:r>
+      <w:r>
+        <w:rPr>
+          <w:rFonts w:ascii="Courier New" w:hAnsi="Courier New" w:cs="Courier New"/>
+        </w:rPr>
+        <w:t>,5</w:t>
+      </w:r>
+      <w:r>
+        <w:rPr>
+          <w:rFonts w:ascii="Courier New" w:hAnsi="Courier New" w:cs="Courier New"/>
+        </w:rPr>
+        <w:t>.0</w:t>
+      </w:r>
+      <w:r>
+        <w:rPr>
+          <w:rFonts w:ascii="Courier New" w:hAnsi="Courier New" w:cs="Courier New"/>
+        </w:rPr>
+        <w:t>,6</w:t>
+      </w:r>
+      <w:r>
+        <w:rPr>
+          <w:rFonts w:ascii="Courier New" w:hAnsi="Courier New" w:cs="Courier New"/>
+        </w:rPr>
+        <w:t>.0</w:t>
+      </w:r>
+      <w:r>
+        <w:rPr>
+          <w:rFonts w:ascii="Courier New" w:hAnsi="Courier New" w:cs="Courier New"/>
+        </w:rPr>
+        <w:t>;7</w:t>
+      </w:r>
+      <w:r>
+        <w:rPr>
+          <w:rFonts w:ascii="Courier New" w:hAnsi="Courier New" w:cs="Courier New"/>
+        </w:rPr>
+        <w:t>.0</w:t>
+      </w:r>
+      <w:r>
+        <w:rPr>
+          <w:rFonts w:ascii="Courier New" w:hAnsi="Courier New" w:cs="Courier New"/>
+        </w:rPr>
+        <w:t>,8</w:t>
+      </w:r>
+      <w:r>
+        <w:rPr>
+          <w:rFonts w:ascii="Courier New" w:hAnsi="Courier New" w:cs="Courier New"/>
+        </w:rPr>
+        <w:t>.0</w:t>
+      </w:r>
+      <w:r>
+        <w:rPr>
+          <w:rFonts w:ascii="Courier New" w:hAnsi="Courier New" w:cs="Courier New"/>
+        </w:rPr>
+        <w:t>,9</w:t>
+      </w:r>
+      <w:r>
+        <w:rPr>
+          <w:rFonts w:ascii="Courier New" w:hAnsi="Courier New" w:cs="Courier New"/>
+        </w:rPr>
+        <w:t>.0</w:t>
+      </w:r>
+      <w:r>
+        <w:rPr>
+          <w:rFonts w:ascii="Courier New" w:hAnsi="Courier New" w:cs="Courier New"/>
+        </w:rPr>
+        <w:t>]’</w:t>
+      </w:r>
+    </w:p>
+    <w:p>
+      <w:pPr>
+        <w:rPr>
+          <w:rFonts w:ascii="Courier New" w:hAnsi="Courier New" w:cs="Courier New"/>
+        </w:rPr>
+      </w:pPr>
+      <w:r>
+        <w:rPr>
+          <w:rFonts w:ascii="Courier New" w:hAnsi="Courier New" w:cs="Courier New"/>
+        </w:rPr>
+        <w:tab/>
+        <w:t>}</w:t>
+      </w:r>
+    </w:p>
+    <w:p>
+      <w:pPr>
+        <w:rPr>
+          <w:rFonts w:ascii="Courier New" w:hAnsi="Courier New" w:cs="Courier New"/>
+        </w:rPr>
+      </w:pPr>
+    </w:p>
+    <w:p>
+      <w:pPr>
+        <w:rPr>
+          <w:rFonts w:ascii="Courier New" w:hAnsi="Courier New" w:cs="Courier New"/>
+        </w:rPr>
+      </w:pPr>
     </w:p>
     <w:sectPr>
       <w:pgSz w:w="12240" w:h="15840"/>
@@ -5843,7 +6316,7 @@
 </file>
 
 <file path=customXml/itemProps1.xml><?xml version="1.0" encoding="utf-8"?>
-<ds:datastoreItem xmlns:ds="http://schemas.openxmlformats.org/officeDocument/2006/customXml" ds:itemID="{82A2D4E0-DE67-4574-A571-5027ED0DE734}">
+<ds:datastoreItem xmlns:ds="http://schemas.openxmlformats.org/officeDocument/2006/customXml" ds:itemID="{C1E28FE4-B0CE-468C-950D-D26CFAF1D8D1}">
   <ds:schemaRefs>
     <ds:schemaRef ds:uri="http://schemas.openxmlformats.org/officeDocument/2006/bibliography"/>
   </ds:schemaRefs>

</xml_diff>